<commit_message>
Citations in docx output
</commit_message>
<xml_diff>
--- a/pub/mappe.docx
+++ b/pub/mappe.docx
@@ -47,7 +47,7 @@
         <w:t xml:space="preserve">Placeholder</w:t>
       </w:r>
     </w:p>
-    <w:bookmarkStart w:id="25" w:name="X0b87ae338d48460bb27185b5f87ca4fe2385e26"/>
+    <w:bookmarkStart w:id="28" w:name="X0b87ae338d48460bb27185b5f87ca4fe2385e26"/>
     <w:p>
       <w:pPr>
         <w:pStyle w:val="Heading2"/>
@@ -138,13 +138,10 @@
         <w:t xml:space="preserve">“</w:t>
       </w:r>
       <w:r>
-        <w:t xml:space="preserve">Marine Cell Biology</w:t>
+        <w:t xml:space="preserve">Marine Cell Biology,</w:t>
       </w:r>
       <w:r>
         <w:t xml:space="preserve">”</w:t>
-      </w:r>
-      <w:r>
-        <w:t xml:space="preserve">,</w:t>
       </w:r>
       <w:r>
         <w:t xml:space="preserve"> </w:t>
@@ -333,7 +330,7 @@
     </w:p>
     <w:bookmarkEnd w:id="21"/>
     <w:bookmarkEnd w:id="22"/>
-    <w:bookmarkStart w:id="23" w:name="section-1"/>
+    <w:bookmarkStart w:id="25" w:name="section-1"/>
     <w:p>
       <w:pPr>
         <w:pStyle w:val="Heading3"/>
@@ -368,13 +365,16 @@
         <w:t xml:space="preserve">‘</w:t>
       </w:r>
       <w:r>
-        <w:t xml:space="preserve">kunder</w:t>
+        <w:t xml:space="preserve">kunder,</w:t>
       </w:r>
       <w:r>
         <w:t xml:space="preserve">’</w:t>
       </w:r>
       <w:r>
-        <w:t xml:space="preserve">, og</w:t>
+        <w:t xml:space="preserve"> </w:t>
+      </w:r>
+      <w:r>
+        <w:t xml:space="preserve">og</w:t>
       </w:r>
       <w:r>
         <w:t xml:space="preserve"> </w:t>
@@ -407,15 +407,12 @@
         <w:t xml:space="preserve">‘</w:t>
       </w:r>
       <w:r>
-        <w:t xml:space="preserve">genom assembly</w:t>
+        <w:t xml:space="preserve">genom assembly.</w:t>
       </w:r>
       <w:r>
         <w:t xml:space="preserve">’</w:t>
       </w:r>
       <w:r>
-        <w:t xml:space="preserve">.</w:t>
-      </w:r>
-      <w:r>
         <w:t xml:space="preserve"> </w:t>
       </w:r>
       <w:r>
@@ -571,7 +568,7 @@
         <w:t xml:space="preserve"> </w:t>
       </w:r>
       <w:r>
-        <w:t xml:space="preserve">ejeg bled - gledelig - rekrutert til å bli instruktør for Software Carpentry.</w:t>
+        <w:t xml:space="preserve">jeg bled - gledelig - rekrutert til å bli instruktør for Software Carpentry.</w:t>
       </w:r>
       <w:r>
         <w:t xml:space="preserve"> </w:t>
@@ -610,6 +607,304 @@
       </w:r>
       <w:r>
         <w:t xml:space="preserve">det å begrense kognitiv last, formativ vurdering osv.</w:t>
+      </w:r>
+    </w:p>
+    <w:bookmarkStart w:id="24" w:name="inf-bio51219121"/>
+    <w:p>
+      <w:pPr>
+        <w:pStyle w:val="Heading4"/>
+      </w:pPr>
+      <w:r>
+        <w:t xml:space="preserve">INF-BIO5121/9121</w:t>
+      </w:r>
+    </w:p>
+    <w:p>
+      <w:pPr>
+        <w:pStyle w:val="FirstParagraph"/>
+      </w:pPr>
+      <w:r>
+        <w:t xml:space="preserve">På denne tiden var det flere grupper på UiO som organiserte korts kurs eller</w:t>
+      </w:r>
+      <w:r>
+        <w:t xml:space="preserve"> </w:t>
+      </w:r>
+      <w:r>
+        <w:t xml:space="preserve">workshops rundt analyse av DNA sekvenseringsdata.</w:t>
+      </w:r>
+      <w:r>
+        <w:t xml:space="preserve"> </w:t>
+      </w:r>
+      <w:r>
+        <w:t xml:space="preserve">Alle sammen ble de bedt av det som på denne tiden var</w:t>
+      </w:r>
+      <w:r>
+        <w:t xml:space="preserve"> </w:t>
+      </w:r>
+      <w:r>
+        <w:t xml:space="preserve">Computational Life Science initiaivet, en satsning fra fakultetet for å</w:t>
+      </w:r>
+      <w:r>
+        <w:t xml:space="preserve"> </w:t>
+      </w:r>
+      <w:r>
+        <w:t xml:space="preserve">fremme bioinformatikk forksning og undervisning,</w:t>
+      </w:r>
+      <w:r>
+        <w:t xml:space="preserve"> </w:t>
+      </w:r>
+      <w:r>
+        <w:t xml:space="preserve">å laget et poengivende kurs på master og PhD nivå basert på disse kursene.</w:t>
+      </w:r>
+      <w:r>
+        <w:t xml:space="preserve"> </w:t>
+      </w:r>
+      <w:r>
+        <w:t xml:space="preserve">Vi ble enige å slå oss sammen i et 5 poengs intensivkurs</w:t>
+      </w:r>
+      <w:r>
+        <w:t xml:space="preserve"> </w:t>
+      </w:r>
+      <w:r>
+        <w:t xml:space="preserve">der studentene fikk en generell introduksjon til DNA sekvensering og</w:t>
+      </w:r>
+      <w:r>
+        <w:t xml:space="preserve"> </w:t>
+      </w:r>
+      <w:r>
+        <w:t xml:space="preserve">data analyse, etterfuglt av moduler om anvendte analyser tilsvarende</w:t>
+      </w:r>
+      <w:r>
+        <w:t xml:space="preserve"> </w:t>
+      </w:r>
+      <w:r>
+        <w:t xml:space="preserve">våre opprinnelige workshops.</w:t>
+      </w:r>
+      <w:r>
+        <w:t xml:space="preserve"> </w:t>
+      </w:r>
+      <w:r>
+        <w:t xml:space="preserve">Jeg ble bedt om å være kursansvarlig.</w:t>
+      </w:r>
+      <w:r>
+        <w:t xml:space="preserve"> </w:t>
+      </w:r>
+      <w:r>
+        <w:t xml:space="preserve">I 2013 ble jeg tilbudt en 20% 1. amanuensis II stilling ved</w:t>
+      </w:r>
+      <w:r>
+        <w:t xml:space="preserve"> </w:t>
+      </w:r>
+      <w:r>
+        <w:t xml:space="preserve">Institutt for Informatikk for blannet annet å drive dette kurset.</w:t>
+      </w:r>
+      <w:r>
+        <w:t xml:space="preserve"> </w:t>
+      </w:r>
+      <w:r>
+        <w:t xml:space="preserve">Kurset ble en suksess og tiltrakk seg mange studenter, flest biologer,</w:t>
+      </w:r>
+      <w:r>
+        <w:t xml:space="preserve"> </w:t>
+      </w:r>
+      <w:r>
+        <w:t xml:space="preserve">men alltid noen informatikere.</w:t>
+      </w:r>
+      <w:r>
+        <w:t xml:space="preserve"> </w:t>
+      </w:r>
+      <w:r>
+        <w:t xml:space="preserve">Fra og med 2014 endret vi kurset til en 10 studiepeongskurs, siden vi opplevde</w:t>
+      </w:r>
+      <w:r>
+        <w:t xml:space="preserve"> </w:t>
+      </w:r>
+      <w:r>
+        <w:t xml:space="preserve">at mange studenter droppet eksamen fordi de bare fikk 5 studiepoeng ut av det.</w:t>
+      </w:r>
+    </w:p>
+    <w:p>
+      <w:pPr>
+        <w:pStyle w:val="BodyText"/>
+      </w:pPr>
+      <w:r>
+        <w:t xml:space="preserve">Dette var min første erfaring som kursansvarlig (emneansvarlig),</w:t>
+      </w:r>
+      <w:r>
+        <w:t xml:space="preserve"> </w:t>
+      </w:r>
+      <w:r>
+        <w:t xml:space="preserve">som var noe nytt for meg.</w:t>
+      </w:r>
+      <w:r>
+        <w:t xml:space="preserve"> </w:t>
+      </w:r>
+      <w:r>
+        <w:t xml:space="preserve">Kurset var er teamarbeid med meg som leder, og jeg lærte mye om å drive fram</w:t>
+      </w:r>
+      <w:r>
+        <w:t xml:space="preserve"> </w:t>
+      </w:r>
+      <w:r>
+        <w:t xml:space="preserve">et slikt prosjekt. Vi brukte studentevalueringer akitvt</w:t>
+      </w:r>
+      <w:r>
+        <w:t xml:space="preserve"> </w:t>
+      </w:r>
+      <w:r>
+        <w:t xml:space="preserve">med et egetutviklet nettskjema som studentene fylte ut etter siste kursøkt.</w:t>
+      </w:r>
+      <w:r>
+        <w:t xml:space="preserve"> </w:t>
+      </w:r>
+      <w:r>
+        <w:t xml:space="preserve">Dette førte til at jeg besluttet å bytte ut noen av forelesere,</w:t>
+      </w:r>
+      <w:r>
+        <w:t xml:space="preserve"> </w:t>
+      </w:r>
+      <w:r>
+        <w:t xml:space="preserve">som fikk veldig dårlig tilbakemelding fra studentene.</w:t>
+      </w:r>
+      <w:r>
+        <w:t xml:space="preserve"> </w:t>
+      </w:r>
+      <w:r>
+        <w:t xml:space="preserve">Jeg synes det var en vanskelig, men helt nødvendig beslutning å ta,</w:t>
+      </w:r>
+      <w:r>
+        <w:t xml:space="preserve"> </w:t>
+      </w:r>
+      <w:r>
+        <w:t xml:space="preserve">og det fikk det ønskede effekten med bedre læringsutbytte for studentene</w:t>
+      </w:r>
+      <w:r>
+        <w:t xml:space="preserve"> </w:t>
+      </w:r>
+      <w:r>
+        <w:t xml:space="preserve">for den aktuelle modulen.</w:t>
+      </w:r>
+      <w:r>
+        <w:t xml:space="preserve"> </w:t>
+      </w:r>
+      <w:r>
+        <w:t xml:space="preserve">Erfaringen som emneansvarlig var positiv, og førte til en bedre forståelse</w:t>
+      </w:r>
+      <w:r>
+        <w:t xml:space="preserve"> </w:t>
+      </w:r>
+      <w:r>
+        <w:t xml:space="preserve">for hele kursets løp, fra forberedelse, gjennføring, eksamen og evaluering.</w:t>
+      </w:r>
+      <w:r>
+        <w:t xml:space="preserve"> </w:t>
+      </w:r>
+      <w:r>
+        <w:t xml:space="preserve">Jeg fikk også bedre innsikkt i studentene perspektiv på unversitets kurs.</w:t>
+      </w:r>
+    </w:p>
+    <w:p>
+      <w:pPr>
+        <w:pStyle w:val="BodyText"/>
+      </w:pPr>
+      <w:r>
+        <w:t xml:space="preserve">Våren 2014 tok jeg fellesdelen av Universitetspedagogisk Basiskompetanse.</w:t>
+      </w:r>
+      <w:r>
+        <w:t xml:space="preserve"> </w:t>
+      </w:r>
+      <w:r>
+        <w:t xml:space="preserve">Jeg skrev et utviklingsarbeid om hvordan å øke studentdeltakelse</w:t>
+      </w:r>
+      <w:r>
+        <w:t xml:space="preserve"> </w:t>
+      </w:r>
+      <w:r>
+        <w:t xml:space="preserve">i undervisningen i INF-BIOS5121/9121 kurset.</w:t>
+      </w:r>
+      <w:r>
+        <w:t xml:space="preserve"> </w:t>
+      </w:r>
+      <w:r>
+        <w:t xml:space="preserve">Dette fikk jeg gode tilbakemeldinger på.</w:t>
+      </w:r>
+      <w:r>
+        <w:t xml:space="preserve"> </w:t>
+      </w:r>
+      <w:r>
+        <w:t xml:space="preserve">Siden jeg var ansatt i en 20% 1. amanuensis II stilling trengte jeg ikke</w:t>
+      </w:r>
+      <w:r>
+        <w:t xml:space="preserve"> </w:t>
+      </w:r>
+      <w:r>
+        <w:t xml:space="preserve">å gjenomføre hele opplegget og jeg valgte da bort kollegaveiledningen.</w:t>
+      </w:r>
+    </w:p>
+    <w:p>
+      <w:pPr>
+        <w:pStyle w:val="BodyText"/>
+      </w:pPr>
+      <w:r>
+        <w:t xml:space="preserve">Jeg fortsatte å involvere meg i The Carpentries.</w:t>
+      </w:r>
+      <w:r>
+        <w:t xml:space="preserve"> </w:t>
+      </w:r>
+      <w:r>
+        <w:t xml:space="preserve">Vi fikk til et samarbeid med realfagsbiblioteket ved UiO.</w:t>
+      </w:r>
+      <w:r>
+        <w:t xml:space="preserve"> </w:t>
+      </w:r>
+      <w:r>
+        <w:t xml:space="preserve">dette førte til at vi kunne tilby flere workshops.</w:t>
+      </w:r>
+      <w:r>
+        <w:t xml:space="preserve"> </w:t>
+      </w:r>
+      <w:r>
+        <w:t xml:space="preserve">I 2016 ble jeg instruktør trener for the Carpentries.</w:t>
+      </w:r>
+      <w:r>
+        <w:t xml:space="preserve"> </w:t>
+      </w:r>
+      <w:r>
+        <w:t xml:space="preserve">Dette innbærer at jeg kan lære opp nye instruktører.</w:t>
+      </w:r>
+      <w:r>
+        <w:t xml:space="preserve"> </w:t>
+      </w:r>
+      <w:r>
+        <w:t xml:space="preserve">Til det har The Carpentries utviklet et instruktør trenings</w:t>
+      </w:r>
+      <w:r>
+        <w:t xml:space="preserve"> </w:t>
+      </w:r>
+      <w:hyperlink r:id="rId23">
+        <w:r>
+          <w:rPr>
+            <w:rStyle w:val="Hyperlink"/>
+          </w:rPr>
+          <w:t xml:space="preserve">opplærings materialet</w:t>
+        </w:r>
+      </w:hyperlink>
+      <w:r>
+        <w:t xml:space="preserve"> </w:t>
+      </w:r>
+      <w:r>
+        <w:t xml:space="preserve">som er forankret i noen elementære pedagogiske forskning (pedagogisk psykologi)</w:t>
+      </w:r>
+      <w:r>
+        <w:t xml:space="preserve"> </w:t>
+      </w:r>
+      <w:r>
+        <w:t xml:space="preserve">rundt hvordan vi lærer.</w:t>
+      </w:r>
+      <w:r>
+        <w:t xml:space="preserve"> </w:t>
+      </w:r>
+      <w:r>
+        <w:t xml:space="preserve">Sentrale begreper er motivasjon, kognitiv last, novise-ekspert, mentale modeller, tilbakemelding og summativ versus formativ vurdering.</w:t>
       </w:r>
     </w:p>
     <w:p>
@@ -668,188 +963,202 @@
         <w:t xml:space="preserve">ha med Carpentries, TTT, og inflyttelsen!</w:t>
       </w:r>
     </w:p>
-    <w:bookmarkEnd w:id="23"/>
-    <w:bookmarkStart w:id="24" w:name="bios1100-2017-2020"/>
-    <w:p>
-      <w:pPr>
-        <w:pStyle w:val="Heading3"/>
-      </w:pPr>
-      <w:r>
-        <w:t xml:space="preserve">BIOS1100 2017-2020</w:t>
-      </w:r>
-    </w:p>
-    <w:p>
-      <w:pPr>
-        <w:pStyle w:val="FirstParagraph"/>
-      </w:pPr>
-      <w:r>
-        <w:t xml:space="preserve">2017 saw the introduction of new bachelor programs in all science</w:t>
-      </w:r>
-      <w:r>
-        <w:t xml:space="preserve"> </w:t>
-      </w:r>
-      <w:r>
-        <w:t xml:space="preserve">disciplines at UiO, and with it, now also the bioscience program was</w:t>
-      </w:r>
-      <w:r>
-        <w:t xml:space="preserve"> </w:t>
-      </w:r>
-      <w:r>
-        <w:t xml:space="preserve">going to introduce computational modeling early in the program. It was</w:t>
-      </w:r>
-      <w:r>
-        <w:t xml:space="preserve"> </w:t>
-      </w:r>
-      <w:r>
-        <w:t xml:space="preserve">decided to expose students to this topic already in the first semester</w:t>
-      </w:r>
-      <w:r>
-        <w:t xml:space="preserve"> </w:t>
-      </w:r>
-      <w:r>
-        <w:t xml:space="preserve">with the compulsory course BIOS1100 -</w:t>
-      </w:r>
-      <w:r>
-        <w:t xml:space="preserve"> </w:t>
-      </w:r>
-      <w:r>
-        <w:t xml:space="preserve">“</w:t>
-      </w:r>
-      <w:r>
-        <w:t xml:space="preserve">introduction to computational</w:t>
-      </w:r>
-      <w:r>
-        <w:t xml:space="preserve"> </w:t>
-      </w:r>
-      <w:r>
-        <w:t xml:space="preserve">modelling in bioscience</w:t>
-      </w:r>
-      <w:r>
-        <w:t xml:space="preserve">”</w:t>
-      </w:r>
-      <w:r>
-        <w:t xml:space="preserve">. I was given the responsibility to design and</w:t>
-      </w:r>
-      <w:r>
-        <w:t xml:space="preserve"> </w:t>
-      </w:r>
-      <w:r>
-        <w:t xml:space="preserve">organise the course, which started in 2017. It is the first such course</w:t>
-      </w:r>
-      <w:r>
-        <w:t xml:space="preserve"> </w:t>
-      </w:r>
-      <w:r>
-        <w:t xml:space="preserve">in Norway, and perhaps in the world.</w:t>
-      </w:r>
-    </w:p>
-    <w:p>
-      <w:pPr>
-        <w:pStyle w:val="BodyText"/>
-      </w:pPr>
-      <w:r>
-        <w:t xml:space="preserve">BIOS1100 aims to teach simple (mathematical) modelling, implementing</w:t>
-      </w:r>
-      <w:r>
-        <w:t xml:space="preserve"> </w:t>
-      </w:r>
-      <w:r>
-        <w:t xml:space="preserve">these models using the programming language Python, while all the time</w:t>
-      </w:r>
-      <w:r>
-        <w:t xml:space="preserve"> </w:t>
-      </w:r>
-      <w:r>
-        <w:t xml:space="preserve">focussing on problems relevant for bioscience students. The focus on</w:t>
-      </w:r>
-      <w:r>
-        <w:t xml:space="preserve"> </w:t>
-      </w:r>
-      <w:r>
-        <w:t xml:space="preserve">biology aims to ensure students see the relevance of the material</w:t>
-      </w:r>
-      <w:r>
-        <w:t xml:space="preserve"> </w:t>
-      </w:r>
-      <w:r>
-        <w:t xml:space="preserve">taught, which is important for student motivation and learning. Problems</w:t>
-      </w:r>
-      <w:r>
-        <w:t xml:space="preserve"> </w:t>
-      </w:r>
-      <w:r>
-        <w:t xml:space="preserve">ranging from population growth and dynamics, inheritance, DNA analysis</w:t>
-      </w:r>
-      <w:r>
-        <w:t xml:space="preserve"> </w:t>
-      </w:r>
-      <w:r>
-        <w:t xml:space="preserve">and disease epidemics are used to gradually introduce more complex</w:t>
-      </w:r>
-      <w:r>
-        <w:t xml:space="preserve"> </w:t>
-      </w:r>
-      <w:r>
-        <w:t xml:space="preserve">programming and modelling.</w:t>
-      </w:r>
-    </w:p>
-    <w:p>
-      <w:pPr>
-        <w:pStyle w:val="BodyText"/>
-      </w:pPr>
-      <w:r>
-        <w:t xml:space="preserve">A textbook has been, and still is being, developed for BIOS1100. It</w:t>
-      </w:r>
-      <w:r>
-        <w:t xml:space="preserve"> </w:t>
-      </w:r>
-      <w:r>
-        <w:t xml:space="preserve">introduces new programming concepts, illustrating their immediate</w:t>
-      </w:r>
-      <w:r>
-        <w:t xml:space="preserve"> </w:t>
-      </w:r>
-      <w:r>
-        <w:t xml:space="preserve">usefulness in the context of a biological problem.</w:t>
-      </w:r>
-    </w:p>
-    <w:p>
-      <w:pPr>
-        <w:pStyle w:val="BodyText"/>
-      </w:pPr>
-      <w:r>
-        <w:t xml:space="preserve">The course is a first-semester course, obligatory for all students</w:t>
-      </w:r>
-      <w:r>
-        <w:t xml:space="preserve"> </w:t>
-      </w:r>
-      <w:r>
-        <w:t xml:space="preserve">taking the Bioscience program. It consists of weekly lectures (2 hours),</w:t>
-      </w:r>
-      <w:r>
-        <w:t xml:space="preserve"> </w:t>
-      </w:r>
-      <w:r>
-        <w:t xml:space="preserve">compulsory group sessions (4 hours) and optional Participatory Live</w:t>
-      </w:r>
-      <w:r>
-        <w:t xml:space="preserve"> </w:t>
-      </w:r>
-      <w:r>
-        <w:t xml:space="preserve">Coding sessions for students new to programming.</w:t>
-      </w:r>
-    </w:p>
-    <w:p>
-      <w:pPr>
-        <w:pStyle w:val="BodyText"/>
-      </w:pPr>
-      <w:r>
-        <w:t xml:space="preserve">FIXME: legge til Participatory Live Coding</w:t>
-      </w:r>
-    </w:p>
     <w:bookmarkEnd w:id="24"/>
     <w:bookmarkEnd w:id="25"/>
-    <w:bookmarkStart w:id="58" w:name="X5cd5dd38664be8d7279ad1011243c6364a7f223"/>
+    <w:bookmarkStart w:id="27" w:name="section-2"/>
+    <w:p>
+      <w:pPr>
+        <w:pStyle w:val="Heading3"/>
+      </w:pPr>
+      <w:r>
+        <w:t xml:space="preserve">2017-2020</w:t>
+      </w:r>
+    </w:p>
+    <w:bookmarkStart w:id="26" w:name="bios1100"/>
+    <w:p>
+      <w:pPr>
+        <w:pStyle w:val="Heading4"/>
+      </w:pPr>
+      <w:r>
+        <w:t xml:space="preserve">BIOS1100</w:t>
+      </w:r>
+    </w:p>
+    <w:p>
+      <w:pPr>
+        <w:pStyle w:val="FirstParagraph"/>
+      </w:pPr>
+      <w:r>
+        <w:t xml:space="preserve">2017 saw the introduction of new bachelor programs in all science</w:t>
+      </w:r>
+      <w:r>
+        <w:t xml:space="preserve"> </w:t>
+      </w:r>
+      <w:r>
+        <w:t xml:space="preserve">disciplines at UiO, and with it, now also the bioscience program was</w:t>
+      </w:r>
+      <w:r>
+        <w:t xml:space="preserve"> </w:t>
+      </w:r>
+      <w:r>
+        <w:t xml:space="preserve">going to introduce computational modeling early in the program. It was</w:t>
+      </w:r>
+      <w:r>
+        <w:t xml:space="preserve"> </w:t>
+      </w:r>
+      <w:r>
+        <w:t xml:space="preserve">decided to expose students to this topic already in the first semester</w:t>
+      </w:r>
+      <w:r>
+        <w:t xml:space="preserve"> </w:t>
+      </w:r>
+      <w:r>
+        <w:t xml:space="preserve">with the compulsory course BIOS1100 -</w:t>
+      </w:r>
+      <w:r>
+        <w:t xml:space="preserve"> </w:t>
+      </w:r>
+      <w:r>
+        <w:t xml:space="preserve">“</w:t>
+      </w:r>
+      <w:r>
+        <w:t xml:space="preserve">introduction to computational</w:t>
+      </w:r>
+      <w:r>
+        <w:t xml:space="preserve"> </w:t>
+      </w:r>
+      <w:r>
+        <w:t xml:space="preserve">modelling in bioscience.</w:t>
+      </w:r>
+      <w:r>
+        <w:t xml:space="preserve">”</w:t>
+      </w:r>
+      <w:r>
+        <w:t xml:space="preserve"> </w:t>
+      </w:r>
+      <w:r>
+        <w:t xml:space="preserve">I was given the responsibility to design and</w:t>
+      </w:r>
+      <w:r>
+        <w:t xml:space="preserve"> </w:t>
+      </w:r>
+      <w:r>
+        <w:t xml:space="preserve">organise the course, which started in 2017. It is the first such course</w:t>
+      </w:r>
+      <w:r>
+        <w:t xml:space="preserve"> </w:t>
+      </w:r>
+      <w:r>
+        <w:t xml:space="preserve">in Norway, and perhaps in the world.</w:t>
+      </w:r>
+    </w:p>
+    <w:p>
+      <w:pPr>
+        <w:pStyle w:val="BodyText"/>
+      </w:pPr>
+      <w:r>
+        <w:t xml:space="preserve">BIOS1100 aims to teach simple (mathematical) modelling, implementing</w:t>
+      </w:r>
+      <w:r>
+        <w:t xml:space="preserve"> </w:t>
+      </w:r>
+      <w:r>
+        <w:t xml:space="preserve">these models using the programming language Python, while all the time</w:t>
+      </w:r>
+      <w:r>
+        <w:t xml:space="preserve"> </w:t>
+      </w:r>
+      <w:r>
+        <w:t xml:space="preserve">focussing on problems relevant for bioscience students. The focus on</w:t>
+      </w:r>
+      <w:r>
+        <w:t xml:space="preserve"> </w:t>
+      </w:r>
+      <w:r>
+        <w:t xml:space="preserve">biology aims to ensure students see the relevance of the material</w:t>
+      </w:r>
+      <w:r>
+        <w:t xml:space="preserve"> </w:t>
+      </w:r>
+      <w:r>
+        <w:t xml:space="preserve">taught, which is important for student motivation and learning. Problems</w:t>
+      </w:r>
+      <w:r>
+        <w:t xml:space="preserve"> </w:t>
+      </w:r>
+      <w:r>
+        <w:t xml:space="preserve">ranging from population growth and dynamics, inheritance, DNA analysis</w:t>
+      </w:r>
+      <w:r>
+        <w:t xml:space="preserve"> </w:t>
+      </w:r>
+      <w:r>
+        <w:t xml:space="preserve">and disease epidemics are used to gradually introduce more complex</w:t>
+      </w:r>
+      <w:r>
+        <w:t xml:space="preserve"> </w:t>
+      </w:r>
+      <w:r>
+        <w:t xml:space="preserve">programming and modelling.</w:t>
+      </w:r>
+    </w:p>
+    <w:p>
+      <w:pPr>
+        <w:pStyle w:val="BodyText"/>
+      </w:pPr>
+      <w:r>
+        <w:t xml:space="preserve">A textbook has been, and still is being, developed for BIOS1100. It</w:t>
+      </w:r>
+      <w:r>
+        <w:t xml:space="preserve"> </w:t>
+      </w:r>
+      <w:r>
+        <w:t xml:space="preserve">introduces new programming concepts, illustrating their immediate</w:t>
+      </w:r>
+      <w:r>
+        <w:t xml:space="preserve"> </w:t>
+      </w:r>
+      <w:r>
+        <w:t xml:space="preserve">usefulness in the context of a biological problem.</w:t>
+      </w:r>
+    </w:p>
+    <w:p>
+      <w:pPr>
+        <w:pStyle w:val="BodyText"/>
+      </w:pPr>
+      <w:r>
+        <w:t xml:space="preserve">The course is a first-semester course, obligatory for all students</w:t>
+      </w:r>
+      <w:r>
+        <w:t xml:space="preserve"> </w:t>
+      </w:r>
+      <w:r>
+        <w:t xml:space="preserve">taking the Bioscience program. It consists of weekly lectures (2 hours),</w:t>
+      </w:r>
+      <w:r>
+        <w:t xml:space="preserve"> </w:t>
+      </w:r>
+      <w:r>
+        <w:t xml:space="preserve">compulsory group sessions (4 hours) and optional Participatory Live</w:t>
+      </w:r>
+      <w:r>
+        <w:t xml:space="preserve"> </w:t>
+      </w:r>
+      <w:r>
+        <w:t xml:space="preserve">Coding sessions for students new to programming.</w:t>
+      </w:r>
+    </w:p>
+    <w:p>
+      <w:pPr>
+        <w:pStyle w:val="BodyText"/>
+      </w:pPr>
+      <w:r>
+        <w:t xml:space="preserve">FIXME: legge til Participatory Live Coding</w:t>
+      </w:r>
+    </w:p>
+    <w:bookmarkEnd w:id="26"/>
+    <w:bookmarkEnd w:id="27"/>
+    <w:bookmarkEnd w:id="28"/>
+    <w:bookmarkStart w:id="61" w:name="X5cd5dd38664be8d7279ad1011243c6364a7f223"/>
     <w:p>
       <w:pPr>
         <w:pStyle w:val="Heading2"/>
@@ -866,7 +1175,7 @@
         <w:t xml:space="preserve">FIXME fix references</w:t>
       </w:r>
     </w:p>
-    <w:bookmarkStart w:id="26" w:name="introduction"/>
+    <w:bookmarkStart w:id="29" w:name="introduction"/>
     <w:p>
       <w:pPr>
         <w:pStyle w:val="Heading3"/>
@@ -981,8 +1290,8 @@
         <w:t xml:space="preserve">science. This will be described in the following three sections.</w:t>
       </w:r>
     </w:p>
-    <w:bookmarkEnd w:id="26"/>
-    <w:bookmarkStart w:id="40" w:name="X600933c3d57d09a14ac492e512f1d1a7ff11f25"/>
+    <w:bookmarkEnd w:id="29"/>
+    <w:bookmarkStart w:id="43" w:name="X600933c3d57d09a14ac492e512f1d1a7ff11f25"/>
     <w:p>
       <w:pPr>
         <w:pStyle w:val="Heading3"/>
@@ -991,7 +1300,7 @@
         <w:t xml:space="preserve">Cognitive load theory and the need to manage cognitive load</w:t>
       </w:r>
     </w:p>
-    <w:bookmarkStart w:id="29" w:name="theoretical-background"/>
+    <w:bookmarkStart w:id="32" w:name="theoretical-background"/>
     <w:p>
       <w:pPr>
         <w:pStyle w:val="Heading4"/>
@@ -1130,7 +1439,7 @@
         <w:t xml:space="preserve"> </w:t>
       </w:r>
       <w:r>
-        <w:t xml:space="preserve">[@millerMagicalNumberSeven1956]</w:t>
+        <w:t xml:space="preserve">[1]</w:t>
       </w:r>
       <w:r>
         <w:t xml:space="preserve">.</w:t>
@@ -1162,7 +1471,7 @@
       <w:r>
         <w:t xml:space="preserve"> </w:t>
       </w:r>
-      <w:hyperlink r:id="rId27">
+      <w:hyperlink r:id="rId30">
         <w:r>
           <w:rPr>
             <w:rStyle w:val="Hyperlink"/>
@@ -1194,7 +1503,7 @@
       <w:r>
         <w:t xml:space="preserve"> </w:t>
       </w:r>
-      <w:hyperlink r:id="rId28">
+      <w:hyperlink r:id="rId31">
         <w:r>
           <w:rPr>
             <w:rStyle w:val="Hyperlink"/>
@@ -1242,13 +1551,16 @@
         <w:t xml:space="preserve"> </w:t>
       </w:r>
       <w:r>
-        <w:t xml:space="preserve">in long-term memory</w:t>
+        <w:t xml:space="preserve">in long-term memory.</w:t>
       </w:r>
       <w:r>
         <w:t xml:space="preserve">”</w:t>
       </w:r>
       <w:r>
-        <w:t xml:space="preserve">. The theory argues that the limited capacity of</w:t>
+        <w:t xml:space="preserve"> </w:t>
+      </w:r>
+      <w:r>
+        <w:t xml:space="preserve">The theory argues that the limited capacity of</w:t>
       </w:r>
       <w:r>
         <w:t xml:space="preserve"> </w:t>
@@ -1293,8 +1605,8 @@
         <w:t xml:space="preserve">account.</w:t>
       </w:r>
     </w:p>
-    <w:bookmarkEnd w:id="29"/>
-    <w:bookmarkStart w:id="33" w:name="what-does-this-mean-for-bios1100"/>
+    <w:bookmarkEnd w:id="32"/>
+    <w:bookmarkStart w:id="36" w:name="what-does-this-mean-for-bios1100"/>
     <w:p>
       <w:pPr>
         <w:pStyle w:val="Heading4"/>
@@ -1319,7 +1631,7 @@
       <w:r>
         <w:t xml:space="preserve"> </w:t>
       </w:r>
-      <w:hyperlink r:id="rId30">
+      <w:hyperlink r:id="rId33">
         <w:r>
           <w:rPr>
             <w:rStyle w:val="Hyperlink"/>
@@ -1411,7 +1723,7 @@
       <w:r>
         <w:t xml:space="preserve"> </w:t>
       </w:r>
-      <w:hyperlink r:id="rId31">
+      <w:hyperlink r:id="rId34">
         <w:r>
           <w:rPr>
             <w:rStyle w:val="Hyperlink"/>
@@ -1488,7 +1800,7 @@
       <w:r>
         <w:t xml:space="preserve"> </w:t>
       </w:r>
-      <w:hyperlink r:id="rId32">
+      <w:hyperlink r:id="rId35">
         <w:r>
           <w:rPr>
             <w:rStyle w:val="Hyperlink"/>
@@ -1536,13 +1848,16 @@
         <w:t xml:space="preserve">‘</w:t>
       </w:r>
       <w:r>
-        <w:t xml:space="preserve">participatory</w:t>
+        <w:t xml:space="preserve">participatory.</w:t>
       </w:r>
       <w:r>
         <w:t xml:space="preserve">’</w:t>
       </w:r>
       <w:r>
-        <w:t xml:space="preserve">. Crucially, the session contains regular, often short,</w:t>
+        <w:t xml:space="preserve"> </w:t>
+      </w:r>
+      <w:r>
+        <w:t xml:space="preserve">Crucially, the session contains regular, often short,</w:t>
       </w:r>
       <w:r>
         <w:t xml:space="preserve"> </w:t>
@@ -1693,8 +2008,8 @@
         <w:t xml:space="preserve">program they should practice, for example by doing exercises.</w:t>
       </w:r>
     </w:p>
-    <w:bookmarkEnd w:id="33"/>
-    <w:bookmarkStart w:id="39" w:name="participatory-live-coding-in-bios1100"/>
+    <w:bookmarkEnd w:id="36"/>
+    <w:bookmarkStart w:id="42" w:name="participatory-live-coding-in-bios1100"/>
     <w:p>
       <w:pPr>
         <w:pStyle w:val="Heading4"/>
@@ -1794,7 +2109,7 @@
       <w:r>
         <w:t xml:space="preserve">(</w:t>
       </w:r>
-      <w:hyperlink r:id="rId34">
+      <w:hyperlink r:id="rId37">
         <w:r>
           <w:rPr>
             <w:rStyle w:val="Hyperlink"/>
@@ -1857,7 +2172,7 @@
       <w:r>
         <w:t xml:space="preserve"> </w:t>
       </w:r>
-      <w:hyperlink r:id="rId35">
+      <w:hyperlink r:id="rId38">
         <w:r>
           <w:rPr>
             <w:rStyle w:val="Hyperlink"/>
@@ -1986,7 +2301,7 @@
       <w:r>
         <w:t xml:space="preserve"> </w:t>
       </w:r>
-      <w:hyperlink r:id="rId36">
+      <w:hyperlink r:id="rId39">
         <w:r>
           <w:rPr>
             <w:rStyle w:val="Hyperlink"/>
@@ -2110,7 +2425,7 @@
       <w:r>
         <w:t xml:space="preserve"> </w:t>
       </w:r>
-      <w:hyperlink r:id="rId37">
+      <w:hyperlink r:id="rId40">
         <w:r>
           <w:rPr>
             <w:rStyle w:val="Hyperlink"/>
@@ -2218,7 +2533,7 @@
       <w:r>
         <w:t xml:space="preserve"> </w:t>
       </w:r>
-      <w:hyperlink r:id="rId38">
+      <w:hyperlink r:id="rId41">
         <w:r>
           <w:rPr>
             <w:rStyle w:val="Hyperlink"/>
@@ -2274,9 +2589,9 @@
         <w:t xml:space="preserve">learn programming are introduced to it.</w:t>
       </w:r>
     </w:p>
-    <w:bookmarkEnd w:id="39"/>
-    <w:bookmarkEnd w:id="40"/>
-    <w:bookmarkStart w:id="47" w:name="formative-assessment"/>
+    <w:bookmarkEnd w:id="42"/>
+    <w:bookmarkEnd w:id="43"/>
+    <w:bookmarkStart w:id="50" w:name="formative-assessment"/>
     <w:p>
       <w:pPr>
         <w:pStyle w:val="Heading3"/>
@@ -2285,7 +2600,7 @@
         <w:t xml:space="preserve">Formative Assessment</w:t>
       </w:r>
     </w:p>
-    <w:bookmarkStart w:id="43" w:name="theoretical-background-1"/>
+    <w:bookmarkStart w:id="46" w:name="theoretical-background-1"/>
     <w:p>
       <w:pPr>
         <w:pStyle w:val="Heading4"/>
@@ -2415,7 +2730,7 @@
       <w:r>
         <w:t xml:space="preserve"> </w:t>
       </w:r>
-      <w:hyperlink r:id="rId41">
+      <w:hyperlink r:id="rId44">
         <w:r>
           <w:rPr>
             <w:rStyle w:val="Hyperlink"/>
@@ -2595,7 +2910,7 @@
       <w:r>
         <w:t xml:space="preserve"> </w:t>
       </w:r>
-      <w:hyperlink r:id="rId42">
+      <w:hyperlink r:id="rId45">
         <w:r>
           <w:rPr>
             <w:rStyle w:val="Hyperlink"/>
@@ -2619,8 +2934,8 @@
         <w:t xml:space="preserve">.</w:t>
       </w:r>
     </w:p>
-    <w:bookmarkEnd w:id="43"/>
-    <w:bookmarkStart w:id="44" w:name="what-does-this-mean-for-bios1100-1"/>
+    <w:bookmarkEnd w:id="46"/>
+    <w:bookmarkStart w:id="47" w:name="what-does-this-mean-for-bios1100-1"/>
     <w:p>
       <w:pPr>
         <w:pStyle w:val="Heading4"/>
@@ -2717,8 +3032,8 @@
         <w:t xml:space="preserve">Assistants.</w:t>
       </w:r>
     </w:p>
-    <w:bookmarkEnd w:id="44"/>
-    <w:bookmarkStart w:id="46" w:name="practical-implementation"/>
+    <w:bookmarkEnd w:id="47"/>
+    <w:bookmarkStart w:id="49" w:name="practical-implementation"/>
     <w:p>
       <w:pPr>
         <w:pStyle w:val="Heading4"/>
@@ -2797,7 +3112,7 @@
       <w:r>
         <w:t xml:space="preserve">(</w:t>
       </w:r>
-      <w:hyperlink r:id="rId45">
+      <w:hyperlink r:id="rId48">
         <w:r>
           <w:rPr>
             <w:rStyle w:val="Hyperlink"/>
@@ -2870,13 +3185,16 @@
         <w:t xml:space="preserve">“</w:t>
       </w:r>
       <w:r>
-        <w:t xml:space="preserve">Menti’s</w:t>
+        <w:t xml:space="preserve">Menti’s,</w:t>
       </w:r>
       <w:r>
         <w:t xml:space="preserve">”</w:t>
       </w:r>
       <w:r>
-        <w:t xml:space="preserve">, as they are fondly called. It is an easy form of Active</w:t>
+        <w:t xml:space="preserve"> </w:t>
+      </w:r>
+      <w:r>
+        <w:t xml:space="preserve">as they are fondly called. It is an easy form of Active</w:t>
       </w:r>
       <w:r>
         <w:t xml:space="preserve"> </w:t>
@@ -3320,9 +3638,9 @@
         <w:t xml:space="preserve">essential for improving the course.</w:t>
       </w:r>
     </w:p>
-    <w:bookmarkEnd w:id="46"/>
-    <w:bookmarkEnd w:id="47"/>
-    <w:bookmarkStart w:id="56" w:name="constructive-alignment"/>
+    <w:bookmarkEnd w:id="49"/>
+    <w:bookmarkEnd w:id="50"/>
+    <w:bookmarkStart w:id="59" w:name="constructive-alignment"/>
     <w:p>
       <w:pPr>
         <w:pStyle w:val="Heading3"/>
@@ -3331,7 +3649,7 @@
         <w:t xml:space="preserve">Constructive Alignment</w:t>
       </w:r>
     </w:p>
-    <w:bookmarkStart w:id="50" w:name="theoretical-background-2"/>
+    <w:bookmarkStart w:id="53" w:name="theoretical-background-2"/>
     <w:p>
       <w:pPr>
         <w:pStyle w:val="Heading4"/>
@@ -3356,7 +3674,7 @@
       <w:r>
         <w:t xml:space="preserve"> </w:t>
       </w:r>
-      <w:hyperlink r:id="rId48">
+      <w:hyperlink r:id="rId51">
         <w:r>
           <w:rPr>
             <w:rStyle w:val="Hyperlink"/>
@@ -3453,7 +3771,7 @@
       <w:r>
         <w:t xml:space="preserve"> </w:t>
       </w:r>
-      <w:hyperlink r:id="rId49">
+      <w:hyperlink r:id="rId52">
         <w:r>
           <w:rPr>
             <w:rStyle w:val="Hyperlink"/>
@@ -3477,8 +3795,8 @@
         <w:t xml:space="preserve">.</w:t>
       </w:r>
     </w:p>
-    <w:bookmarkEnd w:id="50"/>
-    <w:bookmarkStart w:id="53" w:name="what-does-this-mean-for-bios1100-2"/>
+    <w:bookmarkEnd w:id="53"/>
+    <w:bookmarkStart w:id="56" w:name="what-does-this-mean-for-bios1100-2"/>
     <w:p>
       <w:pPr>
         <w:pStyle w:val="Heading4"/>
@@ -3511,7 +3829,7 @@
       <w:r>
         <w:t xml:space="preserve"> </w:t>
       </w:r>
-      <w:hyperlink r:id="rId51">
+      <w:hyperlink r:id="rId54">
         <w:r>
           <w:rPr>
             <w:rStyle w:val="Hyperlink"/>
@@ -3529,7 +3847,7 @@
       <w:r>
         <w:t xml:space="preserve"> </w:t>
       </w:r>
-      <w:hyperlink r:id="rId52">
+      <w:hyperlink r:id="rId55">
         <w:r>
           <w:rPr>
             <w:rStyle w:val="Hyperlink"/>
@@ -3594,8 +3912,8 @@
         <w:t xml:space="preserve">BIOS1100 aims to teach.</w:t>
       </w:r>
     </w:p>
-    <w:bookmarkEnd w:id="53"/>
-    <w:bookmarkStart w:id="55" w:name="practical-implementation-1"/>
+    <w:bookmarkEnd w:id="56"/>
+    <w:bookmarkStart w:id="58" w:name="practical-implementation-1"/>
     <w:p>
       <w:pPr>
         <w:pStyle w:val="Heading4"/>
@@ -3623,7 +3941,7 @@
       <w:r>
         <w:t xml:space="preserve">(</w:t>
       </w:r>
-      <w:hyperlink r:id="rId54">
+      <w:hyperlink r:id="rId57">
         <w:r>
           <w:rPr>
             <w:rStyle w:val="Hyperlink"/>
@@ -3984,9 +4302,9 @@
         <w:t xml:space="preserve">working with (obligatory) assignments.</w:t>
       </w:r>
     </w:p>
-    <w:bookmarkEnd w:id="55"/>
-    <w:bookmarkEnd w:id="56"/>
-    <w:bookmarkStart w:id="57" w:name="conclusion"/>
+    <w:bookmarkEnd w:id="58"/>
+    <w:bookmarkEnd w:id="59"/>
+    <w:bookmarkStart w:id="60" w:name="conclusion"/>
     <w:p>
       <w:pPr>
         <w:pStyle w:val="Heading3"/>
@@ -4165,9 +4483,9 @@
         <w:t xml:space="preserve">trying out things is the most fruitful way forward.</w:t>
       </w:r>
     </w:p>
-    <w:bookmarkEnd w:id="57"/>
-    <w:bookmarkEnd w:id="58"/>
-    <w:bookmarkStart w:id="59" w:name="fokus-på-studentenes-læring"/>
+    <w:bookmarkEnd w:id="60"/>
+    <w:bookmarkEnd w:id="61"/>
+    <w:bookmarkStart w:id="62" w:name="fokus-på-studentenes-læring"/>
     <w:p>
       <w:pPr>
         <w:pStyle w:val="Heading2"/>
@@ -4220,8 +4538,8 @@
         <w:t xml:space="preserve">koble til teaching statemen, men mer konkret, eksempler</w:t>
       </w:r>
     </w:p>
-    <w:bookmarkEnd w:id="59"/>
-    <w:bookmarkStart w:id="60" w:name="bruk-av-forskning-i-undervisningen"/>
+    <w:bookmarkEnd w:id="62"/>
+    <w:bookmarkStart w:id="65" w:name="bruk-av-forskning-i-undervisningen"/>
     <w:p>
       <w:pPr>
         <w:pStyle w:val="Heading2"/>
@@ -4247,50 +4565,64 @@
         <w:pStyle w:val="Compact"/>
       </w:pPr>
       <w:r>
-        <w:t xml:space="preserve">hva vol jeg at studentene skal gjøre med forksning jeg presenterer</w:t>
-      </w:r>
-    </w:p>
-    <w:bookmarkEnd w:id="60"/>
-    <w:bookmarkStart w:id="70" w:name="X5040ff6229358d1301f2c88b55f5a951722da5a"/>
-    <w:p>
-      <w:pPr>
-        <w:pStyle w:val="Heading2"/>
-      </w:pPr>
-      <w:r>
-        <w:t xml:space="preserve">Kollegialt samarbeid om utvikling av undervisning</w:t>
-      </w:r>
-    </w:p>
-    <w:bookmarkStart w:id="64" w:name="underverk"/>
-    <w:p>
-      <w:pPr>
-        <w:pStyle w:val="Heading3"/>
-      </w:pPr>
-      <w:r>
-        <w:t xml:space="preserve">Underverk</w:t>
+        <w:t xml:space="preserve">hva vil jeg at studentene skal gjøre med forksning jeg presenterer</w:t>
       </w:r>
     </w:p>
     <w:p>
       <w:pPr>
         <w:numPr>
           <w:ilvl w:val="0"/>
+          <w:numId w:val="1004"/>
+        </w:numPr>
+        <w:pStyle w:val="Compact"/>
+      </w:pPr>
+      <w:r>
+        <w:t xml:space="preserve">bruk av forsking: Parson’s problem, peer instruction, constructive alignment, labelled subgoals</w:t>
+      </w:r>
+    </w:p>
+    <w:p>
+      <w:pPr>
+        <w:numPr>
+          <w:ilvl w:val="0"/>
+          <w:numId w:val="1004"/>
+        </w:numPr>
+        <w:pStyle w:val="Compact"/>
+      </w:pPr>
+      <w:r>
+        <w:t xml:space="preserve">her kommer også studentevalueringer in</w:t>
+      </w:r>
+    </w:p>
+    <w:p>
+      <w:pPr>
+        <w:numPr>
+          <w:ilvl w:val="0"/>
+          <w:numId w:val="1004"/>
+        </w:numPr>
+        <w:pStyle w:val="Compact"/>
+      </w:pPr>
+      <w:r>
+        <w:t xml:space="preserve">master prosjekter</w:t>
+      </w:r>
+    </w:p>
+    <w:p>
+      <w:pPr>
+        <w:numPr>
+          <w:ilvl w:val="1"/>
           <w:numId w:val="1005"/>
         </w:numPr>
         <w:pStyle w:val="Compact"/>
       </w:pPr>
       <w:r>
-        <w:t xml:space="preserve">min rolle i programrevisjon biovitenskap 2017-</w:t>
-      </w:r>
-    </w:p>
-    <w:p>
-      <w:pPr>
-        <w:numPr>
-          <w:ilvl w:val="0"/>
-          <w:numId w:val="1005"/>
-        </w:numPr>
-        <w:pStyle w:val="Compact"/>
-      </w:pPr>
-      <w:r>
-        <w:t xml:space="preserve">min rolle i CCSE</w:t>
+        <w:t xml:space="preserve">transdisciplinær veiledningsteam!</w:t>
+      </w:r>
+    </w:p>
+    <w:bookmarkStart w:id="63" w:name="X53f1295fc22a2bdc479e149b9503fab75e2c5eb"/>
+    <w:p>
+      <w:pPr>
+        <w:pStyle w:val="Heading3"/>
+      </w:pPr>
+      <w:r>
+        <w:t xml:space="preserve">Bruk av resultater fra forsning om læring i undervisningen</w:t>
       </w:r>
     </w:p>
     <w:p>
@@ -4298,13 +4630,279 @@
         <w:pStyle w:val="FirstParagraph"/>
       </w:pPr>
       <w:r>
-        <w:t xml:space="preserve">I 2019 tok kollega Tone Gregers ved IBV initiativ til UndervisningVerksted ved IBV,</w:t>
-      </w:r>
-      <w:r>
-        <w:t xml:space="preserve"> </w:t>
-      </w:r>
-      <w:r>
-        <w:t xml:space="preserve">også kalt Underverk. UnderVerk er</w:t>
+        <w:t xml:space="preserve">Å lære å programmere anses generelt som vanskelig</w:t>
+      </w:r>
+      <w:r>
+        <w:t xml:space="preserve"> </w:t>
+      </w:r>
+      <w:r>
+        <w:t xml:space="preserve">[2]</w:t>
+      </w:r>
+      <w:r>
+        <w:t xml:space="preserve"> </w:t>
+      </w:r>
+      <w:r>
+        <w:t xml:space="preserve">[3]</w:t>
+      </w:r>
+      <w:r>
+        <w:t xml:space="preserve"> </w:t>
+      </w:r>
+      <w:r>
+        <w:t xml:space="preserve">[4]</w:t>
+      </w:r>
+      <w:r>
+        <w:t xml:space="preserve">.</w:t>
+      </w:r>
+    </w:p>
+    <w:p>
+      <w:pPr>
+        <w:pStyle w:val="BodyText"/>
+      </w:pPr>
+      <w:r>
+        <w:t xml:space="preserve">For et motargument</w:t>
+      </w:r>
+      <w:r>
+        <w:t xml:space="preserve"> </w:t>
+      </w:r>
+      <w:r>
+        <w:t xml:space="preserve">(og et utmerket sammendrag av forskningen som støtter denne posisjonen),</w:t>
+      </w:r>
+      <w:r>
+        <w:t xml:space="preserve"> </w:t>
+      </w:r>
+      <w:r>
+        <w:t xml:space="preserve">se imidlertid</w:t>
+      </w:r>
+      <w:r>
+        <w:t xml:space="preserve"> </w:t>
+      </w:r>
+      <w:r>
+        <w:t xml:space="preserve">[5]</w:t>
+      </w:r>
+      <w:r>
+        <w:t xml:space="preserve">.</w:t>
+      </w:r>
+      <w:r>
+        <w:t xml:space="preserve"> </w:t>
+      </w:r>
+      <w:r>
+        <w:t xml:space="preserve">Å lære et programmeringsspråk er litt som å lære et nytt skriftspråk:</w:t>
+      </w:r>
+      <w:r>
+        <w:t xml:space="preserve"> </w:t>
+      </w:r>
+      <w:r>
+        <w:t xml:space="preserve">man må ikke bare lære seg syntaksen,</w:t>
+      </w:r>
+      <w:r>
+        <w:t xml:space="preserve"> </w:t>
+      </w:r>
+      <w:r>
+        <w:t xml:space="preserve">men også hvordan man kombinerer ord for å gi meningsfulle setninger (</w:t>
+      </w:r>
+      <w:r>
+        <w:t xml:space="preserve">‘</w:t>
+      </w:r>
+      <w:r>
+        <w:t xml:space="preserve">grammatikken</w:t>
+      </w:r>
+      <w:r>
+        <w:t xml:space="preserve">’</w:t>
+      </w:r>
+      <w:r>
+        <w:t xml:space="preserve">).</w:t>
+      </w:r>
+      <w:r>
+        <w:t xml:space="preserve"> </w:t>
+      </w:r>
+      <w:r>
+        <w:t xml:space="preserve">Når man programmerer fører feil ofte til feilmeldinger som</w:t>
+      </w:r>
+      <w:r>
+        <w:t xml:space="preserve"> </w:t>
+      </w:r>
+      <w:r>
+        <w:t xml:space="preserve">ikke er skrevet for nybegynnere (Denny et al., 2014).</w:t>
+      </w:r>
+      <w:r>
+        <w:t xml:space="preserve"> </w:t>
+      </w:r>
+      <w:r>
+        <w:t xml:space="preserve">Kode som kjører, men som ikke gir forventet eller korrekt resultat, dvs.</w:t>
+      </w:r>
+      <w:r>
+        <w:t xml:space="preserve"> </w:t>
+      </w:r>
+      <w:r>
+        <w:t xml:space="preserve">har</w:t>
+      </w:r>
+      <w:r>
+        <w:t xml:space="preserve"> </w:t>
+      </w:r>
+      <w:r>
+        <w:t xml:space="preserve">‘</w:t>
+      </w:r>
+      <w:r>
+        <w:t xml:space="preserve">bugs,</w:t>
+      </w:r>
+      <w:r>
+        <w:t xml:space="preserve">’</w:t>
+      </w:r>
+      <w:r>
+        <w:t xml:space="preserve"> </w:t>
+      </w:r>
+      <w:r>
+        <w:t xml:space="preserve">er vanskelig å rette -</w:t>
+      </w:r>
+      <w:r>
+        <w:t xml:space="preserve"> </w:t>
+      </w:r>
+      <w:r>
+        <w:t xml:space="preserve">feilsøking er en ferdighet i seg selv (McCauley et al., 2008).</w:t>
+      </w:r>
+      <w:r>
+        <w:t xml:space="preserve"> </w:t>
+      </w:r>
+      <w:r>
+        <w:t xml:space="preserve">Å be en student om å</w:t>
+      </w:r>
+      <w:r>
+        <w:t xml:space="preserve"> </w:t>
+      </w:r>
+      <w:r>
+        <w:t xml:space="preserve">‘</w:t>
+      </w:r>
+      <w:r>
+        <w:t xml:space="preserve">skrive et dataprogram som gjør X</w:t>
+      </w:r>
+      <w:r>
+        <w:t xml:space="preserve">’</w:t>
+      </w:r>
+      <w:r>
+        <w:t xml:space="preserve"> </w:t>
+      </w:r>
+      <w:r>
+        <w:t xml:space="preserve">fra bunnen av,</w:t>
+      </w:r>
+      <w:r>
+        <w:t xml:space="preserve"> </w:t>
+      </w:r>
+      <w:r>
+        <w:t xml:space="preserve">krever mange ferdigheter samtidig:</w:t>
+      </w:r>
+      <w:r>
+        <w:t xml:space="preserve"> </w:t>
+      </w:r>
+      <w:r>
+        <w:t xml:space="preserve">å vite hvilke kodingskonstruksjoner og datastrukturer som skal brukes,</w:t>
+      </w:r>
+      <w:r>
+        <w:t xml:space="preserve"> </w:t>
+      </w:r>
+      <w:r>
+        <w:t xml:space="preserve">å kunne bruke syntaksen for dataprogrammeringsspråk,</w:t>
+      </w:r>
+      <w:r>
+        <w:t xml:space="preserve"> </w:t>
+      </w:r>
+      <w:r>
+        <w:t xml:space="preserve">å kunne designe og teste programmet,</w:t>
+      </w:r>
+      <w:r>
+        <w:t xml:space="preserve"> </w:t>
+      </w:r>
+      <w:r>
+        <w:t xml:space="preserve">og sørger for at løsningen faktisk løser problemet som blir adressert (dvs.</w:t>
+      </w:r>
+      <w:r>
+        <w:t xml:space="preserve"> </w:t>
+      </w:r>
+      <w:r>
+        <w:t xml:space="preserve">‘</w:t>
+      </w:r>
+      <w:r>
+        <w:t xml:space="preserve">X</w:t>
+      </w:r>
+      <w:r>
+        <w:t xml:space="preserve">’</w:t>
+      </w:r>
+      <w:r>
+        <w:t xml:space="preserve">),</w:t>
+      </w:r>
+      <w:r>
+        <w:t xml:space="preserve"> </w:t>
+      </w:r>
+      <w:r>
+        <w:t xml:space="preserve">for et problem som kan kreve kunnskap fra et bestemt domene</w:t>
+      </w:r>
+      <w:r>
+        <w:t xml:space="preserve"> </w:t>
+      </w:r>
+      <w:r>
+        <w:t xml:space="preserve">(f.eks. biologi når det gjelder BIOS1100-studentene mine).</w:t>
+      </w:r>
+      <w:r>
+        <w:t xml:space="preserve"> </w:t>
+      </w:r>
+      <w:r>
+        <w:t xml:space="preserve">Det er trygt å si at det er lett å komme til en situasjon</w:t>
+      </w:r>
+      <w:r>
+        <w:t xml:space="preserve"> </w:t>
+      </w:r>
+      <w:r>
+        <w:t xml:space="preserve">hvor mengden informasjon som må behandles samtidig</w:t>
+      </w:r>
+      <w:r>
+        <w:t xml:space="preserve"> </w:t>
+      </w:r>
+      <w:r>
+        <w:t xml:space="preserve">er for mye for en nybegynner å takle.</w:t>
+      </w:r>
+      <w:r>
+        <w:t xml:space="preserve"> </w:t>
+      </w:r>
+      <w:r>
+        <w:t xml:space="preserve">Læring å programmere fører med andre ord raskt til det som i kognitiv psykologi</w:t>
+      </w:r>
+      <w:r>
+        <w:t xml:space="preserve"> </w:t>
+      </w:r>
+      <w:r>
+        <w:t xml:space="preserve">kalles høy kognitiv last.</w:t>
+      </w:r>
+    </w:p>
+    <w:p>
+      <w:pPr>
+        <w:pStyle w:val="BodyText"/>
+      </w:pPr>
+      <w:r>
+        <w:t xml:space="preserve">Kognitiv belastningsteori er</w:t>
+      </w:r>
+    </w:p>
+    <w:p>
+      <w:pPr>
+        <w:pStyle w:val="BlockText"/>
+      </w:pPr>
+      <w:r>
+        <w:t xml:space="preserve">A set of learning principles that deals with the optimal usage of the working memory – Caspersen and Bennedsen, 2007</w:t>
+      </w:r>
+    </w:p>
+    <w:p>
+      <w:pPr>
+        <w:pStyle w:val="FirstParagraph"/>
+      </w:pPr>
+      <w:r>
+        <w:t xml:space="preserve">Denne teorien, som definert i en nylig review av emnet</w:t>
+      </w:r>
+      <w:r>
+        <w:t xml:space="preserve"> </w:t>
+      </w:r>
+      <w:r>
+        <w:t xml:space="preserve">[6]</w:t>
+      </w:r>
+      <w:r>
+        <w:t xml:space="preserve">,</w:t>
       </w:r>
       <w:r>
         <w:t xml:space="preserve"> </w:t>
@@ -4313,19 +4911,7 @@
         <w:t xml:space="preserve">“</w:t>
       </w:r>
       <w:r>
-        <w:t xml:space="preserve">en workshopserie der alle som er involvert i undervisning</w:t>
-      </w:r>
-      <w:r>
-        <w:t xml:space="preserve"> </w:t>
-      </w:r>
-      <w:r>
-        <w:t xml:space="preserve">ved Institutt for Biovitenskap skal få mulighet til å arbeide med</w:t>
-      </w:r>
-      <w:r>
-        <w:t xml:space="preserve"> </w:t>
-      </w:r>
-      <w:r>
-        <w:t xml:space="preserve">alle aspekter av undervisning i et kollegialt felleskap.</w:t>
+        <w:t xml:space="preserve">aims to explain how the information processing load induced by learning tasks can affect students’ ability to process new information and to construct knowledge in long-term memory</w:t>
       </w:r>
       <w:r>
         <w:t xml:space="preserve">”</w:t>
@@ -4334,10 +4920,94 @@
         <w:t xml:space="preserve"> </w:t>
       </w:r>
       <w:r>
+        <w:t xml:space="preserve">Teorien hevder at den begrensede kapasiteten til arbeidsminnet</w:t>
+      </w:r>
+      <w:r>
+        <w:t xml:space="preserve"> </w:t>
+      </w:r>
+      <w:r>
+        <w:t xml:space="preserve">begrenser sterkt hvor mye ny informasjon som kan behandles til enhver tid.</w:t>
+      </w:r>
+      <w:r>
+        <w:t xml:space="preserve"> </w:t>
+      </w:r>
+      <w:r>
+        <w:t xml:space="preserve">Når det blir spurt for mye fra dette arbeidsminnet,</w:t>
+      </w:r>
+      <w:r>
+        <w:t xml:space="preserve"> </w:t>
+      </w:r>
+      <w:r>
+        <w:t xml:space="preserve">er det en risiko for å overbelaste det, noe som hindrer læring.</w:t>
+      </w:r>
+      <w:r>
+        <w:t xml:space="preserve"> </w:t>
+      </w:r>
+      <w:r>
+        <w:t xml:space="preserve">Overbelastning av arbeidsminne forhindrer at ny kunnskap overføres effektivt</w:t>
+      </w:r>
+      <w:r>
+        <w:t xml:space="preserve"> </w:t>
+      </w:r>
+      <w:r>
+        <w:t xml:space="preserve">til langtidsminne, noe som kreves for læring.</w:t>
+      </w:r>
+      <w:r>
+        <w:t xml:space="preserve"> </w:t>
+      </w:r>
+      <w:r>
+        <w:t xml:space="preserve">Det hevdes at instruksjonsmetoder må ta disse grensene i betraktning.</w:t>
+      </w:r>
+    </w:p>
+    <w:p>
+      <w:pPr>
+        <w:pStyle w:val="BodyText"/>
+      </w:pPr>
+      <w:r>
+        <w:t xml:space="preserve">Selv om få studier måler kognitiv belastning under læring av hvordan man</w:t>
+      </w:r>
+      <w:r>
+        <w:t xml:space="preserve"> </w:t>
+      </w:r>
+      <w:r>
+        <w:t xml:space="preserve">programmerer direkte (f.eks. Morrison et al., 2014),</w:t>
+      </w:r>
+      <w:r>
+        <w:t xml:space="preserve"> </w:t>
+      </w:r>
+      <w:r>
+        <w:t xml:space="preserve">prøver mange å utvikle inngrep som reduserer kognitiv belastning,</w:t>
+      </w:r>
+      <w:r>
+        <w:t xml:space="preserve"> </w:t>
+      </w:r>
+      <w:r>
+        <w:t xml:space="preserve">og gjør forskning for å påvise eventuelle effekten av ingrepene.</w:t>
+      </w:r>
+    </w:p>
+    <w:p>
+      <w:pPr>
+        <w:pStyle w:val="BodyText"/>
+      </w:pPr>
+      <w:r>
+        <w:t xml:space="preserve">Jeg har brukt en del av disse resultater for å forbedre utbytte</w:t>
+      </w:r>
+      <w:r>
+        <w:t xml:space="preserve"> </w:t>
+      </w:r>
+      <w:r>
+        <w:t xml:space="preserve">for mine studenter når de lærer seg programmering i BIOS1100.</w:t>
+      </w:r>
+    </w:p>
+    <w:p>
+      <w:pPr>
+        <w:pStyle w:val="BodyText"/>
+      </w:pPr>
+      <w:r>
         <w:rPr>
-          <w:rStyle w:val="FootnoteReference"/>
+          <w:b/>
         </w:rPr>
-        <w:footnoteReference w:id="61"/>
+        <w:t xml:space="preserve">Worked examples</w:t>
       </w:r>
     </w:p>
     <w:p>
@@ -4345,25 +5015,183 @@
         <w:pStyle w:val="BodyText"/>
       </w:pPr>
       <w:r>
-        <w:t xml:space="preserve">Sammen med kollega Hans-Petter Hersleth har jeg vært medorganisator for UnderVerk.</w:t>
-      </w:r>
-      <w:r>
-        <w:t xml:space="preserve"> </w:t>
-      </w:r>
-      <w:r>
-        <w:t xml:space="preserve">Med støtte fra MatNat fakultetets studiekvalitetsmidler har vi organisert</w:t>
-      </w:r>
-      <w:r>
-        <w:t xml:space="preserve"> </w:t>
-      </w:r>
-      <w:r>
-        <w:t xml:space="preserve">flere workshops.</w:t>
-      </w:r>
-      <w:r>
-        <w:t xml:space="preserve"> </w:t>
-      </w:r>
-      <w:r>
-        <w:t xml:space="preserve">Noen av temaene har vært</w:t>
+        <w:t xml:space="preserve">“</w:t>
+      </w:r>
+      <w:r>
+        <w:t xml:space="preserve">Worked examples provide a full problem solution that learners must carefully study</w:t>
+      </w:r>
+      <w:r>
+        <w:t xml:space="preserve">”</w:t>
+      </w:r>
+      <w:r>
+        <w:t xml:space="preserve"> </w:t>
+      </w:r>
+      <w:r>
+        <w:t xml:space="preserve">[6]</w:t>
+      </w:r>
+      <w:r>
+        <w:t xml:space="preserve">.</w:t>
+      </w:r>
+      <w:r>
+        <w:t xml:space="preserve"> </w:t>
+      </w:r>
+      <w:r>
+        <w:t xml:space="preserve">Worked examples kan betraktes som en form for læring fra eksempler.</w:t>
+      </w:r>
+      <w:r>
+        <w:t xml:space="preserve"> </w:t>
+      </w:r>
+      <w:r>
+        <w:t xml:space="preserve">Når løsningen på et problem er utarbeidet ved demonstrasjon,</w:t>
+      </w:r>
+      <w:r>
+        <w:t xml:space="preserve"> </w:t>
+      </w:r>
+      <w:r>
+        <w:t xml:space="preserve">blir studentene bedt om å løse lignende problemer selv.</w:t>
+      </w:r>
+      <w:r>
+        <w:t xml:space="preserve"> </w:t>
+      </w:r>
+      <w:r>
+        <w:t xml:space="preserve">Basert på begrenset eksisterende forskning om emnet, (Skudder og Luxton-Reilly, 2014)</w:t>
+      </w:r>
+      <w:r>
+        <w:t xml:space="preserve"> </w:t>
+      </w:r>
+      <w:r>
+        <w:t xml:space="preserve">fokuserer jeg på to typer bearbeidede eksempler:</w:t>
+      </w:r>
+      <w:r>
+        <w:t xml:space="preserve"> </w:t>
+      </w:r>
+      <w:r>
+        <w:t xml:space="preserve">* eksempel-problem-par, hvor hvert utarbeidede eksempel er parret med et</w:t>
+      </w:r>
+      <w:r>
+        <w:t xml:space="preserve"> </w:t>
+      </w:r>
+      <w:r>
+        <w:t xml:space="preserve">lignende problem for studentene å løse umiddelbart etterpå</w:t>
+      </w:r>
+      <w:r>
+        <w:t xml:space="preserve"> </w:t>
+      </w:r>
+      <w:r>
+        <w:t xml:space="preserve">*</w:t>
+      </w:r>
+      <w:r>
+        <w:t xml:space="preserve"> </w:t>
+      </w:r>
+      <w:r>
+        <w:t xml:space="preserve">“</w:t>
+      </w:r>
+      <w:r>
+        <w:t xml:space="preserve">faded working examples,</w:t>
+      </w:r>
+      <w:r>
+        <w:t xml:space="preserve">”</w:t>
+      </w:r>
+      <w:r>
+        <w:t xml:space="preserve"> </w:t>
+      </w:r>
+      <w:r>
+        <w:t xml:space="preserve">der etter å ha presentert en utarbeidet komplett løsning på et problem,</w:t>
+      </w:r>
+      <w:r>
+        <w:t xml:space="preserve"> </w:t>
+      </w:r>
+      <w:r>
+        <w:t xml:space="preserve">blir det presentert problemer med flere trinn som studentene blir bedt om å løse,</w:t>
+      </w:r>
+      <w:r>
+        <w:t xml:space="preserve"> </w:t>
+      </w:r>
+      <w:r>
+        <w:t xml:space="preserve">og slutter med et problem som studentene fullt ut skal løse</w:t>
+      </w:r>
+    </w:p>
+    <w:p>
+      <w:pPr>
+        <w:pStyle w:val="BodyText"/>
+      </w:pPr>
+      <w:r>
+        <w:rPr>
+          <w:b/>
+        </w:rPr>
+        <w:t xml:space="preserve">Parsons problems</w:t>
+      </w:r>
+      <w:r>
+        <w:t xml:space="preserve"> </w:t>
+      </w:r>
+      <w:r>
+        <w:t xml:space="preserve">En annen viktig type oppgave jeg bruker er såkalte</w:t>
+      </w:r>
+      <w:r>
+        <w:t xml:space="preserve"> </w:t>
+      </w:r>
+      <w:r>
+        <w:t xml:space="preserve">“</w:t>
+      </w:r>
+      <w:r>
+        <w:t xml:space="preserve">Parsons problemer.</w:t>
+      </w:r>
+      <w:r>
+        <w:t xml:space="preserve">”</w:t>
+      </w:r>
+      <w:r>
+        <w:t xml:space="preserve"> </w:t>
+      </w:r>
+      <w:r>
+        <w:t xml:space="preserve">Disse innbærer å tilby et komplett program,</w:t>
+      </w:r>
+      <w:r>
+        <w:t xml:space="preserve"> </w:t>
+      </w:r>
+      <w:r>
+        <w:t xml:space="preserve">men med randomisert rekkefølgen på linjene (instruksjonene),</w:t>
+      </w:r>
+      <w:r>
+        <w:t xml:space="preserve"> </w:t>
+      </w:r>
+      <w:r>
+        <w:t xml:space="preserve">eventuelt supplert med noen unødvendige kodelinjer for å løse problemet</w:t>
+      </w:r>
+      <w:r>
+        <w:t xml:space="preserve"> </w:t>
+      </w:r>
+      <w:r>
+        <w:t xml:space="preserve">(Parsons og Haden, 2006).</w:t>
+      </w:r>
+    </w:p>
+    <w:bookmarkEnd w:id="63"/>
+    <w:bookmarkStart w:id="64" w:name="forskning-på-egen-undervisning"/>
+    <w:p>
+      <w:pPr>
+        <w:pStyle w:val="Heading3"/>
+      </w:pPr>
+      <w:r>
+        <w:t xml:space="preserve">Forskning på egen undervisning</w:t>
+      </w:r>
+    </w:p>
+    <w:bookmarkEnd w:id="64"/>
+    <w:bookmarkEnd w:id="65"/>
+    <w:bookmarkStart w:id="75" w:name="X5040ff6229358d1301f2c88b55f5a951722da5a"/>
+    <w:p>
+      <w:pPr>
+        <w:pStyle w:val="Heading2"/>
+      </w:pPr>
+      <w:r>
+        <w:t xml:space="preserve">Kollegialt samarbeid om utvikling av undervisning</w:t>
+      </w:r>
+    </w:p>
+    <w:bookmarkStart w:id="69" w:name="underverk"/>
+    <w:p>
+      <w:pPr>
+        <w:pStyle w:val="Heading3"/>
+      </w:pPr>
+      <w:r>
+        <w:t xml:space="preserve">Underverk</w:t>
       </w:r>
     </w:p>
     <w:p>
@@ -4375,7 +5203,7 @@
         <w:pStyle w:val="Compact"/>
       </w:pPr>
       <w:r>
-        <w:t xml:space="preserve">hvordan å skrive LæringsUtbytte Beskrivelser</w:t>
+        <w:t xml:space="preserve">min rolle i programrevisjon biovitenskap 2017-</w:t>
       </w:r>
     </w:p>
     <w:p>
@@ -4387,55 +5215,7 @@
         <w:pStyle w:val="Compact"/>
       </w:pPr>
       <w:r>
-        <w:t xml:space="preserve">Læringsmål og baklengsdesign</w:t>
-      </w:r>
-    </w:p>
-    <w:p>
-      <w:pPr>
-        <w:numPr>
-          <w:ilvl w:val="0"/>
-          <w:numId w:val="1006"/>
-        </w:numPr>
-        <w:pStyle w:val="Compact"/>
-      </w:pPr>
-      <w:r>
-        <w:t xml:space="preserve">praktisk bruk av pedagogisk teori i undervisningsplanlegging</w:t>
-      </w:r>
-    </w:p>
-    <w:p>
-      <w:pPr>
-        <w:numPr>
-          <w:ilvl w:val="0"/>
-          <w:numId w:val="1006"/>
-        </w:numPr>
-        <w:pStyle w:val="Compact"/>
-      </w:pPr>
-      <w:r>
-        <w:t xml:space="preserve">studentaktive læringsformer</w:t>
-      </w:r>
-    </w:p>
-    <w:p>
-      <w:pPr>
-        <w:numPr>
-          <w:ilvl w:val="0"/>
-          <w:numId w:val="1006"/>
-        </w:numPr>
-        <w:pStyle w:val="Compact"/>
-      </w:pPr>
-      <w:r>
-        <w:t xml:space="preserve">bruk av digitale verktøy</w:t>
-      </w:r>
-    </w:p>
-    <w:p>
-      <w:pPr>
-        <w:numPr>
-          <w:ilvl w:val="0"/>
-          <w:numId w:val="1006"/>
-        </w:numPr>
-        <w:pStyle w:val="Compact"/>
-      </w:pPr>
-      <w:r>
-        <w:t xml:space="preserve">vurderingsformer</w:t>
+        <w:t xml:space="preserve">min rolle i CCSE</w:t>
       </w:r>
     </w:p>
     <w:p>
@@ -4443,13 +5223,43 @@
         <w:pStyle w:val="FirstParagraph"/>
       </w:pPr>
       <w:r>
-        <w:t xml:space="preserve">Under Corona-krisen vår 2020 organiserte Underverk et ukentlig treff i Zoom</w:t>
-      </w:r>
-      <w:r>
-        <w:t xml:space="preserve"> </w:t>
-      </w:r>
-      <w:r>
-        <w:t xml:space="preserve">for erfaringsutveksling.</w:t>
+        <w:t xml:space="preserve">I 2019 tok kollega Tone Gregers ved IBV initiativ til UndervisningVerksted ved IBV,</w:t>
+      </w:r>
+      <w:r>
+        <w:t xml:space="preserve"> </w:t>
+      </w:r>
+      <w:r>
+        <w:t xml:space="preserve">også kalt Underverk. UnderVerk er</w:t>
+      </w:r>
+      <w:r>
+        <w:t xml:space="preserve"> </w:t>
+      </w:r>
+      <w:r>
+        <w:t xml:space="preserve">“</w:t>
+      </w:r>
+      <w:r>
+        <w:t xml:space="preserve">en workshopserie der alle som er involvert i undervisning</w:t>
+      </w:r>
+      <w:r>
+        <w:t xml:space="preserve"> </w:t>
+      </w:r>
+      <w:r>
+        <w:t xml:space="preserve">ved Institutt for Biovitenskap skal få mulighet til å arbeide med</w:t>
+      </w:r>
+      <w:r>
+        <w:t xml:space="preserve"> </w:t>
+      </w:r>
+      <w:r>
+        <w:t xml:space="preserve">alle aspekter av undervisning i et kollegialt felleskap.</w:t>
+      </w:r>
+      <w:r>
+        <w:t xml:space="preserve">”</w:t>
+      </w:r>
+      <w:r>
+        <w:rPr>
+          <w:rStyle w:val="FootnoteReference"/>
+        </w:rPr>
+        <w:footnoteReference w:id="66"/>
       </w:r>
     </w:p>
     <w:p>
@@ -4457,13 +5267,25 @@
         <w:pStyle w:val="BodyText"/>
       </w:pPr>
       <w:r>
-        <w:t xml:space="preserve">Mitt bidrag har vært å hjelpe med planlegging og gjennomføring,</w:t>
-      </w:r>
-      <w:r>
-        <w:t xml:space="preserve"> </w:t>
-      </w:r>
-      <w:r>
-        <w:t xml:space="preserve">samt bidra konkret til noen av workshoppen:</w:t>
+        <w:t xml:space="preserve">Sammen med kollega Hans-Petter Hersleth har jeg vært medorganisator for UnderVerk.</w:t>
+      </w:r>
+      <w:r>
+        <w:t xml:space="preserve"> </w:t>
+      </w:r>
+      <w:r>
+        <w:t xml:space="preserve">Med støtte fra MatNat fakultetets studiekvalitetsmidler har vi organisert</w:t>
+      </w:r>
+      <w:r>
+        <w:t xml:space="preserve"> </w:t>
+      </w:r>
+      <w:r>
+        <w:t xml:space="preserve">flere workshops.</w:t>
+      </w:r>
+      <w:r>
+        <w:t xml:space="preserve"> </w:t>
+      </w:r>
+      <w:r>
+        <w:t xml:space="preserve">Noen av temaene har vært</w:t>
       </w:r>
     </w:p>
     <w:p>
@@ -4475,7 +5297,7 @@
         <w:pStyle w:val="Compact"/>
       </w:pPr>
       <w:r>
-        <w:t xml:space="preserve">kognitiv last teori (oktober 2019)</w:t>
+        <w:t xml:space="preserve">hvordan å skrive LæringsUtbytte Beskrivelser</w:t>
       </w:r>
     </w:p>
     <w:p>
@@ -4487,7 +5309,7 @@
         <w:pStyle w:val="Compact"/>
       </w:pPr>
       <w:r>
-        <w:t xml:space="preserve">bruk av Zoom for digital undervisning (mars 2020)</w:t>
+        <w:t xml:space="preserve">Læringsmål og baklengsdesign</w:t>
       </w:r>
     </w:p>
     <w:p>
@@ -4499,7 +5321,43 @@
         <w:pStyle w:val="Compact"/>
       </w:pPr>
       <w:r>
-        <w:t xml:space="preserve">digital hjemmeksamen i BIOS1100 (november 2020)</w:t>
+        <w:t xml:space="preserve">praktisk bruk av pedagogisk teori i undervisningsplanlegging</w:t>
+      </w:r>
+    </w:p>
+    <w:p>
+      <w:pPr>
+        <w:numPr>
+          <w:ilvl w:val="0"/>
+          <w:numId w:val="1007"/>
+        </w:numPr>
+        <w:pStyle w:val="Compact"/>
+      </w:pPr>
+      <w:r>
+        <w:t xml:space="preserve">studentaktive læringsformer</w:t>
+      </w:r>
+    </w:p>
+    <w:p>
+      <w:pPr>
+        <w:numPr>
+          <w:ilvl w:val="0"/>
+          <w:numId w:val="1007"/>
+        </w:numPr>
+        <w:pStyle w:val="Compact"/>
+      </w:pPr>
+      <w:r>
+        <w:t xml:space="preserve">bruk av digitale verktøy</w:t>
+      </w:r>
+    </w:p>
+    <w:p>
+      <w:pPr>
+        <w:numPr>
+          <w:ilvl w:val="0"/>
+          <w:numId w:val="1007"/>
+        </w:numPr>
+        <w:pStyle w:val="Compact"/>
+      </w:pPr>
+      <w:r>
+        <w:t xml:space="preserve">vurderingsformer</w:t>
       </w:r>
     </w:p>
     <w:p>
@@ -4507,29 +5365,27 @@
         <w:pStyle w:val="FirstParagraph"/>
       </w:pPr>
       <w:r>
-        <w:t xml:space="preserve">UnderVerk oppleves som veldig nyttig av undervisere ved instituttet.</w:t>
-      </w:r>
-      <w:r>
-        <w:t xml:space="preserve"> </w:t>
-      </w:r>
-      <w:r>
-        <w:t xml:space="preserve">Det er varierende oppmøte, men deltakere synes altid dat har vært verdt å delta.</w:t>
-      </w:r>
-      <w:r>
-        <w:t xml:space="preserve"> </w:t>
-      </w:r>
-      <w:r>
-        <w:t xml:space="preserve">Jeg opplever UnderVerk som et fint tilbud for å dele erfaringer.</w:t>
-      </w:r>
-    </w:p>
-    <w:bookmarkEnd w:id="64"/>
-    <w:bookmarkStart w:id="69" w:name="Xeae4fa29872c7041bbe147f045d084171e133db"/>
-    <w:p>
-      <w:pPr>
-        <w:pStyle w:val="Heading3"/>
-      </w:pPr>
-      <w:r>
-        <w:t xml:space="preserve">Undervisning i et felleskap med gruppelærere og studenter</w:t>
+        <w:t xml:space="preserve">Under Corona-krisen vår 2020 organiserte Underverk et ukentlig treff i Zoom</w:t>
+      </w:r>
+      <w:r>
+        <w:t xml:space="preserve"> </w:t>
+      </w:r>
+      <w:r>
+        <w:t xml:space="preserve">for erfaringsutveksling.</w:t>
+      </w:r>
+    </w:p>
+    <w:p>
+      <w:pPr>
+        <w:pStyle w:val="BodyText"/>
+      </w:pPr>
+      <w:r>
+        <w:t xml:space="preserve">Mitt bidrag har vært å hjelpe med planlegging og gjennomføring,</w:t>
+      </w:r>
+      <w:r>
+        <w:t xml:space="preserve"> </w:t>
+      </w:r>
+      <w:r>
+        <w:t xml:space="preserve">samt bidra konkret til noen av workshoppen:</w:t>
       </w:r>
     </w:p>
     <w:p>
@@ -4541,16 +5397,61 @@
         <w:pStyle w:val="Compact"/>
       </w:pPr>
       <w:r>
-        <w:t xml:space="preserve">studentrepresentanter - felles med BIOS1110</w:t>
-      </w:r>
-    </w:p>
-    <w:bookmarkStart w:id="65" w:name="gruppelærere"/>
-    <w:p>
-      <w:pPr>
-        <w:pStyle w:val="Heading4"/>
-      </w:pPr>
-      <w:r>
-        <w:t xml:space="preserve">Gruppelærere</w:t>
+        <w:t xml:space="preserve">kognitiv last teori (oktober 2019)</w:t>
+      </w:r>
+    </w:p>
+    <w:p>
+      <w:pPr>
+        <w:numPr>
+          <w:ilvl w:val="0"/>
+          <w:numId w:val="1008"/>
+        </w:numPr>
+        <w:pStyle w:val="Compact"/>
+      </w:pPr>
+      <w:r>
+        <w:t xml:space="preserve">bruk av Zoom for digital undervisning (mars 2020)</w:t>
+      </w:r>
+    </w:p>
+    <w:p>
+      <w:pPr>
+        <w:numPr>
+          <w:ilvl w:val="0"/>
+          <w:numId w:val="1008"/>
+        </w:numPr>
+        <w:pStyle w:val="Compact"/>
+      </w:pPr>
+      <w:r>
+        <w:t xml:space="preserve">digital hjemmeksamen i BIOS1100 (november 2020)</w:t>
+      </w:r>
+    </w:p>
+    <w:p>
+      <w:pPr>
+        <w:pStyle w:val="FirstParagraph"/>
+      </w:pPr>
+      <w:r>
+        <w:t xml:space="preserve">UnderVerk oppleves som veldig nyttig av undervisere ved instituttet.</w:t>
+      </w:r>
+      <w:r>
+        <w:t xml:space="preserve"> </w:t>
+      </w:r>
+      <w:r>
+        <w:t xml:space="preserve">Det er varierende oppmøte, men deltakere synes altid dat har vært verdt å delta.</w:t>
+      </w:r>
+      <w:r>
+        <w:t xml:space="preserve"> </w:t>
+      </w:r>
+      <w:r>
+        <w:t xml:space="preserve">Jeg opplever UnderVerk som et fint tilbud for å dele erfaringer.</w:t>
+      </w:r>
+    </w:p>
+    <w:bookmarkEnd w:id="69"/>
+    <w:bookmarkStart w:id="74" w:name="Xeae4fa29872c7041bbe147f045d084171e133db"/>
+    <w:p>
+      <w:pPr>
+        <w:pStyle w:val="Heading3"/>
+      </w:pPr>
+      <w:r>
+        <w:t xml:space="preserve">Undervisning i et felleskap med gruppelærere og studenter</w:t>
       </w:r>
     </w:p>
     <w:p>
@@ -4562,75 +5463,40 @@
         <w:pStyle w:val="Compact"/>
       </w:pPr>
       <w:r>
-        <w:t xml:space="preserve">pedagogisk opplæring</w:t>
+        <w:t xml:space="preserve">studentrepresentanter - felles med BIOS1110</w:t>
+      </w:r>
+    </w:p>
+    <w:bookmarkStart w:id="70" w:name="gruppelærere"/>
+    <w:p>
+      <w:pPr>
+        <w:pStyle w:val="Heading4"/>
+      </w:pPr>
+      <w:r>
+        <w:t xml:space="preserve">Gruppelærere</w:t>
       </w:r>
     </w:p>
     <w:p>
       <w:pPr>
         <w:numPr>
-          <w:ilvl w:val="1"/>
+          <w:ilvl w:val="0"/>
           <w:numId w:val="1010"/>
         </w:numPr>
         <w:pStyle w:val="Compact"/>
       </w:pPr>
       <w:r>
-        <w:t xml:space="preserve">a la TA programmet</w:t>
-      </w:r>
-    </w:p>
-    <w:p>
-      <w:pPr>
-        <w:pStyle w:val="FirstParagraph"/>
-      </w:pPr>
-      <w:r>
-        <w:t xml:space="preserve">Jeg ser på gruppelærere som undervisere.</w:t>
-      </w:r>
-      <w:r>
-        <w:t xml:space="preserve"> </w:t>
-      </w:r>
-      <w:r>
-        <w:t xml:space="preserve">Det er de som har mest kontakttimer med studentene gjennom semesteter.</w:t>
-      </w:r>
-      <w:r>
-        <w:t xml:space="preserve"> </w:t>
-      </w:r>
-      <w:r>
-        <w:t xml:space="preserve">Derfor synes jeg det er flere viktige aspekter med å jobbe med gruppelærere</w:t>
+        <w:t xml:space="preserve">pedagogisk opplæring</w:t>
       </w:r>
     </w:p>
     <w:p>
       <w:pPr>
         <w:numPr>
-          <w:ilvl w:val="0"/>
+          <w:ilvl w:val="1"/>
           <w:numId w:val="1011"/>
         </w:numPr>
         <w:pStyle w:val="Compact"/>
       </w:pPr>
       <w:r>
-        <w:t xml:space="preserve">jeg skal hjelpe de til å bli gode undervisere</w:t>
-      </w:r>
-    </w:p>
-    <w:p>
-      <w:pPr>
-        <w:numPr>
-          <w:ilvl w:val="0"/>
-          <w:numId w:val="1011"/>
-        </w:numPr>
-        <w:pStyle w:val="Compact"/>
-      </w:pPr>
-      <w:r>
-        <w:t xml:space="preserve">de skal oppleve at de jobber i et kollegialt felleskap</w:t>
-      </w:r>
-    </w:p>
-    <w:p>
-      <w:pPr>
-        <w:numPr>
-          <w:ilvl w:val="0"/>
-          <w:numId w:val="1011"/>
-        </w:numPr>
-        <w:pStyle w:val="Compact"/>
-      </w:pPr>
-      <w:r>
-        <w:t xml:space="preserve">jeg skal aktivt involvere dem i å forbedre undervisningsopplegget</w:t>
+        <w:t xml:space="preserve">a la TA programmet</w:t>
       </w:r>
     </w:p>
     <w:p>
@@ -4638,57 +5504,19 @@
         <w:pStyle w:val="FirstParagraph"/>
       </w:pPr>
       <w:r>
-        <w:t xml:space="preserve">Det første året hadde jeg en sesjon før kursstart (fæør somemrferie)</w:t>
-      </w:r>
-      <w:r>
-        <w:t xml:space="preserve"> </w:t>
-      </w:r>
-      <w:r>
-        <w:t xml:space="preserve">men da blie det mye informasjon for lang tid før det skulle brukes</w:t>
-      </w:r>
-    </w:p>
-    <w:p>
-      <w:pPr>
-        <w:pStyle w:val="BodyText"/>
-      </w:pPr>
-      <w:r>
-        <w:t xml:space="preserve">De siste årene har jeg brukt de ukentlige møter med gruppelærere</w:t>
-      </w:r>
-      <w:r>
-        <w:t xml:space="preserve"> </w:t>
-      </w:r>
-      <w:r>
-        <w:t xml:space="preserve">der jeg tok opp et tema som er pedagogsik relevant,</w:t>
-      </w:r>
-      <w:r>
-        <w:t xml:space="preserve"> </w:t>
-      </w:r>
-      <w:r>
-        <w:t xml:space="preserve">eller inviterte en annen person til å presentere temaet.</w:t>
-      </w:r>
-    </w:p>
-    <w:p>
-      <w:pPr>
-        <w:pStyle w:val="BodyText"/>
-      </w:pPr>
-      <w:r>
-        <w:t xml:space="preserve">Brukte aktiv læring (tenk-par-del osv)</w:t>
-      </w:r>
-    </w:p>
-    <w:p>
-      <w:pPr>
-        <w:pStyle w:val="BodyText"/>
-      </w:pPr>
-      <w:r>
-        <w:t xml:space="preserve">Noen av dette er inspirert av the Carpentries instruktør trening.</w:t>
-      </w:r>
-    </w:p>
-    <w:p>
-      <w:pPr>
-        <w:pStyle w:val="BodyText"/>
-      </w:pPr>
-      <w:r>
-        <w:t xml:space="preserve">Temaene vi vanligvis diskuterer:</w:t>
+        <w:t xml:space="preserve">Jeg ser på gruppelærere som undervisere.</w:t>
+      </w:r>
+      <w:r>
+        <w:t xml:space="preserve"> </w:t>
+      </w:r>
+      <w:r>
+        <w:t xml:space="preserve">Det er de som har mest kontakttimer med studentene gjennom semesteter.</w:t>
+      </w:r>
+      <w:r>
+        <w:t xml:space="preserve"> </w:t>
+      </w:r>
+      <w:r>
+        <w:t xml:space="preserve">Derfor synes jeg det er flere viktige aspekter med å jobbe med gruppelærere</w:t>
       </w:r>
     </w:p>
     <w:p>
@@ -4700,7 +5528,7 @@
         <w:pStyle w:val="Compact"/>
       </w:pPr>
       <w:r>
-        <w:t xml:space="preserve">introduksjon til rollen som gruppelærer</w:t>
+        <w:t xml:space="preserve">jeg skal hjelpe de til å bli gode undervisere</w:t>
       </w:r>
     </w:p>
     <w:p>
@@ -4712,7 +5540,7 @@
         <w:pStyle w:val="Compact"/>
       </w:pPr>
       <w:r>
-        <w:t xml:space="preserve">lærinsgmål og baklengs undervisningsdesign</w:t>
+        <w:t xml:space="preserve">de skal oppleve at de jobber i et kollegialt felleskap</w:t>
       </w:r>
     </w:p>
     <w:p>
@@ -4724,58 +5552,7 @@
         <w:pStyle w:val="Compact"/>
       </w:pPr>
       <w:r>
-        <w:t xml:space="preserve">motivasjon (student</w:t>
-      </w:r>
-      <w:r>
-        <w:t xml:space="preserve"> </w:t>
-      </w:r>
-      <w:r>
-        <w:rPr>
-          <w:i/>
-        </w:rPr>
-        <w:t xml:space="preserve">og</w:t>
-      </w:r>
-      <w:r>
-        <w:t xml:space="preserve"> </w:t>
-      </w:r>
-      <w:r>
-        <w:t xml:space="preserve">underviser)</w:t>
-      </w:r>
-    </w:p>
-    <w:p>
-      <w:pPr>
-        <w:numPr>
-          <w:ilvl w:val="0"/>
-          <w:numId w:val="1012"/>
-        </w:numPr>
-        <w:pStyle w:val="Compact"/>
-      </w:pPr>
-      <w:r>
-        <w:t xml:space="preserve">kognitiv last - hvorfor er det viktig å ta hensyn til det</w:t>
-      </w:r>
-    </w:p>
-    <w:p>
-      <w:pPr>
-        <w:numPr>
-          <w:ilvl w:val="0"/>
-          <w:numId w:val="1012"/>
-        </w:numPr>
-        <w:pStyle w:val="Compact"/>
-      </w:pPr>
-      <w:r>
-        <w:t xml:space="preserve">noviser og eksperter</w:t>
-      </w:r>
-    </w:p>
-    <w:p>
-      <w:pPr>
-        <w:numPr>
-          <w:ilvl w:val="0"/>
-          <w:numId w:val="1012"/>
-        </w:numPr>
-        <w:pStyle w:val="Compact"/>
-      </w:pPr>
-      <w:r>
-        <w:t xml:space="preserve">mentale modeller</w:t>
+        <w:t xml:space="preserve">jeg skal aktivt involvere dem i å forbedre undervisningsopplegget</w:t>
       </w:r>
     </w:p>
     <w:p>
@@ -4783,31 +5560,13 @@
         <w:pStyle w:val="FirstParagraph"/>
       </w:pPr>
       <w:r>
-        <w:t xml:space="preserve">Etter at jeg innførte denne måten å lære opp gruppelærere</w:t>
-      </w:r>
-      <w:r>
-        <w:t xml:space="preserve"> </w:t>
-      </w:r>
-      <w:r>
-        <w:t xml:space="preserve">i noen pedagogiske begreper mm har jeg intrykk av at nivået på deres undervisning,</w:t>
-      </w:r>
-      <w:r>
-        <w:t xml:space="preserve"> </w:t>
-      </w:r>
-      <w:r>
-        <w:t xml:space="preserve">og måten de samarbeider med studentene på, har blitt forbedret.</w:t>
-      </w:r>
-      <w:r>
-        <w:t xml:space="preserve"> </w:t>
-      </w:r>
-      <w:r>
-        <w:t xml:space="preserve">Det er som om de tar jobben mer seriøst når de forstår at det er en vitenskap</w:t>
-      </w:r>
-      <w:r>
-        <w:t xml:space="preserve"> </w:t>
-      </w:r>
-      <w:r>
-        <w:t xml:space="preserve">bak det å lære og undervise.</w:t>
+        <w:t xml:space="preserve">Det første året hadde jeg en sesjon før kursstart (fæør somemrferie)</w:t>
+      </w:r>
+      <w:r>
+        <w:t xml:space="preserve"> </w:t>
+      </w:r>
+      <w:r>
+        <w:t xml:space="preserve">men da blie det mye informasjon for lang tid før det skulle brukes</w:t>
       </w:r>
     </w:p>
     <w:p>
@@ -4815,7 +5574,19 @@
         <w:pStyle w:val="BodyText"/>
       </w:pPr>
       <w:r>
-        <w:t xml:space="preserve">følelse av tilghørighet og eierskap til kurset</w:t>
+        <w:t xml:space="preserve">De siste årene har jeg brukt de ukentlige møter med gruppelærere</w:t>
+      </w:r>
+      <w:r>
+        <w:t xml:space="preserve"> </w:t>
+      </w:r>
+      <w:r>
+        <w:t xml:space="preserve">der jeg tok opp et tema som er pedagogsik relevant,</w:t>
+      </w:r>
+      <w:r>
+        <w:t xml:space="preserve"> </w:t>
+      </w:r>
+      <w:r>
+        <w:t xml:space="preserve">eller inviterte en annen person til å presentere temaet.</w:t>
       </w:r>
     </w:p>
     <w:p>
@@ -4823,17 +5594,23 @@
         <w:pStyle w:val="BodyText"/>
       </w:pPr>
       <w:r>
-        <w:t xml:space="preserve">Både PhD, MSc og BSC studenter</w:t>
-      </w:r>
-    </w:p>
-    <w:bookmarkEnd w:id="65"/>
-    <w:bookmarkStart w:id="66" w:name="evaluering"/>
-    <w:p>
-      <w:pPr>
-        <w:pStyle w:val="Heading4"/>
-      </w:pPr>
-      <w:r>
-        <w:t xml:space="preserve">Evaluering</w:t>
+        <w:t xml:space="preserve">Brukte aktiv læring (tenk-par-del osv)</w:t>
+      </w:r>
+    </w:p>
+    <w:p>
+      <w:pPr>
+        <w:pStyle w:val="BodyText"/>
+      </w:pPr>
+      <w:r>
+        <w:t xml:space="preserve">Noen av dette er inspirert av the Carpentries instruktør trening.</w:t>
+      </w:r>
+    </w:p>
+    <w:p>
+      <w:pPr>
+        <w:pStyle w:val="BodyText"/>
+      </w:pPr>
+      <w:r>
+        <w:t xml:space="preserve">Temaene vi vanligvis diskuterer:</w:t>
       </w:r>
     </w:p>
     <w:p>
@@ -4845,55 +5622,140 @@
         <w:pStyle w:val="Compact"/>
       </w:pPr>
       <w:r>
-        <w:t xml:space="preserve">erfaringsdokument og bruken av det</w:t>
-      </w:r>
-    </w:p>
-    <w:bookmarkEnd w:id="66"/>
-    <w:bookmarkStart w:id="67" w:name="kursevaluering"/>
+        <w:t xml:space="preserve">introduksjon til rollen som gruppelærer</w:t>
+      </w:r>
+    </w:p>
+    <w:p>
+      <w:pPr>
+        <w:numPr>
+          <w:ilvl w:val="0"/>
+          <w:numId w:val="1013"/>
+        </w:numPr>
+        <w:pStyle w:val="Compact"/>
+      </w:pPr>
+      <w:r>
+        <w:t xml:space="preserve">lærinsgmål og baklengs undervisningsdesign</w:t>
+      </w:r>
+    </w:p>
+    <w:p>
+      <w:pPr>
+        <w:numPr>
+          <w:ilvl w:val="0"/>
+          <w:numId w:val="1013"/>
+        </w:numPr>
+        <w:pStyle w:val="Compact"/>
+      </w:pPr>
+      <w:r>
+        <w:t xml:space="preserve">motivasjon (student</w:t>
+      </w:r>
+      <w:r>
+        <w:t xml:space="preserve"> </w:t>
+      </w:r>
+      <w:r>
+        <w:rPr>
+          <w:i/>
+        </w:rPr>
+        <w:t xml:space="preserve">og</w:t>
+      </w:r>
+      <w:r>
+        <w:t xml:space="preserve"> </w:t>
+      </w:r>
+      <w:r>
+        <w:t xml:space="preserve">underviser)</w:t>
+      </w:r>
+    </w:p>
+    <w:p>
+      <w:pPr>
+        <w:numPr>
+          <w:ilvl w:val="0"/>
+          <w:numId w:val="1013"/>
+        </w:numPr>
+        <w:pStyle w:val="Compact"/>
+      </w:pPr>
+      <w:r>
+        <w:t xml:space="preserve">kognitiv last - hvorfor er det viktig å ta hensyn til det</w:t>
+      </w:r>
+    </w:p>
+    <w:p>
+      <w:pPr>
+        <w:numPr>
+          <w:ilvl w:val="0"/>
+          <w:numId w:val="1013"/>
+        </w:numPr>
+        <w:pStyle w:val="Compact"/>
+      </w:pPr>
+      <w:r>
+        <w:t xml:space="preserve">noviser og eksperter</w:t>
+      </w:r>
+    </w:p>
+    <w:p>
+      <w:pPr>
+        <w:numPr>
+          <w:ilvl w:val="0"/>
+          <w:numId w:val="1013"/>
+        </w:numPr>
+        <w:pStyle w:val="Compact"/>
+      </w:pPr>
+      <w:r>
+        <w:t xml:space="preserve">mentale modeller</w:t>
+      </w:r>
+    </w:p>
+    <w:p>
+      <w:pPr>
+        <w:pStyle w:val="FirstParagraph"/>
+      </w:pPr>
+      <w:r>
+        <w:t xml:space="preserve">Etter at jeg innførte denne måten å lære opp gruppelærere</w:t>
+      </w:r>
+      <w:r>
+        <w:t xml:space="preserve"> </w:t>
+      </w:r>
+      <w:r>
+        <w:t xml:space="preserve">i noen pedagogiske begreper mm har jeg intrykk av at nivået på deres undervisning,</w:t>
+      </w:r>
+      <w:r>
+        <w:t xml:space="preserve"> </w:t>
+      </w:r>
+      <w:r>
+        <w:t xml:space="preserve">og måten de samarbeider med studentene på, har blitt forbedret.</w:t>
+      </w:r>
+      <w:r>
+        <w:t xml:space="preserve"> </w:t>
+      </w:r>
+      <w:r>
+        <w:t xml:space="preserve">Det er som om de tar jobben mer seriøst når de forstår at det er en vitenskap</w:t>
+      </w:r>
+      <w:r>
+        <w:t xml:space="preserve"> </w:t>
+      </w:r>
+      <w:r>
+        <w:t xml:space="preserve">bak det å lære og undervise.</w:t>
+      </w:r>
+    </w:p>
+    <w:p>
+      <w:pPr>
+        <w:pStyle w:val="BodyText"/>
+      </w:pPr>
+      <w:r>
+        <w:t xml:space="preserve">følelse av tilghørighet og eierskap til kurset</w:t>
+      </w:r>
+    </w:p>
+    <w:p>
+      <w:pPr>
+        <w:pStyle w:val="BodyText"/>
+      </w:pPr>
+      <w:r>
+        <w:t xml:space="preserve">Både PhD, MSc og BSC studenter</w:t>
+      </w:r>
+    </w:p>
+    <w:bookmarkEnd w:id="70"/>
+    <w:bookmarkStart w:id="71" w:name="evaluering"/>
     <w:p>
       <w:pPr>
         <w:pStyle w:val="Heading4"/>
       </w:pPr>
       <w:r>
-        <w:t xml:space="preserve">Kursevaluering</w:t>
-      </w:r>
-    </w:p>
-    <w:bookmarkEnd w:id="67"/>
-    <w:bookmarkStart w:id="68" w:name="X20b40acb384ae72e88140ea33862728da0a208a"/>
-    <w:p>
-      <w:pPr>
-        <w:pStyle w:val="Heading4"/>
-      </w:pPr>
-      <w:r>
-        <w:t xml:space="preserve">Studenter som bidragsyttere i det faglige innholdet</w:t>
-      </w:r>
-    </w:p>
-    <w:p>
-      <w:pPr>
-        <w:pStyle w:val="FirstParagraph"/>
-      </w:pPr>
-      <w:r>
-        <w:t xml:space="preserve">CSE sommerstudenter</w:t>
-      </w:r>
-    </w:p>
-    <w:bookmarkEnd w:id="68"/>
-    <w:bookmarkEnd w:id="69"/>
-    <w:bookmarkEnd w:id="70"/>
-    <w:bookmarkStart w:id="90" w:name="dokumentasjon-vedlegg"/>
-    <w:p>
-      <w:pPr>
-        <w:pStyle w:val="Heading2"/>
-      </w:pPr>
-      <w:r>
-        <w:t xml:space="preserve">Dokumentasjon (Vedlegg)</w:t>
-      </w:r>
-    </w:p>
-    <w:p>
-      <w:pPr>
-        <w:pStyle w:val="FirstParagraph"/>
-      </w:pPr>
-      <w:r>
-        <w:t xml:space="preserve">FIXME oversett til norsk</w:t>
+        <w:t xml:space="preserve">Evaluering</w:t>
       </w:r>
     </w:p>
     <w:p>
@@ -4905,148 +5767,55 @@
         <w:pStyle w:val="Compact"/>
       </w:pPr>
       <w:r>
-        <w:t xml:space="preserve">ha med utviklingsnotat fellesdelen</w:t>
-      </w:r>
-    </w:p>
-    <w:p>
-      <w:pPr>
-        <w:numPr>
-          <w:ilvl w:val="0"/>
-          <w:numId w:val="1014"/>
-        </w:numPr>
-        <w:pStyle w:val="Compact"/>
-      </w:pPr>
-      <w:r>
-        <w:t xml:space="preserve">ha med ten quick tips?</w:t>
-      </w:r>
-    </w:p>
-    <w:p>
-      <w:pPr>
-        <w:numPr>
-          <w:ilvl w:val="0"/>
-          <w:numId w:val="1014"/>
-        </w:numPr>
-        <w:pStyle w:val="Compact"/>
-      </w:pPr>
-      <w:r>
-        <w:t xml:space="preserve">jupyter canvas projsekt</w:t>
-      </w:r>
-    </w:p>
-    <w:p>
-      <w:pPr>
-        <w:numPr>
-          <w:ilvl w:val="0"/>
-          <w:numId w:val="1014"/>
-        </w:numPr>
-        <w:pStyle w:val="Compact"/>
-      </w:pPr>
-      <w:r>
-        <w:t xml:space="preserve">‘</w:t>
-      </w:r>
-      <w:r>
-        <w:t xml:space="preserve">emneplaner</w:t>
-      </w:r>
-      <w:r>
-        <w:t xml:space="preserve">’</w:t>
-      </w:r>
-      <w:r>
-        <w:t xml:space="preserve"> </w:t>
-      </w:r>
-      <w:r>
-        <w:t xml:space="preserve">jeg har utviklet</w:t>
-      </w:r>
-    </w:p>
-    <w:p>
-      <w:pPr>
-        <w:numPr>
-          <w:ilvl w:val="0"/>
-          <w:numId w:val="1014"/>
-        </w:numPr>
-        <w:pStyle w:val="Compact"/>
-      </w:pPr>
-      <w:r>
-        <w:t xml:space="preserve">sluttraportene BIOS1100</w:t>
-      </w:r>
-    </w:p>
-    <w:p>
-      <w:pPr>
-        <w:numPr>
-          <w:ilvl w:val="0"/>
-          <w:numId w:val="1014"/>
-        </w:numPr>
-        <w:pStyle w:val="Compact"/>
-      </w:pPr>
-      <w:r>
-        <w:t xml:space="preserve">lenke til AMBP</w:t>
-      </w:r>
-    </w:p>
-    <w:p>
-      <w:pPr>
-        <w:numPr>
-          <w:ilvl w:val="0"/>
-          <w:numId w:val="1014"/>
-        </w:numPr>
-        <w:pStyle w:val="Compact"/>
-      </w:pPr>
-      <w:r>
-        <w:t xml:space="preserve">digitale læringsressurser?</w:t>
-      </w:r>
-    </w:p>
-    <w:p>
-      <w:pPr>
-        <w:numPr>
-          <w:ilvl w:val="0"/>
-          <w:numId w:val="1014"/>
-        </w:numPr>
-        <w:pStyle w:val="Compact"/>
-      </w:pPr>
-      <w:r>
-        <w:t xml:space="preserve">MNT 2019</w:t>
-      </w:r>
-    </w:p>
-    <w:p>
-      <w:pPr>
-        <w:numPr>
-          <w:ilvl w:val="0"/>
-          <w:numId w:val="1014"/>
-        </w:numPr>
-        <w:pStyle w:val="Compact"/>
-      </w:pPr>
-      <w:r>
-        <w:t xml:space="preserve">lenke til BIOS1100 canvas sidene for alle år</w:t>
-      </w:r>
-    </w:p>
-    <w:p>
-      <w:pPr>
-        <w:numPr>
-          <w:ilvl w:val="0"/>
-          <w:numId w:val="1014"/>
-        </w:numPr>
-        <w:pStyle w:val="Compact"/>
-      </w:pPr>
-      <w:r>
-        <w:t xml:space="preserve">mine blog posts?</w:t>
-      </w:r>
-    </w:p>
-    <w:p>
-      <w:pPr>
-        <w:numPr>
-          <w:ilvl w:val="0"/>
-          <w:numId w:val="1014"/>
-        </w:numPr>
-        <w:pStyle w:val="Compact"/>
-      </w:pPr>
-      <w:r>
-        <w:t xml:space="preserve">github.uio.no sider for gruppelræere</w:t>
-      </w:r>
-    </w:p>
-    <w:bookmarkStart w:id="81" w:name="universitetsundervisning"/>
-    <w:p>
-      <w:pPr>
-        <w:pStyle w:val="Heading3"/>
-      </w:pPr>
-      <w:r>
-        <w:t xml:space="preserve">Universitetsundervisning</w:t>
+        <w:t xml:space="preserve">erfaringsdokument og bruken av det</w:t>
+      </w:r>
+    </w:p>
+    <w:bookmarkEnd w:id="71"/>
+    <w:bookmarkStart w:id="72" w:name="kursevaluering"/>
+    <w:p>
+      <w:pPr>
+        <w:pStyle w:val="Heading4"/>
+      </w:pPr>
+      <w:r>
+        <w:t xml:space="preserve">Kursevaluering</w:t>
+      </w:r>
+    </w:p>
+    <w:bookmarkEnd w:id="72"/>
+    <w:bookmarkStart w:id="73" w:name="X20b40acb384ae72e88140ea33862728da0a208a"/>
+    <w:p>
+      <w:pPr>
+        <w:pStyle w:val="Heading4"/>
+      </w:pPr>
+      <w:r>
+        <w:t xml:space="preserve">Studenter som bidragsyttere i det faglige innholdet</w:t>
+      </w:r>
+    </w:p>
+    <w:p>
+      <w:pPr>
+        <w:pStyle w:val="FirstParagraph"/>
+      </w:pPr>
+      <w:r>
+        <w:t xml:space="preserve">CSE sommerstudenter</w:t>
+      </w:r>
+    </w:p>
+    <w:bookmarkEnd w:id="73"/>
+    <w:bookmarkEnd w:id="74"/>
+    <w:bookmarkEnd w:id="75"/>
+    <w:bookmarkStart w:id="95" w:name="dokumentasjon-vedlegg"/>
+    <w:p>
+      <w:pPr>
+        <w:pStyle w:val="Heading2"/>
+      </w:pPr>
+      <w:r>
+        <w:t xml:space="preserve">Dokumentasjon (Vedlegg)</w:t>
+      </w:r>
+    </w:p>
+    <w:p>
+      <w:pPr>
+        <w:pStyle w:val="FirstParagraph"/>
+      </w:pPr>
+      <w:r>
+        <w:t xml:space="preserve">FIXME oversett til norsk</w:t>
       </w:r>
     </w:p>
     <w:p>
@@ -5058,10 +5827,163 @@
         <w:pStyle w:val="Compact"/>
       </w:pPr>
       <w:r>
-        <w:t xml:space="preserve">flytt til utvikling,do.txt</w:t>
-      </w:r>
-    </w:p>
-    <w:bookmarkStart w:id="74" w:name="emneansvar"/>
+        <w:t xml:space="preserve">ha med utviklingsnotat fellesdelen</w:t>
+      </w:r>
+    </w:p>
+    <w:p>
+      <w:pPr>
+        <w:numPr>
+          <w:ilvl w:val="0"/>
+          <w:numId w:val="1015"/>
+        </w:numPr>
+        <w:pStyle w:val="Compact"/>
+      </w:pPr>
+      <w:r>
+        <w:t xml:space="preserve">ha med ten quick tips?</w:t>
+      </w:r>
+    </w:p>
+    <w:p>
+      <w:pPr>
+        <w:numPr>
+          <w:ilvl w:val="0"/>
+          <w:numId w:val="1015"/>
+        </w:numPr>
+        <w:pStyle w:val="Compact"/>
+      </w:pPr>
+      <w:r>
+        <w:t xml:space="preserve">jupyter canvas projsekt</w:t>
+      </w:r>
+    </w:p>
+    <w:p>
+      <w:pPr>
+        <w:numPr>
+          <w:ilvl w:val="0"/>
+          <w:numId w:val="1015"/>
+        </w:numPr>
+        <w:pStyle w:val="Compact"/>
+      </w:pPr>
+      <w:r>
+        <w:t xml:space="preserve">‘</w:t>
+      </w:r>
+      <w:r>
+        <w:t xml:space="preserve">emneplaner</w:t>
+      </w:r>
+      <w:r>
+        <w:t xml:space="preserve">’</w:t>
+      </w:r>
+      <w:r>
+        <w:t xml:space="preserve"> </w:t>
+      </w:r>
+      <w:r>
+        <w:t xml:space="preserve">jeg har utviklet</w:t>
+      </w:r>
+    </w:p>
+    <w:p>
+      <w:pPr>
+        <w:numPr>
+          <w:ilvl w:val="0"/>
+          <w:numId w:val="1015"/>
+        </w:numPr>
+        <w:pStyle w:val="Compact"/>
+      </w:pPr>
+      <w:r>
+        <w:t xml:space="preserve">sluttraportene BIOS1100</w:t>
+      </w:r>
+    </w:p>
+    <w:p>
+      <w:pPr>
+        <w:numPr>
+          <w:ilvl w:val="0"/>
+          <w:numId w:val="1015"/>
+        </w:numPr>
+        <w:pStyle w:val="Compact"/>
+      </w:pPr>
+      <w:r>
+        <w:t xml:space="preserve">lenke til AMBP</w:t>
+      </w:r>
+    </w:p>
+    <w:p>
+      <w:pPr>
+        <w:numPr>
+          <w:ilvl w:val="0"/>
+          <w:numId w:val="1015"/>
+        </w:numPr>
+        <w:pStyle w:val="Compact"/>
+      </w:pPr>
+      <w:r>
+        <w:t xml:space="preserve">digitale læringsressurser?</w:t>
+      </w:r>
+    </w:p>
+    <w:p>
+      <w:pPr>
+        <w:numPr>
+          <w:ilvl w:val="0"/>
+          <w:numId w:val="1015"/>
+        </w:numPr>
+        <w:pStyle w:val="Compact"/>
+      </w:pPr>
+      <w:r>
+        <w:t xml:space="preserve">MNT 2019</w:t>
+      </w:r>
+    </w:p>
+    <w:p>
+      <w:pPr>
+        <w:numPr>
+          <w:ilvl w:val="0"/>
+          <w:numId w:val="1015"/>
+        </w:numPr>
+        <w:pStyle w:val="Compact"/>
+      </w:pPr>
+      <w:r>
+        <w:t xml:space="preserve">lenke til BIOS1100 canvas sidene for alle år</w:t>
+      </w:r>
+    </w:p>
+    <w:p>
+      <w:pPr>
+        <w:numPr>
+          <w:ilvl w:val="0"/>
+          <w:numId w:val="1015"/>
+        </w:numPr>
+        <w:pStyle w:val="Compact"/>
+      </w:pPr>
+      <w:r>
+        <w:t xml:space="preserve">mine blog posts?</w:t>
+      </w:r>
+    </w:p>
+    <w:p>
+      <w:pPr>
+        <w:numPr>
+          <w:ilvl w:val="0"/>
+          <w:numId w:val="1015"/>
+        </w:numPr>
+        <w:pStyle w:val="Compact"/>
+      </w:pPr>
+      <w:r>
+        <w:t xml:space="preserve">github.uio.no sider for gruppelræere</w:t>
+      </w:r>
+    </w:p>
+    <w:bookmarkStart w:id="86" w:name="universitetsundervisning"/>
+    <w:p>
+      <w:pPr>
+        <w:pStyle w:val="Heading3"/>
+      </w:pPr>
+      <w:r>
+        <w:t xml:space="preserve">Universitetsundervisning</w:t>
+      </w:r>
+    </w:p>
+    <w:p>
+      <w:pPr>
+        <w:numPr>
+          <w:ilvl w:val="0"/>
+          <w:numId w:val="1016"/>
+        </w:numPr>
+        <w:pStyle w:val="Compact"/>
+      </w:pPr>
+      <w:r>
+        <w:t xml:space="preserve">flytt til utvikling.do.txt</w:t>
+      </w:r>
+    </w:p>
+    <w:bookmarkStart w:id="79" w:name="emneansvar"/>
     <w:p>
       <w:pPr>
         <w:pStyle w:val="Heading4"/>
@@ -5080,7 +6002,7 @@
       <w:r>
         <w:t xml:space="preserve"> </w:t>
       </w:r>
-      <w:hyperlink r:id="rId71">
+      <w:hyperlink r:id="rId76">
         <w:r>
           <w:rPr>
             <w:rStyle w:val="Hyperlink"/>
@@ -5120,7 +6042,7 @@
       <w:r>
         <w:t xml:space="preserve"> </w:t>
       </w:r>
-      <w:hyperlink r:id="rId72">
+      <w:hyperlink r:id="rId77">
         <w:r>
           <w:rPr>
             <w:rStyle w:val="Hyperlink"/>
@@ -5134,7 +6056,7 @@
       <w:r>
         <w:t xml:space="preserve"> </w:t>
       </w:r>
-      <w:hyperlink r:id="rId73">
+      <w:hyperlink r:id="rId78">
         <w:r>
           <w:rPr>
             <w:rStyle w:val="Hyperlink"/>
@@ -5146,8 +6068,8 @@
         <w:t xml:space="preserve">, 2012-2016</w:t>
       </w:r>
     </w:p>
-    <w:bookmarkEnd w:id="74"/>
-    <w:bookmarkStart w:id="75" w:name="annen-universitetsundervisning"/>
+    <w:bookmarkEnd w:id="79"/>
+    <w:bookmarkStart w:id="80" w:name="annen-universitetsundervisning"/>
     <w:p>
       <w:pPr>
         <w:pStyle w:val="Heading4"/>
@@ -5170,13 +6092,16 @@
         <w:t xml:space="preserve">“</w:t>
       </w:r>
       <w:r>
-        <w:t xml:space="preserve">The bioinformatics of sequencing and assembling genomes</w:t>
+        <w:t xml:space="preserve">The bioinformatics of sequencing and assembling genomes,</w:t>
       </w:r>
       <w:r>
         <w:t xml:space="preserve">”</w:t>
       </w:r>
       <w:r>
-        <w:t xml:space="preserve">, and</w:t>
+        <w:t xml:space="preserve"> </w:t>
+      </w:r>
+      <w:r>
+        <w:t xml:space="preserve">and</w:t>
       </w:r>
       <w:r>
         <w:t xml:space="preserve"> </w:t>
@@ -5191,7 +6116,10 @@
         <w:t xml:space="preserve">”</w:t>
       </w:r>
       <w:r>
-        <w:t xml:space="preserve">, 2013-2016</w:t>
+        <w:t xml:space="preserve"> </w:t>
+      </w:r>
+      <w:r>
+        <w:t xml:space="preserve">2013-2016</w:t>
       </w:r>
     </w:p>
     <w:p>
@@ -5226,13 +6154,16 @@
         <w:t xml:space="preserve">“</w:t>
       </w:r>
       <w:r>
-        <w:t xml:space="preserve">Assembly of metagenomes</w:t>
+        <w:t xml:space="preserve">Assembly of metagenomes,</w:t>
       </w:r>
       <w:r>
         <w:t xml:space="preserve">”</w:t>
       </w:r>
       <w:r>
-        <w:t xml:space="preserve">, 2011</w:t>
+        <w:t xml:space="preserve"> </w:t>
+      </w:r>
+      <w:r>
+        <w:t xml:space="preserve">2011</w:t>
       </w:r>
     </w:p>
     <w:p>
@@ -5308,17 +6239,20 @@
         <w:t xml:space="preserve">“</w:t>
       </w:r>
       <w:r>
-        <w:t xml:space="preserve">Cell cycle changes during development</w:t>
+        <w:t xml:space="preserve">Cell cycle changes during development,</w:t>
       </w:r>
       <w:r>
         <w:t xml:space="preserve">”</w:t>
       </w:r>
       <w:r>
-        <w:t xml:space="preserve">, 2000</w:t>
-      </w:r>
-    </w:p>
-    <w:bookmarkEnd w:id="75"/>
-    <w:bookmarkStart w:id="80" w:name="workshops"/>
+        <w:t xml:space="preserve"> </w:t>
+      </w:r>
+      <w:r>
+        <w:t xml:space="preserve">2000</w:t>
+      </w:r>
+    </w:p>
+    <w:bookmarkEnd w:id="80"/>
+    <w:bookmarkStart w:id="85" w:name="workshops"/>
     <w:p>
       <w:pPr>
         <w:pStyle w:val="Heading4"/>
@@ -5357,7 +6291,7 @@
       <w:r>
         <w:t xml:space="preserve"> </w:t>
       </w:r>
-      <w:hyperlink r:id="rId76">
+      <w:hyperlink r:id="rId81">
         <w:r>
           <w:rPr>
             <w:rStyle w:val="Hyperlink"/>
@@ -5382,7 +6316,7 @@
       <w:r>
         <w:t xml:space="preserve"> </w:t>
       </w:r>
-      <w:hyperlink r:id="rId77">
+      <w:hyperlink r:id="rId82">
         <w:r>
           <w:rPr>
             <w:rStyle w:val="Hyperlink"/>
@@ -5419,7 +6353,7 @@
       <w:r>
         <w:t xml:space="preserve"> </w:t>
       </w:r>
-      <w:hyperlink r:id="rId78">
+      <w:hyperlink r:id="rId83">
         <w:r>
           <w:rPr>
             <w:rStyle w:val="Hyperlink"/>
@@ -5436,7 +6370,7 @@
       <w:r>
         <w:t xml:space="preserve"> </w:t>
       </w:r>
-      <w:hyperlink r:id="rId79">
+      <w:hyperlink r:id="rId84">
         <w:r>
           <w:rPr>
             <w:rStyle w:val="Hyperlink"/>
@@ -5475,9 +6409,9 @@
         <w:t xml:space="preserve">genome assembly (invited), Univ. of Gothenburg, 2011</w:t>
       </w:r>
     </w:p>
-    <w:bookmarkEnd w:id="80"/>
-    <w:bookmarkEnd w:id="81"/>
-    <w:bookmarkStart w:id="88" w:name="software-og-data-carpentry"/>
+    <w:bookmarkEnd w:id="85"/>
+    <w:bookmarkEnd w:id="86"/>
+    <w:bookmarkStart w:id="93" w:name="software-og-data-carpentry"/>
     <w:p>
       <w:pPr>
         <w:pStyle w:val="Heading3"/>
@@ -5490,7 +6424,7 @@
       <w:pPr>
         <w:pStyle w:val="FirstParagraph"/>
       </w:pPr>
-      <w:hyperlink r:id="rId82">
+      <w:hyperlink r:id="rId87">
         <w:r>
           <w:rPr>
             <w:rStyle w:val="Hyperlink"/>
@@ -5507,7 +6441,7 @@
       <w:r>
         <w:t xml:space="preserve"> </w:t>
       </w:r>
-      <w:hyperlink r:id="rId83">
+      <w:hyperlink r:id="rId88">
         <w:r>
           <w:rPr>
             <w:rStyle w:val="Hyperlink"/>
@@ -5524,7 +6458,7 @@
       <w:r>
         <w:t xml:space="preserve"> </w:t>
       </w:r>
-      <w:hyperlink r:id="rId84">
+      <w:hyperlink r:id="rId89">
         <w:r>
           <w:rPr>
             <w:rStyle w:val="Hyperlink"/>
@@ -5548,7 +6482,7 @@
         <w:t xml:space="preserve">, which enables me to give workshops for researchers that want to become instructors for Software or Data Carpentry.</w:t>
       </w:r>
     </w:p>
-    <w:bookmarkStart w:id="85" w:name="software-carpentry-workshops-taught"/>
+    <w:bookmarkStart w:id="90" w:name="software-carpentry-workshops-taught"/>
     <w:p>
       <w:pPr>
         <w:pStyle w:val="Heading4"/>
@@ -5583,8 +6517,8 @@
         <w:t xml:space="preserve">Science for Life Laboratory, Stockholm, Sweden 2014</w:t>
       </w:r>
     </w:p>
-    <w:bookmarkEnd w:id="85"/>
-    <w:bookmarkStart w:id="87" w:name="X65f11399793973b3a139ed18ba9888be72e8206"/>
+    <w:bookmarkEnd w:id="90"/>
+    <w:bookmarkStart w:id="92" w:name="X65f11399793973b3a139ed18ba9888be72e8206"/>
     <w:p>
       <w:pPr>
         <w:pStyle w:val="Heading4"/>
@@ -5603,7 +6537,7 @@
       <w:r>
         <w:t xml:space="preserve"> </w:t>
       </w:r>
-      <w:hyperlink r:id="rId86">
+      <w:hyperlink r:id="rId91">
         <w:r>
           <w:rPr>
             <w:rStyle w:val="Hyperlink"/>
@@ -5615,9 +6549,9 @@
         <w:t xml:space="preserve">.</w:t>
       </w:r>
     </w:p>
-    <w:bookmarkEnd w:id="87"/>
-    <w:bookmarkEnd w:id="88"/>
-    <w:bookmarkStart w:id="89" w:name="liste-over-vedlegg"/>
+    <w:bookmarkEnd w:id="92"/>
+    <w:bookmarkEnd w:id="93"/>
+    <w:bookmarkStart w:id="94" w:name="liste-over-vedlegg"/>
     <w:p>
       <w:pPr>
         <w:pStyle w:val="Heading3"/>
@@ -5630,7 +6564,7 @@
       <w:pPr>
         <w:numPr>
           <w:ilvl w:val="0"/>
-          <w:numId w:val="1016"/>
+          <w:numId w:val="1017"/>
         </w:numPr>
         <w:pStyle w:val="Compact"/>
       </w:pPr>
@@ -5638,9 +6572,21 @@
         <w:t xml:space="preserve">SWC, DC certificates</w:t>
       </w:r>
     </w:p>
-    <w:bookmarkEnd w:id="89"/>
-    <w:bookmarkEnd w:id="90"/>
-    <w:bookmarkStart w:id="93" w:name="litteraturliste"/>
+    <w:p>
+      <w:pPr>
+        <w:numPr>
+          <w:ilvl w:val="0"/>
+          <w:numId w:val="1017"/>
+        </w:numPr>
+        <w:pStyle w:val="Compact"/>
+      </w:pPr>
+      <w:r>
+        <w:t xml:space="preserve">utviklingsarbeid /Volumes/GoogleDrive/My Drive/archive/uniped/Fellesdelen_V2014</w:t>
+      </w:r>
+    </w:p>
+    <w:bookmarkEnd w:id="94"/>
+    <w:bookmarkEnd w:id="95"/>
+    <w:bookmarkStart w:id="116" w:name="litteraturliste"/>
     <w:p>
       <w:pPr>
         <w:pStyle w:val="Heading2"/>
@@ -5649,8 +6595,8 @@
         <w:t xml:space="preserve">Litteraturliste</w:t>
       </w:r>
     </w:p>
-    <w:bookmarkStart w:id="91" w:name="millerMagicalNumberSeven1956"/>
-    <w:bookmarkEnd w:id="91"/>
+    <w:bookmarkStart w:id="96" w:name="miller_1956"/>
+    <w:bookmarkEnd w:id="96"/>
     <w:p>
       <w:pPr>
         <w:numPr>
@@ -5701,7 +6647,7 @@
       <w:r>
         <w:t xml:space="preserve"> </w:t>
       </w:r>
-      <w:hyperlink r:id="rId92">
+      <w:hyperlink r:id="rId97">
         <w:r>
           <w:rPr>
             <w:rStyle w:val="Hyperlink"/>
@@ -5713,7 +6659,658 @@
         <w:t xml:space="preserve">,</w:t>
       </w:r>
     </w:p>
-    <w:bookmarkEnd w:id="93"/>
+    <w:bookmarkStart w:id="98" w:name="guzdial_2015"/>
+    <w:bookmarkEnd w:id="98"/>
+    <w:p>
+      <w:pPr>
+        <w:numPr>
+          <w:ilvl w:val="0"/>
+          <w:numId w:val="1000"/>
+        </w:numPr>
+        <w:pStyle w:val="Compact"/>
+      </w:pPr>
+      <w:r>
+        <w:rPr>
+          <w:b/>
+        </w:rPr>
+        <w:t xml:space="preserve">M. Guzdial</w:t>
+      </w:r>
+      <w:r>
+        <w:t xml:space="preserve">.</w:t>
+      </w:r>
+      <w:r>
+        <w:t xml:space="preserve"> </w:t>
+      </w:r>
+      <w:r>
+        <w:rPr>
+          <w:i/>
+        </w:rPr>
+        <w:t xml:space="preserve">Learner-Centered Design of Computing Education: Research on Computing for Everyone</w:t>
+      </w:r>
+      <w:r>
+        <w:t xml:space="preserve">,</w:t>
+      </w:r>
+      <w:r>
+        <w:t xml:space="preserve"> </w:t>
+      </w:r>
+      <w:r>
+        <w:t xml:space="preserve">Morgan &amp; Claypool,</w:t>
+      </w:r>
+    </w:p>
+    <w:bookmarkStart w:id="99" w:name="jenkins_2002"/>
+    <w:bookmarkEnd w:id="99"/>
+    <w:p>
+      <w:pPr>
+        <w:numPr>
+          <w:ilvl w:val="0"/>
+          <w:numId w:val="1000"/>
+        </w:numPr>
+        <w:pStyle w:val="Compact"/>
+      </w:pPr>
+      <w:r>
+        <w:rPr>
+          <w:b/>
+        </w:rPr>
+        <w:t xml:space="preserve">T. Jenkins</w:t>
+      </w:r>
+      <w:r>
+        <w:t xml:space="preserve">.</w:t>
+      </w:r>
+      <w:r>
+        <w:t xml:space="preserve"> </w:t>
+      </w:r>
+      <w:r>
+        <w:t xml:space="preserve">On the Difficulty of Learning to Program,</w:t>
+      </w:r>
+      <w:r>
+        <w:t xml:space="preserve"> </w:t>
+      </w:r>
+      <w:r>
+        <w:rPr>
+          <w:i/>
+        </w:rPr>
+        <w:t xml:space="preserve">Proceedings for the 3rd Annual Conference of the LTSN Centre for Information and Computer Sciences</w:t>
+      </w:r>
+      <w:r>
+        <w:t xml:space="preserve">,</w:t>
+      </w:r>
+      <w:r>
+        <w:t xml:space="preserve"> </w:t>
+      </w:r>
+      <w:r>
+        <w:t xml:space="preserve">Loughborough University,</w:t>
+      </w:r>
+    </w:p>
+    <w:bookmarkStart w:id="100" w:name="robins_et_al_2003"/>
+    <w:bookmarkEnd w:id="100"/>
+    <w:p>
+      <w:pPr>
+        <w:numPr>
+          <w:ilvl w:val="0"/>
+          <w:numId w:val="1000"/>
+        </w:numPr>
+        <w:pStyle w:val="Compact"/>
+      </w:pPr>
+      <w:r>
+        <w:rPr>
+          <w:b/>
+        </w:rPr>
+        <w:t xml:space="preserve">A. Robins, J. Rountree and N. Rountree</w:t>
+      </w:r>
+      <w:r>
+        <w:t xml:space="preserve">.</w:t>
+      </w:r>
+      <w:r>
+        <w:t xml:space="preserve"> </w:t>
+      </w:r>
+      <w:r>
+        <w:t xml:space="preserve">Learning and Teaching Programming: A Review and Discussion,</w:t>
+      </w:r>
+      <w:r>
+        <w:t xml:space="preserve"> </w:t>
+      </w:r>
+      <w:r>
+        <w:rPr>
+          <w:i/>
+        </w:rPr>
+        <w:t xml:space="preserve">Computer Communications</w:t>
+      </w:r>
+      <w:r>
+        <w:t xml:space="preserve">,</w:t>
+      </w:r>
+      <w:r>
+        <w:t xml:space="preserve"> </w:t>
+      </w:r>
+      <w:r>
+        <w:t xml:space="preserve">13(2),</w:t>
+      </w:r>
+      <w:r>
+        <w:t xml:space="preserve"> </w:t>
+      </w:r>
+      <w:r>
+        <w:t xml:space="preserve">pp. 137-172,</w:t>
+      </w:r>
+      <w:r>
+        <w:t xml:space="preserve"> </w:t>
+      </w:r>
+      <w:hyperlink r:id="rId101">
+        <w:r>
+          <w:rPr>
+            <w:rStyle w:val="Hyperlink"/>
+          </w:rPr>
+          <w:t xml:space="preserve">doi: 10.1076/csed.13.2.137.14200</w:t>
+        </w:r>
+      </w:hyperlink>
+      <w:r>
+        <w:t xml:space="preserve">,</w:t>
+      </w:r>
+    </w:p>
+    <w:bookmarkStart w:id="102" w:name="luxton_reilly_2016"/>
+    <w:bookmarkEnd w:id="102"/>
+    <w:p>
+      <w:pPr>
+        <w:numPr>
+          <w:ilvl w:val="0"/>
+          <w:numId w:val="1000"/>
+        </w:numPr>
+        <w:pStyle w:val="Compact"/>
+      </w:pPr>
+      <w:r>
+        <w:rPr>
+          <w:b/>
+        </w:rPr>
+        <w:t xml:space="preserve">A. Luxton-Reilly</w:t>
+      </w:r>
+      <w:r>
+        <w:t xml:space="preserve">.</w:t>
+      </w:r>
+      <w:r>
+        <w:t xml:space="preserve"> </w:t>
+      </w:r>
+      <w:r>
+        <w:t xml:space="preserve">Learning to Program Is Easy,</w:t>
+      </w:r>
+      <w:r>
+        <w:t xml:space="preserve"> </w:t>
+      </w:r>
+      <w:r>
+        <w:rPr>
+          <w:i/>
+        </w:rPr>
+        <w:t xml:space="preserve">Proceedings of the 2016 ACM Conference on Innovation and Technology in Computer Science Education</w:t>
+      </w:r>
+      <w:r>
+        <w:t xml:space="preserve">,</w:t>
+      </w:r>
+      <w:r>
+        <w:t xml:space="preserve"> </w:t>
+      </w:r>
+      <w:r>
+        <w:t xml:space="preserve">ACM,</w:t>
+      </w:r>
+    </w:p>
+    <w:bookmarkStart w:id="103" w:name="sweller_et_al_2019"/>
+    <w:bookmarkEnd w:id="103"/>
+    <w:p>
+      <w:pPr>
+        <w:numPr>
+          <w:ilvl w:val="0"/>
+          <w:numId w:val="1000"/>
+        </w:numPr>
+        <w:pStyle w:val="Compact"/>
+      </w:pPr>
+      <w:r>
+        <w:rPr>
+          <w:b/>
+        </w:rPr>
+        <w:t xml:space="preserve">J. Sweller, J. J. G. v. Merri"enboer and F. Paas</w:t>
+      </w:r>
+      <w:r>
+        <w:t xml:space="preserve">.</w:t>
+      </w:r>
+      <w:r>
+        <w:t xml:space="preserve"> </w:t>
+      </w:r>
+      <w:r>
+        <w:t xml:space="preserve">Cognitive Architecture and Instructional Design: 20 Years Later,</w:t>
+      </w:r>
+      <w:r>
+        <w:t xml:space="preserve"> </w:t>
+      </w:r>
+      <w:r>
+        <w:rPr>
+          <w:i/>
+        </w:rPr>
+        <w:t xml:space="preserve">Educational Psychology Review</w:t>
+      </w:r>
+      <w:r>
+        <w:t xml:space="preserve">,</w:t>
+      </w:r>
+      <w:r>
+        <w:t xml:space="preserve"> </w:t>
+      </w:r>
+      <w:hyperlink r:id="rId104">
+        <w:r>
+          <w:rPr>
+            <w:rStyle w:val="Hyperlink"/>
+          </w:rPr>
+          <w:t xml:space="preserve">doi: 10.1007/s10648-019-09465-5</w:t>
+        </w:r>
+      </w:hyperlink>
+      <w:r>
+        <w:t xml:space="preserve">,</w:t>
+      </w:r>
+    </w:p>
+    <w:bookmarkStart w:id="115" w:name="refs"/>
+    <w:bookmarkStart w:id="106" w:name="ref-miller_1956"/>
+    <w:p>
+      <w:pPr>
+        <w:pStyle w:val="Bibliography"/>
+      </w:pPr>
+      <w:r>
+        <w:t xml:space="preserve">1.</w:t>
+      </w:r>
+      <w:r>
+        <w:t xml:space="preserve"> </w:t>
+      </w:r>
+      <w:r>
+        <w:t xml:space="preserve">	</w:t>
+      </w:r>
+      <w:r>
+        <w:t xml:space="preserve">Miller GA. The magical number seven, plus or minus two: Some limits on our capacity for processing information. Psychological Review. 1956;63: 81–97. doi:</w:t>
+      </w:r>
+      <w:hyperlink r:id="rId105">
+        <w:r>
+          <w:rPr>
+            <w:rStyle w:val="Hyperlink"/>
+          </w:rPr>
+          <w:t xml:space="preserve">10.1037/h0043158</w:t>
+        </w:r>
+      </w:hyperlink>
+    </w:p>
+    <w:bookmarkEnd w:id="106"/>
+    <w:bookmarkStart w:id="107" w:name="ref-guzdial_2015"/>
+    <w:p>
+      <w:pPr>
+        <w:pStyle w:val="Bibliography"/>
+      </w:pPr>
+      <w:r>
+        <w:t xml:space="preserve">2.</w:t>
+      </w:r>
+      <w:r>
+        <w:t xml:space="preserve"> </w:t>
+      </w:r>
+      <w:r>
+        <w:t xml:space="preserve">	</w:t>
+      </w:r>
+      <w:r>
+        <w:t xml:space="preserve">Guzdial M. Learner-</w:t>
+      </w:r>
+      <w:r>
+        <w:t xml:space="preserve">Centered Design</w:t>
+      </w:r>
+      <w:r>
+        <w:t xml:space="preserve"> </w:t>
+      </w:r>
+      <w:r>
+        <w:t xml:space="preserve">of</w:t>
+      </w:r>
+      <w:r>
+        <w:t xml:space="preserve"> </w:t>
+      </w:r>
+      <w:r>
+        <w:t xml:space="preserve">Computing Education</w:t>
+      </w:r>
+      <w:r>
+        <w:t xml:space="preserve">:</w:t>
+      </w:r>
+      <w:r>
+        <w:t xml:space="preserve"> </w:t>
+      </w:r>
+      <w:r>
+        <w:t xml:space="preserve">Research</w:t>
+      </w:r>
+      <w:r>
+        <w:t xml:space="preserve"> </w:t>
+      </w:r>
+      <w:r>
+        <w:t xml:space="preserve">on</w:t>
+      </w:r>
+      <w:r>
+        <w:t xml:space="preserve"> </w:t>
+      </w:r>
+      <w:r>
+        <w:t xml:space="preserve">Computing</w:t>
+      </w:r>
+      <w:r>
+        <w:t xml:space="preserve"> </w:t>
+      </w:r>
+      <w:r>
+        <w:t xml:space="preserve">for</w:t>
+      </w:r>
+      <w:r>
+        <w:t xml:space="preserve"> </w:t>
+      </w:r>
+      <w:r>
+        <w:t xml:space="preserve">Everyone</w:t>
+      </w:r>
+      <w:r>
+        <w:t xml:space="preserve">.</w:t>
+      </w:r>
+      <w:r>
+        <w:t xml:space="preserve"> </w:t>
+      </w:r>
+      <w:r>
+        <w:t xml:space="preserve">Morgan &amp; Claypool</w:t>
+      </w:r>
+      <w:r>
+        <w:t xml:space="preserve">; 2015.</w:t>
+      </w:r>
+      <w:r>
+        <w:t xml:space="preserve"> </w:t>
+      </w:r>
+    </w:p>
+    <w:bookmarkEnd w:id="107"/>
+    <w:bookmarkStart w:id="108" w:name="ref-jenkins_2002"/>
+    <w:p>
+      <w:pPr>
+        <w:pStyle w:val="Bibliography"/>
+      </w:pPr>
+      <w:r>
+        <w:t xml:space="preserve">3.</w:t>
+      </w:r>
+      <w:r>
+        <w:t xml:space="preserve"> </w:t>
+      </w:r>
+      <w:r>
+        <w:t xml:space="preserve">	</w:t>
+      </w:r>
+      <w:r>
+        <w:t xml:space="preserve">Jenkins T. On the difficulty of learning to program. Proceedings for the 3rd</w:t>
+      </w:r>
+      <w:r>
+        <w:t xml:space="preserve"> </w:t>
+      </w:r>
+      <w:r>
+        <w:t xml:space="preserve">Annual</w:t>
+      </w:r>
+      <w:r>
+        <w:t xml:space="preserve"> </w:t>
+      </w:r>
+      <w:r>
+        <w:t xml:space="preserve">conference of the</w:t>
+      </w:r>
+      <w:r>
+        <w:t xml:space="preserve"> </w:t>
+      </w:r>
+      <w:r>
+        <w:t xml:space="preserve">LTSN Centre</w:t>
+      </w:r>
+      <w:r>
+        <w:t xml:space="preserve"> </w:t>
+      </w:r>
+      <w:r>
+        <w:t xml:space="preserve">for</w:t>
+      </w:r>
+      <w:r>
+        <w:t xml:space="preserve"> </w:t>
+      </w:r>
+      <w:r>
+        <w:t xml:space="preserve">Information</w:t>
+      </w:r>
+      <w:r>
+        <w:t xml:space="preserve"> </w:t>
+      </w:r>
+      <w:r>
+        <w:t xml:space="preserve">and</w:t>
+      </w:r>
+      <w:r>
+        <w:t xml:space="preserve"> </w:t>
+      </w:r>
+      <w:r>
+        <w:t xml:space="preserve">Computer Sciences</w:t>
+      </w:r>
+      <w:r>
+        <w:t xml:space="preserve">.</w:t>
+      </w:r>
+      <w:r>
+        <w:t xml:space="preserve"> </w:t>
+      </w:r>
+      <w:r>
+        <w:t xml:space="preserve">Loughborough University</w:t>
+      </w:r>
+      <w:r>
+        <w:t xml:space="preserve">; 2002. pp. 53–58.</w:t>
+      </w:r>
+      <w:r>
+        <w:t xml:space="preserve"> </w:t>
+      </w:r>
+    </w:p>
+    <w:bookmarkEnd w:id="108"/>
+    <w:bookmarkStart w:id="110" w:name="ref-robins_et_al_2003"/>
+    <w:p>
+      <w:pPr>
+        <w:pStyle w:val="Bibliography"/>
+      </w:pPr>
+      <w:r>
+        <w:t xml:space="preserve">4.</w:t>
+      </w:r>
+      <w:r>
+        <w:t xml:space="preserve"> </w:t>
+      </w:r>
+      <w:r>
+        <w:t xml:space="preserve">	</w:t>
+      </w:r>
+      <w:r>
+        <w:t xml:space="preserve">Robins A, Rountree J, Rountree N. Learning and</w:t>
+      </w:r>
+      <w:r>
+        <w:t xml:space="preserve"> </w:t>
+      </w:r>
+      <w:r>
+        <w:t xml:space="preserve">Teaching Programming</w:t>
+      </w:r>
+      <w:r>
+        <w:t xml:space="preserve">:</w:t>
+      </w:r>
+      <w:r>
+        <w:t xml:space="preserve"> </w:t>
+      </w:r>
+      <w:r>
+        <w:t xml:space="preserve">A Review</w:t>
+      </w:r>
+      <w:r>
+        <w:t xml:space="preserve"> </w:t>
+      </w:r>
+      <w:r>
+        <w:t xml:space="preserve">and</w:t>
+      </w:r>
+      <w:r>
+        <w:t xml:space="preserve"> </w:t>
+      </w:r>
+      <w:r>
+        <w:t xml:space="preserve">Discussion</w:t>
+      </w:r>
+      <w:r>
+        <w:t xml:space="preserve">. Computer Communications. 2003;13: 137–172. doi:</w:t>
+      </w:r>
+      <w:hyperlink r:id="rId109">
+        <w:r>
+          <w:rPr>
+            <w:rStyle w:val="Hyperlink"/>
+          </w:rPr>
+          <w:t xml:space="preserve">10.1076/csed.13.2.137.14200</w:t>
+        </w:r>
+      </w:hyperlink>
+    </w:p>
+    <w:bookmarkEnd w:id="110"/>
+    <w:bookmarkStart w:id="112" w:name="ref-luxton_reilly_2016"/>
+    <w:p>
+      <w:pPr>
+        <w:pStyle w:val="Bibliography"/>
+      </w:pPr>
+      <w:r>
+        <w:t xml:space="preserve">5.</w:t>
+      </w:r>
+      <w:r>
+        <w:t xml:space="preserve"> </w:t>
+      </w:r>
+      <w:r>
+        <w:t xml:space="preserve">	</w:t>
+      </w:r>
+      <w:r>
+        <w:t xml:space="preserve">Luxton-Reilly A. Learning to</w:t>
+      </w:r>
+      <w:r>
+        <w:t xml:space="preserve"> </w:t>
+      </w:r>
+      <w:r>
+        <w:t xml:space="preserve">Program</w:t>
+      </w:r>
+      <w:r>
+        <w:t xml:space="preserve"> </w:t>
+      </w:r>
+      <w:r>
+        <w:t xml:space="preserve">is</w:t>
+      </w:r>
+      <w:r>
+        <w:t xml:space="preserve"> </w:t>
+      </w:r>
+      <w:r>
+        <w:t xml:space="preserve">Easy</w:t>
+      </w:r>
+      <w:r>
+        <w:t xml:space="preserve">. Proceedings of the 2016</w:t>
+      </w:r>
+      <w:r>
+        <w:t xml:space="preserve"> </w:t>
+      </w:r>
+      <w:r>
+        <w:t xml:space="preserve">ACM Conference</w:t>
+      </w:r>
+      <w:r>
+        <w:t xml:space="preserve"> </w:t>
+      </w:r>
+      <w:r>
+        <w:t xml:space="preserve">on</w:t>
+      </w:r>
+      <w:r>
+        <w:t xml:space="preserve"> </w:t>
+      </w:r>
+      <w:r>
+        <w:t xml:space="preserve">Innovation</w:t>
+      </w:r>
+      <w:r>
+        <w:t xml:space="preserve"> </w:t>
+      </w:r>
+      <w:r>
+        <w:t xml:space="preserve">and</w:t>
+      </w:r>
+      <w:r>
+        <w:t xml:space="preserve"> </w:t>
+      </w:r>
+      <w:r>
+        <w:t xml:space="preserve">Technology</w:t>
+      </w:r>
+      <w:r>
+        <w:t xml:space="preserve"> </w:t>
+      </w:r>
+      <w:r>
+        <w:t xml:space="preserve">in</w:t>
+      </w:r>
+      <w:r>
+        <w:t xml:space="preserve"> </w:t>
+      </w:r>
+      <w:r>
+        <w:t xml:space="preserve">Computer Science Education</w:t>
+      </w:r>
+      <w:r>
+        <w:t xml:space="preserve">.</w:t>
+      </w:r>
+      <w:r>
+        <w:t xml:space="preserve"> </w:t>
+      </w:r>
+      <w:r>
+        <w:t xml:space="preserve">New York, NY, USA</w:t>
+      </w:r>
+      <w:r>
+        <w:t xml:space="preserve">:</w:t>
+      </w:r>
+      <w:r>
+        <w:t xml:space="preserve"> </w:t>
+      </w:r>
+      <w:r>
+        <w:t xml:space="preserve">ACM</w:t>
+      </w:r>
+      <w:r>
+        <w:t xml:space="preserve">; 2016. pp. 284–289. doi:</w:t>
+      </w:r>
+      <w:hyperlink r:id="rId111">
+        <w:r>
+          <w:rPr>
+            <w:rStyle w:val="Hyperlink"/>
+          </w:rPr>
+          <w:t xml:space="preserve">10.1145/2899415.2899432</w:t>
+        </w:r>
+      </w:hyperlink>
+    </w:p>
+    <w:bookmarkEnd w:id="112"/>
+    <w:bookmarkStart w:id="114" w:name="ref-sweller_et_al_2019"/>
+    <w:p>
+      <w:pPr>
+        <w:pStyle w:val="Bibliography"/>
+      </w:pPr>
+      <w:r>
+        <w:t xml:space="preserve">6.</w:t>
+      </w:r>
+      <w:r>
+        <w:t xml:space="preserve"> </w:t>
+      </w:r>
+      <w:r>
+        <w:t xml:space="preserve">	</w:t>
+      </w:r>
+      <w:r>
+        <w:t xml:space="preserve">Sweller J, Merriënboer JJG van, Paas F. Cognitive</w:t>
+      </w:r>
+      <w:r>
+        <w:t xml:space="preserve"> </w:t>
+      </w:r>
+      <w:r>
+        <w:t xml:space="preserve">Architecture</w:t>
+      </w:r>
+      <w:r>
+        <w:t xml:space="preserve"> </w:t>
+      </w:r>
+      <w:r>
+        <w:t xml:space="preserve">and</w:t>
+      </w:r>
+      <w:r>
+        <w:t xml:space="preserve"> </w:t>
+      </w:r>
+      <w:r>
+        <w:t xml:space="preserve">Instructional Design</w:t>
+      </w:r>
+      <w:r>
+        <w:t xml:space="preserve">: 20 </w:t>
+      </w:r>
+      <w:r>
+        <w:t xml:space="preserve">Years Later</w:t>
+      </w:r>
+      <w:r>
+        <w:t xml:space="preserve">. Educational Psychology Review. 2019. doi:</w:t>
+      </w:r>
+      <w:hyperlink r:id="rId113">
+        <w:r>
+          <w:rPr>
+            <w:rStyle w:val="Hyperlink"/>
+          </w:rPr>
+          <w:t xml:space="preserve">10.1007/s10648-019-09465-5</w:t>
+        </w:r>
+      </w:hyperlink>
+    </w:p>
+    <w:bookmarkEnd w:id="114"/>
+    <w:bookmarkEnd w:id="115"/>
+    <w:bookmarkEnd w:id="116"/>
     <w:sectPr/>
   </w:body>
 </w:document>
@@ -5739,7 +7336,7 @@
       </w:r>
     </w:p>
   </w:footnote>
-  <w:footnote w:id="61">
+  <w:footnote w:id="66">
     <w:p>
       <w:pPr>
         <w:pStyle w:val="FootnoteText"/>
@@ -5753,7 +7350,7 @@
       <w:r>
         <w:t xml:space="preserve"> </w:t>
       </w:r>
-      <w:hyperlink r:id="rId62">
+      <w:hyperlink r:id="rId67">
         <w:r>
           <w:rPr>
             <w:rStyle w:val="Hyperlink"/>
@@ -5773,7 +7370,7 @@
       <w:r>
         <w:t xml:space="preserve"> </w:t>
       </w:r>
-      <w:hyperlink r:id="rId63">
+      <w:hyperlink r:id="rId68">
         <w:r>
           <w:rPr>
             <w:rStyle w:val="Hyperlink"/>
@@ -6319,6 +7916,566 @@
     </w:lvl>
     <w:lvl w:ilvl="8">
       <w:start w:val="1956"/>
+      <w:numFmt w:val="decimal"/>
+      <w:lvlText w:val="%9."/>
+      <w:lvlJc w:val="left"/>
+      <w:pPr>
+        <w:tabs>
+          <w:tab w:val="num" w:pos="5760"/>
+        </w:tabs>
+        <w:ind w:left="6240" w:hanging="480"/>
+      </w:pPr>
+    </w:lvl>
+  </w:abstractNum>
+  <w:abstractNum w:abstractNumId="99412015">
+    <w:nsid w:val="4fbe019a"/>
+    <w:multiLevelType w:val="multilevel"/>
+    <w:lvl w:ilvl="0">
+      <w:start w:val="2015"/>
+      <w:numFmt w:val="decimal"/>
+      <w:lvlText w:val="%1."/>
+      <w:lvlJc w:val="left"/>
+      <w:pPr>
+        <w:tabs>
+          <w:tab w:val="num" w:pos="0"/>
+        </w:tabs>
+        <w:ind w:left="480" w:hanging="480"/>
+      </w:pPr>
+    </w:lvl>
+    <w:lvl w:ilvl="1">
+      <w:start w:val="2015"/>
+      <w:numFmt w:val="decimal"/>
+      <w:lvlText w:val="%2."/>
+      <w:lvlJc w:val="left"/>
+      <w:pPr>
+        <w:tabs>
+          <w:tab w:val="num" w:pos="720"/>
+        </w:tabs>
+        <w:ind w:left="1200" w:hanging="480"/>
+      </w:pPr>
+    </w:lvl>
+    <w:lvl w:ilvl="2">
+      <w:start w:val="2015"/>
+      <w:numFmt w:val="decimal"/>
+      <w:lvlText w:val="%3."/>
+      <w:lvlJc w:val="left"/>
+      <w:pPr>
+        <w:tabs>
+          <w:tab w:val="num" w:pos="1440"/>
+        </w:tabs>
+        <w:ind w:left="1920" w:hanging="480"/>
+      </w:pPr>
+    </w:lvl>
+    <w:lvl w:ilvl="3">
+      <w:start w:val="2015"/>
+      <w:numFmt w:val="decimal"/>
+      <w:lvlText w:val="%4."/>
+      <w:lvlJc w:val="left"/>
+      <w:pPr>
+        <w:tabs>
+          <w:tab w:val="num" w:pos="2160"/>
+        </w:tabs>
+        <w:ind w:left="2640" w:hanging="480"/>
+      </w:pPr>
+    </w:lvl>
+    <w:lvl w:ilvl="4">
+      <w:start w:val="2015"/>
+      <w:numFmt w:val="decimal"/>
+      <w:lvlText w:val="%5."/>
+      <w:lvlJc w:val="left"/>
+      <w:pPr>
+        <w:tabs>
+          <w:tab w:val="num" w:pos="2880"/>
+        </w:tabs>
+        <w:ind w:left="3360" w:hanging="480"/>
+      </w:pPr>
+    </w:lvl>
+    <w:lvl w:ilvl="5">
+      <w:start w:val="2015"/>
+      <w:numFmt w:val="decimal"/>
+      <w:lvlText w:val="%6."/>
+      <w:lvlJc w:val="left"/>
+      <w:pPr>
+        <w:tabs>
+          <w:tab w:val="num" w:pos="3600"/>
+        </w:tabs>
+        <w:ind w:left="4080" w:hanging="480"/>
+      </w:pPr>
+    </w:lvl>
+    <w:lvl w:ilvl="6">
+      <w:start w:val="2015"/>
+      <w:numFmt w:val="decimal"/>
+      <w:lvlText w:val="%7."/>
+      <w:lvlJc w:val="left"/>
+      <w:pPr>
+        <w:tabs>
+          <w:tab w:val="num" w:pos="4320"/>
+        </w:tabs>
+        <w:ind w:left="4800" w:hanging="480"/>
+      </w:pPr>
+    </w:lvl>
+    <w:lvl w:ilvl="7">
+      <w:start w:val="2015"/>
+      <w:numFmt w:val="decimal"/>
+      <w:lvlText w:val="%8."/>
+      <w:lvlJc w:val="left"/>
+      <w:pPr>
+        <w:tabs>
+          <w:tab w:val="num" w:pos="5040"/>
+        </w:tabs>
+        <w:ind w:left="5520" w:hanging="480"/>
+      </w:pPr>
+    </w:lvl>
+    <w:lvl w:ilvl="8">
+      <w:start w:val="2015"/>
+      <w:numFmt w:val="decimal"/>
+      <w:lvlText w:val="%9."/>
+      <w:lvlJc w:val="left"/>
+      <w:pPr>
+        <w:tabs>
+          <w:tab w:val="num" w:pos="5760"/>
+        </w:tabs>
+        <w:ind w:left="6240" w:hanging="480"/>
+      </w:pPr>
+    </w:lvl>
+  </w:abstractNum>
+  <w:abstractNum w:abstractNumId="99412002">
+    <w:nsid w:val="91a27d85"/>
+    <w:multiLevelType w:val="multilevel"/>
+    <w:lvl w:ilvl="0">
+      <w:start w:val="2002"/>
+      <w:numFmt w:val="decimal"/>
+      <w:lvlText w:val="%1."/>
+      <w:lvlJc w:val="left"/>
+      <w:pPr>
+        <w:tabs>
+          <w:tab w:val="num" w:pos="0"/>
+        </w:tabs>
+        <w:ind w:left="480" w:hanging="480"/>
+      </w:pPr>
+    </w:lvl>
+    <w:lvl w:ilvl="1">
+      <w:start w:val="2002"/>
+      <w:numFmt w:val="decimal"/>
+      <w:lvlText w:val="%2."/>
+      <w:lvlJc w:val="left"/>
+      <w:pPr>
+        <w:tabs>
+          <w:tab w:val="num" w:pos="720"/>
+        </w:tabs>
+        <w:ind w:left="1200" w:hanging="480"/>
+      </w:pPr>
+    </w:lvl>
+    <w:lvl w:ilvl="2">
+      <w:start w:val="2002"/>
+      <w:numFmt w:val="decimal"/>
+      <w:lvlText w:val="%3."/>
+      <w:lvlJc w:val="left"/>
+      <w:pPr>
+        <w:tabs>
+          <w:tab w:val="num" w:pos="1440"/>
+        </w:tabs>
+        <w:ind w:left="1920" w:hanging="480"/>
+      </w:pPr>
+    </w:lvl>
+    <w:lvl w:ilvl="3">
+      <w:start w:val="2002"/>
+      <w:numFmt w:val="decimal"/>
+      <w:lvlText w:val="%4."/>
+      <w:lvlJc w:val="left"/>
+      <w:pPr>
+        <w:tabs>
+          <w:tab w:val="num" w:pos="2160"/>
+        </w:tabs>
+        <w:ind w:left="2640" w:hanging="480"/>
+      </w:pPr>
+    </w:lvl>
+    <w:lvl w:ilvl="4">
+      <w:start w:val="2002"/>
+      <w:numFmt w:val="decimal"/>
+      <w:lvlText w:val="%5."/>
+      <w:lvlJc w:val="left"/>
+      <w:pPr>
+        <w:tabs>
+          <w:tab w:val="num" w:pos="2880"/>
+        </w:tabs>
+        <w:ind w:left="3360" w:hanging="480"/>
+      </w:pPr>
+    </w:lvl>
+    <w:lvl w:ilvl="5">
+      <w:start w:val="2002"/>
+      <w:numFmt w:val="decimal"/>
+      <w:lvlText w:val="%6."/>
+      <w:lvlJc w:val="left"/>
+      <w:pPr>
+        <w:tabs>
+          <w:tab w:val="num" w:pos="3600"/>
+        </w:tabs>
+        <w:ind w:left="4080" w:hanging="480"/>
+      </w:pPr>
+    </w:lvl>
+    <w:lvl w:ilvl="6">
+      <w:start w:val="2002"/>
+      <w:numFmt w:val="decimal"/>
+      <w:lvlText w:val="%7."/>
+      <w:lvlJc w:val="left"/>
+      <w:pPr>
+        <w:tabs>
+          <w:tab w:val="num" w:pos="4320"/>
+        </w:tabs>
+        <w:ind w:left="4800" w:hanging="480"/>
+      </w:pPr>
+    </w:lvl>
+    <w:lvl w:ilvl="7">
+      <w:start w:val="2002"/>
+      <w:numFmt w:val="decimal"/>
+      <w:lvlText w:val="%8."/>
+      <w:lvlJc w:val="left"/>
+      <w:pPr>
+        <w:tabs>
+          <w:tab w:val="num" w:pos="5040"/>
+        </w:tabs>
+        <w:ind w:left="5520" w:hanging="480"/>
+      </w:pPr>
+    </w:lvl>
+    <w:lvl w:ilvl="8">
+      <w:start w:val="2002"/>
+      <w:numFmt w:val="decimal"/>
+      <w:lvlText w:val="%9."/>
+      <w:lvlJc w:val="left"/>
+      <w:pPr>
+        <w:tabs>
+          <w:tab w:val="num" w:pos="5760"/>
+        </w:tabs>
+        <w:ind w:left="6240" w:hanging="480"/>
+      </w:pPr>
+    </w:lvl>
+  </w:abstractNum>
+  <w:abstractNum w:abstractNumId="99412003">
+    <w:nsid w:val="615f1ed2"/>
+    <w:multiLevelType w:val="multilevel"/>
+    <w:lvl w:ilvl="0">
+      <w:start w:val="2003"/>
+      <w:numFmt w:val="decimal"/>
+      <w:lvlText w:val="%1."/>
+      <w:lvlJc w:val="left"/>
+      <w:pPr>
+        <w:tabs>
+          <w:tab w:val="num" w:pos="0"/>
+        </w:tabs>
+        <w:ind w:left="480" w:hanging="480"/>
+      </w:pPr>
+    </w:lvl>
+    <w:lvl w:ilvl="1">
+      <w:start w:val="2003"/>
+      <w:numFmt w:val="decimal"/>
+      <w:lvlText w:val="%2."/>
+      <w:lvlJc w:val="left"/>
+      <w:pPr>
+        <w:tabs>
+          <w:tab w:val="num" w:pos="720"/>
+        </w:tabs>
+        <w:ind w:left="1200" w:hanging="480"/>
+      </w:pPr>
+    </w:lvl>
+    <w:lvl w:ilvl="2">
+      <w:start w:val="2003"/>
+      <w:numFmt w:val="decimal"/>
+      <w:lvlText w:val="%3."/>
+      <w:lvlJc w:val="left"/>
+      <w:pPr>
+        <w:tabs>
+          <w:tab w:val="num" w:pos="1440"/>
+        </w:tabs>
+        <w:ind w:left="1920" w:hanging="480"/>
+      </w:pPr>
+    </w:lvl>
+    <w:lvl w:ilvl="3">
+      <w:start w:val="2003"/>
+      <w:numFmt w:val="decimal"/>
+      <w:lvlText w:val="%4."/>
+      <w:lvlJc w:val="left"/>
+      <w:pPr>
+        <w:tabs>
+          <w:tab w:val="num" w:pos="2160"/>
+        </w:tabs>
+        <w:ind w:left="2640" w:hanging="480"/>
+      </w:pPr>
+    </w:lvl>
+    <w:lvl w:ilvl="4">
+      <w:start w:val="2003"/>
+      <w:numFmt w:val="decimal"/>
+      <w:lvlText w:val="%5."/>
+      <w:lvlJc w:val="left"/>
+      <w:pPr>
+        <w:tabs>
+          <w:tab w:val="num" w:pos="2880"/>
+        </w:tabs>
+        <w:ind w:left="3360" w:hanging="480"/>
+      </w:pPr>
+    </w:lvl>
+    <w:lvl w:ilvl="5">
+      <w:start w:val="2003"/>
+      <w:numFmt w:val="decimal"/>
+      <w:lvlText w:val="%6."/>
+      <w:lvlJc w:val="left"/>
+      <w:pPr>
+        <w:tabs>
+          <w:tab w:val="num" w:pos="3600"/>
+        </w:tabs>
+        <w:ind w:left="4080" w:hanging="480"/>
+      </w:pPr>
+    </w:lvl>
+    <w:lvl w:ilvl="6">
+      <w:start w:val="2003"/>
+      <w:numFmt w:val="decimal"/>
+      <w:lvlText w:val="%7."/>
+      <w:lvlJc w:val="left"/>
+      <w:pPr>
+        <w:tabs>
+          <w:tab w:val="num" w:pos="4320"/>
+        </w:tabs>
+        <w:ind w:left="4800" w:hanging="480"/>
+      </w:pPr>
+    </w:lvl>
+    <w:lvl w:ilvl="7">
+      <w:start w:val="2003"/>
+      <w:numFmt w:val="decimal"/>
+      <w:lvlText w:val="%8."/>
+      <w:lvlJc w:val="left"/>
+      <w:pPr>
+        <w:tabs>
+          <w:tab w:val="num" w:pos="5040"/>
+        </w:tabs>
+        <w:ind w:left="5520" w:hanging="480"/>
+      </w:pPr>
+    </w:lvl>
+    <w:lvl w:ilvl="8">
+      <w:start w:val="2003"/>
+      <w:numFmt w:val="decimal"/>
+      <w:lvlText w:val="%9."/>
+      <w:lvlJc w:val="left"/>
+      <w:pPr>
+        <w:tabs>
+          <w:tab w:val="num" w:pos="5760"/>
+        </w:tabs>
+        <w:ind w:left="6240" w:hanging="480"/>
+      </w:pPr>
+    </w:lvl>
+  </w:abstractNum>
+  <w:abstractNum w:abstractNumId="99412016">
+    <w:nsid w:val="238d8174"/>
+    <w:multiLevelType w:val="multilevel"/>
+    <w:lvl w:ilvl="0">
+      <w:start w:val="2016"/>
+      <w:numFmt w:val="decimal"/>
+      <w:lvlText w:val="%1."/>
+      <w:lvlJc w:val="left"/>
+      <w:pPr>
+        <w:tabs>
+          <w:tab w:val="num" w:pos="0"/>
+        </w:tabs>
+        <w:ind w:left="480" w:hanging="480"/>
+      </w:pPr>
+    </w:lvl>
+    <w:lvl w:ilvl="1">
+      <w:start w:val="2016"/>
+      <w:numFmt w:val="decimal"/>
+      <w:lvlText w:val="%2."/>
+      <w:lvlJc w:val="left"/>
+      <w:pPr>
+        <w:tabs>
+          <w:tab w:val="num" w:pos="720"/>
+        </w:tabs>
+        <w:ind w:left="1200" w:hanging="480"/>
+      </w:pPr>
+    </w:lvl>
+    <w:lvl w:ilvl="2">
+      <w:start w:val="2016"/>
+      <w:numFmt w:val="decimal"/>
+      <w:lvlText w:val="%3."/>
+      <w:lvlJc w:val="left"/>
+      <w:pPr>
+        <w:tabs>
+          <w:tab w:val="num" w:pos="1440"/>
+        </w:tabs>
+        <w:ind w:left="1920" w:hanging="480"/>
+      </w:pPr>
+    </w:lvl>
+    <w:lvl w:ilvl="3">
+      <w:start w:val="2016"/>
+      <w:numFmt w:val="decimal"/>
+      <w:lvlText w:val="%4."/>
+      <w:lvlJc w:val="left"/>
+      <w:pPr>
+        <w:tabs>
+          <w:tab w:val="num" w:pos="2160"/>
+        </w:tabs>
+        <w:ind w:left="2640" w:hanging="480"/>
+      </w:pPr>
+    </w:lvl>
+    <w:lvl w:ilvl="4">
+      <w:start w:val="2016"/>
+      <w:numFmt w:val="decimal"/>
+      <w:lvlText w:val="%5."/>
+      <w:lvlJc w:val="left"/>
+      <w:pPr>
+        <w:tabs>
+          <w:tab w:val="num" w:pos="2880"/>
+        </w:tabs>
+        <w:ind w:left="3360" w:hanging="480"/>
+      </w:pPr>
+    </w:lvl>
+    <w:lvl w:ilvl="5">
+      <w:start w:val="2016"/>
+      <w:numFmt w:val="decimal"/>
+      <w:lvlText w:val="%6."/>
+      <w:lvlJc w:val="left"/>
+      <w:pPr>
+        <w:tabs>
+          <w:tab w:val="num" w:pos="3600"/>
+        </w:tabs>
+        <w:ind w:left="4080" w:hanging="480"/>
+      </w:pPr>
+    </w:lvl>
+    <w:lvl w:ilvl="6">
+      <w:start w:val="2016"/>
+      <w:numFmt w:val="decimal"/>
+      <w:lvlText w:val="%7."/>
+      <w:lvlJc w:val="left"/>
+      <w:pPr>
+        <w:tabs>
+          <w:tab w:val="num" w:pos="4320"/>
+        </w:tabs>
+        <w:ind w:left="4800" w:hanging="480"/>
+      </w:pPr>
+    </w:lvl>
+    <w:lvl w:ilvl="7">
+      <w:start w:val="2016"/>
+      <w:numFmt w:val="decimal"/>
+      <w:lvlText w:val="%8."/>
+      <w:lvlJc w:val="left"/>
+      <w:pPr>
+        <w:tabs>
+          <w:tab w:val="num" w:pos="5040"/>
+        </w:tabs>
+        <w:ind w:left="5520" w:hanging="480"/>
+      </w:pPr>
+    </w:lvl>
+    <w:lvl w:ilvl="8">
+      <w:start w:val="2016"/>
+      <w:numFmt w:val="decimal"/>
+      <w:lvlText w:val="%9."/>
+      <w:lvlJc w:val="left"/>
+      <w:pPr>
+        <w:tabs>
+          <w:tab w:val="num" w:pos="5760"/>
+        </w:tabs>
+        <w:ind w:left="6240" w:hanging="480"/>
+      </w:pPr>
+    </w:lvl>
+  </w:abstractNum>
+  <w:abstractNum w:abstractNumId="99412019">
+    <w:nsid w:val="41f388d6"/>
+    <w:multiLevelType w:val="multilevel"/>
+    <w:lvl w:ilvl="0">
+      <w:start w:val="2019"/>
+      <w:numFmt w:val="decimal"/>
+      <w:lvlText w:val="%1."/>
+      <w:lvlJc w:val="left"/>
+      <w:pPr>
+        <w:tabs>
+          <w:tab w:val="num" w:pos="0"/>
+        </w:tabs>
+        <w:ind w:left="480" w:hanging="480"/>
+      </w:pPr>
+    </w:lvl>
+    <w:lvl w:ilvl="1">
+      <w:start w:val="2019"/>
+      <w:numFmt w:val="decimal"/>
+      <w:lvlText w:val="%2."/>
+      <w:lvlJc w:val="left"/>
+      <w:pPr>
+        <w:tabs>
+          <w:tab w:val="num" w:pos="720"/>
+        </w:tabs>
+        <w:ind w:left="1200" w:hanging="480"/>
+      </w:pPr>
+    </w:lvl>
+    <w:lvl w:ilvl="2">
+      <w:start w:val="2019"/>
+      <w:numFmt w:val="decimal"/>
+      <w:lvlText w:val="%3."/>
+      <w:lvlJc w:val="left"/>
+      <w:pPr>
+        <w:tabs>
+          <w:tab w:val="num" w:pos="1440"/>
+        </w:tabs>
+        <w:ind w:left="1920" w:hanging="480"/>
+      </w:pPr>
+    </w:lvl>
+    <w:lvl w:ilvl="3">
+      <w:start w:val="2019"/>
+      <w:numFmt w:val="decimal"/>
+      <w:lvlText w:val="%4."/>
+      <w:lvlJc w:val="left"/>
+      <w:pPr>
+        <w:tabs>
+          <w:tab w:val="num" w:pos="2160"/>
+        </w:tabs>
+        <w:ind w:left="2640" w:hanging="480"/>
+      </w:pPr>
+    </w:lvl>
+    <w:lvl w:ilvl="4">
+      <w:start w:val="2019"/>
+      <w:numFmt w:val="decimal"/>
+      <w:lvlText w:val="%5."/>
+      <w:lvlJc w:val="left"/>
+      <w:pPr>
+        <w:tabs>
+          <w:tab w:val="num" w:pos="2880"/>
+        </w:tabs>
+        <w:ind w:left="3360" w:hanging="480"/>
+      </w:pPr>
+    </w:lvl>
+    <w:lvl w:ilvl="5">
+      <w:start w:val="2019"/>
+      <w:numFmt w:val="decimal"/>
+      <w:lvlText w:val="%6."/>
+      <w:lvlJc w:val="left"/>
+      <w:pPr>
+        <w:tabs>
+          <w:tab w:val="num" w:pos="3600"/>
+        </w:tabs>
+        <w:ind w:left="4080" w:hanging="480"/>
+      </w:pPr>
+    </w:lvl>
+    <w:lvl w:ilvl="6">
+      <w:start w:val="2019"/>
+      <w:numFmt w:val="decimal"/>
+      <w:lvlText w:val="%7."/>
+      <w:lvlJc w:val="left"/>
+      <w:pPr>
+        <w:tabs>
+          <w:tab w:val="num" w:pos="4320"/>
+        </w:tabs>
+        <w:ind w:left="4800" w:hanging="480"/>
+      </w:pPr>
+    </w:lvl>
+    <w:lvl w:ilvl="7">
+      <w:start w:val="2019"/>
+      <w:numFmt w:val="decimal"/>
+      <w:lvlText w:val="%8."/>
+      <w:lvlJc w:val="left"/>
+      <w:pPr>
+        <w:tabs>
+          <w:tab w:val="num" w:pos="5040"/>
+        </w:tabs>
+        <w:ind w:left="5520" w:hanging="480"/>
+      </w:pPr>
+    </w:lvl>
+    <w:lvl w:ilvl="8">
+      <w:start w:val="2019"/>
       <w:numFmt w:val="decimal"/>
       <w:lvlText w:val="%9."/>
       <w:lvlJc w:val="left"/>
@@ -6409,6 +8566,9 @@
     <w:abstractNumId w:val="991"/>
   </w:num>
   <w:num w:numId="1017">
+    <w:abstractNumId w:val="991"/>
+  </w:num>
+  <w:num w:numId="1018">
     <w:abstractNumId w:val="99411"/>
     <w:lvlOverride w:ilvl="0">
       <w:startOverride w:val="1"/>
@@ -6438,7 +8598,7 @@
       <w:startOverride w:val="1"/>
     </w:lvlOverride>
   </w:num>
-  <w:num w:numId="1018">
+  <w:num w:numId="1019">
     <w:abstractNumId w:val="99411956"/>
     <w:lvlOverride w:ilvl="0">
       <w:startOverride w:val="1956"/>
@@ -6466,6 +8626,156 @@
     </w:lvlOverride>
     <w:lvlOverride w:ilvl="8">
       <w:startOverride w:val="1956"/>
+    </w:lvlOverride>
+  </w:num>
+  <w:num w:numId="1020">
+    <w:abstractNumId w:val="99412015"/>
+    <w:lvlOverride w:ilvl="0">
+      <w:startOverride w:val="2015"/>
+    </w:lvlOverride>
+    <w:lvlOverride w:ilvl="1">
+      <w:startOverride w:val="2015"/>
+    </w:lvlOverride>
+    <w:lvlOverride w:ilvl="2">
+      <w:startOverride w:val="2015"/>
+    </w:lvlOverride>
+    <w:lvlOverride w:ilvl="3">
+      <w:startOverride w:val="2015"/>
+    </w:lvlOverride>
+    <w:lvlOverride w:ilvl="4">
+      <w:startOverride w:val="2015"/>
+    </w:lvlOverride>
+    <w:lvlOverride w:ilvl="5">
+      <w:startOverride w:val="2015"/>
+    </w:lvlOverride>
+    <w:lvlOverride w:ilvl="6">
+      <w:startOverride w:val="2015"/>
+    </w:lvlOverride>
+    <w:lvlOverride w:ilvl="7">
+      <w:startOverride w:val="2015"/>
+    </w:lvlOverride>
+    <w:lvlOverride w:ilvl="8">
+      <w:startOverride w:val="2015"/>
+    </w:lvlOverride>
+  </w:num>
+  <w:num w:numId="1021">
+    <w:abstractNumId w:val="99412002"/>
+    <w:lvlOverride w:ilvl="0">
+      <w:startOverride w:val="2002"/>
+    </w:lvlOverride>
+    <w:lvlOverride w:ilvl="1">
+      <w:startOverride w:val="2002"/>
+    </w:lvlOverride>
+    <w:lvlOverride w:ilvl="2">
+      <w:startOverride w:val="2002"/>
+    </w:lvlOverride>
+    <w:lvlOverride w:ilvl="3">
+      <w:startOverride w:val="2002"/>
+    </w:lvlOverride>
+    <w:lvlOverride w:ilvl="4">
+      <w:startOverride w:val="2002"/>
+    </w:lvlOverride>
+    <w:lvlOverride w:ilvl="5">
+      <w:startOverride w:val="2002"/>
+    </w:lvlOverride>
+    <w:lvlOverride w:ilvl="6">
+      <w:startOverride w:val="2002"/>
+    </w:lvlOverride>
+    <w:lvlOverride w:ilvl="7">
+      <w:startOverride w:val="2002"/>
+    </w:lvlOverride>
+    <w:lvlOverride w:ilvl="8">
+      <w:startOverride w:val="2002"/>
+    </w:lvlOverride>
+  </w:num>
+  <w:num w:numId="1022">
+    <w:abstractNumId w:val="99412003"/>
+    <w:lvlOverride w:ilvl="0">
+      <w:startOverride w:val="2003"/>
+    </w:lvlOverride>
+    <w:lvlOverride w:ilvl="1">
+      <w:startOverride w:val="2003"/>
+    </w:lvlOverride>
+    <w:lvlOverride w:ilvl="2">
+      <w:startOverride w:val="2003"/>
+    </w:lvlOverride>
+    <w:lvlOverride w:ilvl="3">
+      <w:startOverride w:val="2003"/>
+    </w:lvlOverride>
+    <w:lvlOverride w:ilvl="4">
+      <w:startOverride w:val="2003"/>
+    </w:lvlOverride>
+    <w:lvlOverride w:ilvl="5">
+      <w:startOverride w:val="2003"/>
+    </w:lvlOverride>
+    <w:lvlOverride w:ilvl="6">
+      <w:startOverride w:val="2003"/>
+    </w:lvlOverride>
+    <w:lvlOverride w:ilvl="7">
+      <w:startOverride w:val="2003"/>
+    </w:lvlOverride>
+    <w:lvlOverride w:ilvl="8">
+      <w:startOverride w:val="2003"/>
+    </w:lvlOverride>
+  </w:num>
+  <w:num w:numId="1023">
+    <w:abstractNumId w:val="99412016"/>
+    <w:lvlOverride w:ilvl="0">
+      <w:startOverride w:val="2016"/>
+    </w:lvlOverride>
+    <w:lvlOverride w:ilvl="1">
+      <w:startOverride w:val="2016"/>
+    </w:lvlOverride>
+    <w:lvlOverride w:ilvl="2">
+      <w:startOverride w:val="2016"/>
+    </w:lvlOverride>
+    <w:lvlOverride w:ilvl="3">
+      <w:startOverride w:val="2016"/>
+    </w:lvlOverride>
+    <w:lvlOverride w:ilvl="4">
+      <w:startOverride w:val="2016"/>
+    </w:lvlOverride>
+    <w:lvlOverride w:ilvl="5">
+      <w:startOverride w:val="2016"/>
+    </w:lvlOverride>
+    <w:lvlOverride w:ilvl="6">
+      <w:startOverride w:val="2016"/>
+    </w:lvlOverride>
+    <w:lvlOverride w:ilvl="7">
+      <w:startOverride w:val="2016"/>
+    </w:lvlOverride>
+    <w:lvlOverride w:ilvl="8">
+      <w:startOverride w:val="2016"/>
+    </w:lvlOverride>
+  </w:num>
+  <w:num w:numId="1024">
+    <w:abstractNumId w:val="99412019"/>
+    <w:lvlOverride w:ilvl="0">
+      <w:startOverride w:val="2019"/>
+    </w:lvlOverride>
+    <w:lvlOverride w:ilvl="1">
+      <w:startOverride w:val="2019"/>
+    </w:lvlOverride>
+    <w:lvlOverride w:ilvl="2">
+      <w:startOverride w:val="2019"/>
+    </w:lvlOverride>
+    <w:lvlOverride w:ilvl="3">
+      <w:startOverride w:val="2019"/>
+    </w:lvlOverride>
+    <w:lvlOverride w:ilvl="4">
+      <w:startOverride w:val="2019"/>
+    </w:lvlOverride>
+    <w:lvlOverride w:ilvl="5">
+      <w:startOverride w:val="2019"/>
+    </w:lvlOverride>
+    <w:lvlOverride w:ilvl="6">
+      <w:startOverride w:val="2019"/>
+    </w:lvlOverride>
+    <w:lvlOverride w:ilvl="7">
+      <w:startOverride w:val="2019"/>
+    </w:lvlOverride>
+    <w:lvlOverride w:ilvl="8">
+      <w:startOverride w:val="2019"/>
     </w:lvlOverride>
   </w:num>
 </w:numbering>

</xml_diff>

<commit_message>
docx: citations are hyperinked to the bibliography entry
</commit_message>
<xml_diff>
--- a/pub/mappe.docx
+++ b/pub/mappe.docx
@@ -137,6 +137,18 @@
         <w:t xml:space="preserve">min rolle i CCSE</w:t>
       </w:r>
     </w:p>
+    <w:p>
+      <w:pPr>
+        <w:numPr>
+          <w:ilvl w:val="0"/>
+          <w:numId w:val="1001"/>
+        </w:numPr>
+        <w:pStyle w:val="Compact"/>
+      </w:pPr>
+      <w:r>
+        <w:t xml:space="preserve">(hvor å si dette?] programmering for fagets sjyld, ikke bare plotte data for plottets skyld</w:t>
+      </w:r>
+    </w:p>
     <w:bookmarkStart w:id="20" w:name="student-og-phd-student"/>
     <w:p>
       <w:pPr>
@@ -1551,7 +1563,18 @@
         <w:t xml:space="preserve"> </w:t>
       </w:r>
       <w:r>
-        <w:t xml:space="preserve">[1]</w:t>
+        <w:t xml:space="preserve">[</w:t>
+      </w:r>
+      <w:hyperlink w:anchor="ref-miller_1956">
+        <w:r>
+          <w:rPr>
+            <w:rStyle w:val="Hyperlink"/>
+          </w:rPr>
+          <w:t xml:space="preserve">1</w:t>
+        </w:r>
+      </w:hyperlink>
+      <w:r>
+        <w:t xml:space="preserve">]</w:t>
       </w:r>
       <w:r>
         <w:t xml:space="preserve">.</w:t>
@@ -4934,19 +4957,52 @@
         <w:t xml:space="preserve"> </w:t>
       </w:r>
       <w:r>
-        <w:t xml:space="preserve">[2]</w:t>
-      </w:r>
-      <w:r>
-        <w:t xml:space="preserve"> </w:t>
-      </w:r>
-      <w:r>
-        <w:t xml:space="preserve">[3]</w:t>
-      </w:r>
-      <w:r>
-        <w:t xml:space="preserve"> </w:t>
-      </w:r>
-      <w:r>
-        <w:t xml:space="preserve">[4]</w:t>
+        <w:t xml:space="preserve">[</w:t>
+      </w:r>
+      <w:hyperlink w:anchor="ref-guzdial_2015">
+        <w:r>
+          <w:rPr>
+            <w:rStyle w:val="Hyperlink"/>
+          </w:rPr>
+          <w:t xml:space="preserve">2</w:t>
+        </w:r>
+      </w:hyperlink>
+      <w:r>
+        <w:t xml:space="preserve">]</w:t>
+      </w:r>
+      <w:r>
+        <w:t xml:space="preserve"> </w:t>
+      </w:r>
+      <w:r>
+        <w:t xml:space="preserve">[</w:t>
+      </w:r>
+      <w:hyperlink w:anchor="ref-jenkins_2002">
+        <w:r>
+          <w:rPr>
+            <w:rStyle w:val="Hyperlink"/>
+          </w:rPr>
+          <w:t xml:space="preserve">3</w:t>
+        </w:r>
+      </w:hyperlink>
+      <w:r>
+        <w:t xml:space="preserve">]</w:t>
+      </w:r>
+      <w:r>
+        <w:t xml:space="preserve"> </w:t>
+      </w:r>
+      <w:r>
+        <w:t xml:space="preserve">[</w:t>
+      </w:r>
+      <w:hyperlink w:anchor="ref-robins_et_al_2003">
+        <w:r>
+          <w:rPr>
+            <w:rStyle w:val="Hyperlink"/>
+          </w:rPr>
+          <w:t xml:space="preserve">4</w:t>
+        </w:r>
+      </w:hyperlink>
+      <w:r>
+        <w:t xml:space="preserve">]</w:t>
       </w:r>
       <w:r>
         <w:t xml:space="preserve">.</w:t>
@@ -4973,7 +5029,18 @@
         <w:t xml:space="preserve"> </w:t>
       </w:r>
       <w:r>
-        <w:t xml:space="preserve">[5]</w:t>
+        <w:t xml:space="preserve">[</w:t>
+      </w:r>
+      <w:hyperlink w:anchor="ref-luxton_reilly_2016">
+        <w:r>
+          <w:rPr>
+            <w:rStyle w:val="Hyperlink"/>
+          </w:rPr>
+          <w:t xml:space="preserve">5</w:t>
+        </w:r>
+      </w:hyperlink>
+      <w:r>
+        <w:t xml:space="preserve">]</w:t>
       </w:r>
       <w:r>
         <w:t xml:space="preserve">.</w:t>
@@ -5195,7 +5262,18 @@
         <w:t xml:space="preserve"> </w:t>
       </w:r>
       <w:r>
-        <w:t xml:space="preserve">[6]</w:t>
+        <w:t xml:space="preserve">[</w:t>
+      </w:r>
+      <w:hyperlink w:anchor="ref-sweller_et_al_2019">
+        <w:r>
+          <w:rPr>
+            <w:rStyle w:val="Hyperlink"/>
+          </w:rPr>
+          <w:t xml:space="preserve">6</w:t>
+        </w:r>
+      </w:hyperlink>
+      <w:r>
+        <w:t xml:space="preserve">]</w:t>
       </w:r>
       <w:r>
         <w:t xml:space="preserve">,</w:t>
@@ -5323,7 +5401,18 @@
         <w:t xml:space="preserve"> </w:t>
       </w:r>
       <w:r>
-        <w:t xml:space="preserve">[6]</w:t>
+        <w:t xml:space="preserve">[</w:t>
+      </w:r>
+      <w:hyperlink w:anchor="ref-sweller_et_al_2019">
+        <w:r>
+          <w:rPr>
+            <w:rStyle w:val="Hyperlink"/>
+          </w:rPr>
+          <w:t xml:space="preserve">6</w:t>
+        </w:r>
+      </w:hyperlink>
+      <w:r>
+        <w:t xml:space="preserve">]</w:t>
       </w:r>
       <w:r>
         <w:t xml:space="preserve">.</w:t>

</xml_diff>

<commit_message>
Add title, small fix, todo, output
</commit_message>
<xml_diff>
--- a/pub/mappe.docx
+++ b/pub/mappe.docx
@@ -2,6 +2,52 @@
 <file path=word/document.xml><?xml version="1.0" encoding="utf-8"?>
 <w:document xmlns:w="http://schemas.openxmlformats.org/wordprocessingml/2006/main" xmlns:m="http://schemas.openxmlformats.org/officeDocument/2006/math" xmlns:r="http://schemas.openxmlformats.org/officeDocument/2006/relationships" xmlns:o="urn:schemas-microsoft-com:office:office" xmlns:v="urn:schemas-microsoft-com:vml" xmlns:w10="urn:schemas-microsoft-com:office:word" xmlns:a="http://schemas.openxmlformats.org/drawingml/2006/main" xmlns:pic="http://schemas.openxmlformats.org/drawingml/2006/picture" xmlns:wp="http://schemas.openxmlformats.org/drawingml/2006/wordprocessingDrawing">
   <w:body>
+    <w:p>
+      <w:pPr>
+        <w:pStyle w:val="Title"/>
+      </w:pPr>
+      <w:r>
+        <w:t xml:space="preserve">Pedagogisk</w:t>
+      </w:r>
+      <w:r>
+        <w:t xml:space="preserve"> </w:t>
+      </w:r>
+      <w:r>
+        <w:t xml:space="preserve">mappe</w:t>
+      </w:r>
+      <w:r>
+        <w:t xml:space="preserve"> </w:t>
+      </w:r>
+      <w:r>
+        <w:t xml:space="preserve">Lex</w:t>
+      </w:r>
+      <w:r>
+        <w:t xml:space="preserve"> </w:t>
+      </w:r>
+      <w:r>
+        <w:t xml:space="preserve">Nederbragt</w:t>
+      </w:r>
+    </w:p>
+    <w:p>
+      <w:pPr>
+        <w:pStyle w:val="Author"/>
+      </w:pPr>
+      <w:r>
+        <w:t xml:space="preserve">Feb</w:t>
+      </w:r>
+      <w:r>
+        <w:t xml:space="preserve"> </w:t>
+      </w:r>
+      <w:r>
+        <w:t xml:space="preserve">23,</w:t>
+      </w:r>
+      <w:r>
+        <w:t xml:space="preserve"> </w:t>
+      </w:r>
+      <w:r>
+        <w:t xml:space="preserve">2021</w:t>
+      </w:r>
+    </w:p>
     <w:sdt>
       <w:sdtPr>
         <w:docPartObj>
@@ -5930,7 +5976,7 @@
         <w:pStyle w:val="BodyText"/>
       </w:pPr>
       <w:r>
-        <w:t xml:space="preserve">Kognitiv belastningsteori er</w:t>
+        <w:t xml:space="preserve">Teorien om Kognitiv Last er</w:t>
       </w:r>
     </w:p>
     <w:p>
@@ -10194,7 +10240,7 @@
     </w:p>
     <w:bookmarkEnd w:id="123"/>
     <w:bookmarkEnd w:id="124"/>
-    <w:bookmarkStart w:id="185" w:name="litteraturliste"/>
+    <w:bookmarkStart w:id="160" w:name="litteraturliste"/>
     <w:p>
       <w:pPr>
         <w:pStyle w:val="Heading2"/>
@@ -10203,882 +10249,8 @@
         <w:t xml:space="preserve">Litteraturliste</w:t>
       </w:r>
     </w:p>
-    <w:bookmarkStart w:id="125" w:name="miller1956magical"/>
-    <w:bookmarkEnd w:id="125"/>
-    <w:p>
-      <w:pPr>
-        <w:numPr>
-          <w:ilvl w:val="0"/>
-          <w:numId w:val="1000"/>
-        </w:numPr>
-        <w:pStyle w:val="Compact"/>
-      </w:pPr>
-      <w:r>
-        <w:rPr>
-          <w:b/>
-        </w:rPr>
-        <w:t xml:space="preserve">G. A. Miller</w:t>
-      </w:r>
-      <w:r>
-        <w:t xml:space="preserve">.</w:t>
-      </w:r>
-      <w:r>
-        <w:t xml:space="preserve"> </w:t>
-      </w:r>
-      <w:r>
-        <w:t xml:space="preserve">The Magical Number Seven, Plus Or Minus Two: Some Limits on Our Capacity for Processing Information.,</w:t>
-      </w:r>
-      <w:r>
-        <w:t xml:space="preserve"> </w:t>
-      </w:r>
-      <w:r>
-        <w:rPr>
-          <w:i/>
-        </w:rPr>
-        <w:t xml:space="preserve">Psychological Review</w:t>
-      </w:r>
-      <w:r>
-        <w:t xml:space="preserve">,</w:t>
-      </w:r>
-      <w:r>
-        <w:t xml:space="preserve"> </w:t>
-      </w:r>
-      <w:r>
-        <w:t xml:space="preserve">63(2),</w:t>
-      </w:r>
-      <w:r>
-        <w:t xml:space="preserve"> </w:t>
-      </w:r>
-      <w:r>
-        <w:t xml:space="preserve">pp. 81-97,</w:t>
-      </w:r>
-      <w:r>
-        <w:t xml:space="preserve"> </w:t>
-      </w:r>
-      <w:hyperlink r:id="rId126">
-        <w:r>
-          <w:rPr>
-            <w:rStyle w:val="Hyperlink"/>
-          </w:rPr>
-          <w:t xml:space="preserve">doi: 10.1037/h0043158</w:t>
-        </w:r>
-      </w:hyperlink>
-      <w:r>
-        <w:t xml:space="preserve">,</w:t>
-      </w:r>
-    </w:p>
-    <w:bookmarkStart w:id="127" w:name="caspersen2007Instructional"/>
-    <w:bookmarkEnd w:id="127"/>
-    <w:p>
-      <w:pPr>
-        <w:numPr>
-          <w:ilvl w:val="0"/>
-          <w:numId w:val="1000"/>
-        </w:numPr>
-        <w:pStyle w:val="Compact"/>
-      </w:pPr>
-      <w:r>
-        <w:rPr>
-          <w:b/>
-        </w:rPr>
-        <w:t xml:space="preserve">M. E. Caspersen and J. Bennedsen</w:t>
-      </w:r>
-      <w:r>
-        <w:t xml:space="preserve">.</w:t>
-      </w:r>
-      <w:r>
-        <w:t xml:space="preserve"> </w:t>
-      </w:r>
-      <w:r>
-        <w:t xml:space="preserve">Instructional Design of a Programming Course: A Learning Theoretic Approach,</w:t>
-      </w:r>
-      <w:r>
-        <w:t xml:space="preserve"> </w:t>
-      </w:r>
-      <w:r>
-        <w:rPr>
-          <w:i/>
-        </w:rPr>
-        <w:t xml:space="preserve">Proceedings of the Third International Workshop on Computing Education Research</w:t>
-      </w:r>
-      <w:r>
-        <w:t xml:space="preserve">,</w:t>
-      </w:r>
-      <w:r>
-        <w:t xml:space="preserve"> </w:t>
-      </w:r>
-      <w:r>
-        <w:t xml:space="preserve">ACM,</w:t>
-      </w:r>
-    </w:p>
-    <w:bookmarkStart w:id="128" w:name="sweller2019Cognitive"/>
-    <w:bookmarkEnd w:id="128"/>
-    <w:p>
-      <w:pPr>
-        <w:numPr>
-          <w:ilvl w:val="0"/>
-          <w:numId w:val="1000"/>
-        </w:numPr>
-        <w:pStyle w:val="Compact"/>
-      </w:pPr>
-      <w:r>
-        <w:rPr>
-          <w:b/>
-        </w:rPr>
-        <w:t xml:space="preserve">J. Sweller, J. J. G. van Merri"enboer and F. Paas</w:t>
-      </w:r>
-      <w:r>
-        <w:t xml:space="preserve">.</w:t>
-      </w:r>
-      <w:r>
-        <w:t xml:space="preserve"> </w:t>
-      </w:r>
-      <w:r>
-        <w:t xml:space="preserve">Cognitive Architecture and Instructional Design: 20 Years Later,</w:t>
-      </w:r>
-      <w:r>
-        <w:t xml:space="preserve"> </w:t>
-      </w:r>
-      <w:r>
-        <w:rPr>
-          <w:i/>
-        </w:rPr>
-        <w:t xml:space="preserve">Educational Psychology Review</w:t>
-      </w:r>
-      <w:r>
-        <w:t xml:space="preserve">,</w:t>
-      </w:r>
-      <w:r>
-        <w:t xml:space="preserve"> </w:t>
-      </w:r>
-      <w:hyperlink r:id="rId129">
-        <w:r>
-          <w:rPr>
-            <w:rStyle w:val="Hyperlink"/>
-          </w:rPr>
-          <w:t xml:space="preserve">doi: 10.1007/s10648-019-09465-5</w:t>
-        </w:r>
-      </w:hyperlink>
-      <w:r>
-        <w:t xml:space="preserve">,</w:t>
-      </w:r>
-    </w:p>
-    <w:bookmarkStart w:id="130" w:name="jenkins2002difficulty"/>
-    <w:bookmarkEnd w:id="130"/>
-    <w:p>
-      <w:pPr>
-        <w:numPr>
-          <w:ilvl w:val="0"/>
-          <w:numId w:val="1000"/>
-        </w:numPr>
-        <w:pStyle w:val="Compact"/>
-      </w:pPr>
-      <w:r>
-        <w:rPr>
-          <w:b/>
-        </w:rPr>
-        <w:t xml:space="preserve">T. Jenkins</w:t>
-      </w:r>
-      <w:r>
-        <w:t xml:space="preserve">.</w:t>
-      </w:r>
-      <w:r>
-        <w:t xml:space="preserve"> </w:t>
-      </w:r>
-      <w:r>
-        <w:t xml:space="preserve">On the Difficulty of Learning to Program,</w:t>
-      </w:r>
-      <w:r>
-        <w:t xml:space="preserve"> </w:t>
-      </w:r>
-      <w:r>
-        <w:rPr>
-          <w:i/>
-        </w:rPr>
-        <w:t xml:space="preserve">Proceedings for the 3rd Annual Conference of the LTSN Centre for Information and Computer Sciences</w:t>
-      </w:r>
-      <w:r>
-        <w:t xml:space="preserve">,</w:t>
-      </w:r>
-      <w:r>
-        <w:t xml:space="preserve"> </w:t>
-      </w:r>
-      <w:r>
-        <w:t xml:space="preserve">Loughborough University,</w:t>
-      </w:r>
-    </w:p>
-    <w:bookmarkStart w:id="131" w:name="robins2003Learning"/>
-    <w:bookmarkEnd w:id="131"/>
-    <w:p>
-      <w:pPr>
-        <w:numPr>
-          <w:ilvl w:val="0"/>
-          <w:numId w:val="1000"/>
-        </w:numPr>
-        <w:pStyle w:val="Compact"/>
-      </w:pPr>
-      <w:r>
-        <w:rPr>
-          <w:b/>
-        </w:rPr>
-        <w:t xml:space="preserve">A. Robins, J. Rountree and N. Rountree</w:t>
-      </w:r>
-      <w:r>
-        <w:t xml:space="preserve">.</w:t>
-      </w:r>
-      <w:r>
-        <w:t xml:space="preserve"> </w:t>
-      </w:r>
-      <w:r>
-        <w:t xml:space="preserve">Learning and Teaching Programming: A Review and Discussion,</w:t>
-      </w:r>
-      <w:r>
-        <w:t xml:space="preserve"> </w:t>
-      </w:r>
-      <w:r>
-        <w:rPr>
-          <w:i/>
-        </w:rPr>
-        <w:t xml:space="preserve">Computer Science Education</w:t>
-      </w:r>
-      <w:r>
-        <w:t xml:space="preserve">,</w:t>
-      </w:r>
-      <w:r>
-        <w:t xml:space="preserve"> </w:t>
-      </w:r>
-      <w:r>
-        <w:t xml:space="preserve">13(2),</w:t>
-      </w:r>
-      <w:r>
-        <w:t xml:space="preserve"> </w:t>
-      </w:r>
-      <w:r>
-        <w:t xml:space="preserve">pp. 137-172,</w:t>
-      </w:r>
-      <w:r>
-        <w:t xml:space="preserve"> </w:t>
-      </w:r>
-      <w:hyperlink r:id="rId132">
-        <w:r>
-          <w:rPr>
-            <w:rStyle w:val="Hyperlink"/>
-          </w:rPr>
-          <w:t xml:space="preserve">doi: 10.1076/csed.13.2.137.14200</w:t>
-        </w:r>
-      </w:hyperlink>
-      <w:r>
-        <w:t xml:space="preserve">,</w:t>
-      </w:r>
-    </w:p>
-    <w:bookmarkStart w:id="133" w:name="guzdial2015LearnerCentered"/>
-    <w:bookmarkEnd w:id="133"/>
-    <w:p>
-      <w:pPr>
-        <w:numPr>
-          <w:ilvl w:val="0"/>
-          <w:numId w:val="1000"/>
-        </w:numPr>
-        <w:pStyle w:val="Compact"/>
-      </w:pPr>
-      <w:r>
-        <w:rPr>
-          <w:b/>
-        </w:rPr>
-        <w:t xml:space="preserve">M. Guzdial</w:t>
-      </w:r>
-      <w:r>
-        <w:t xml:space="preserve">.</w:t>
-      </w:r>
-      <w:r>
-        <w:t xml:space="preserve"> </w:t>
-      </w:r>
-      <w:r>
-        <w:rPr>
-          <w:i/>
-        </w:rPr>
-        <w:t xml:space="preserve">Learner-Centered Design of Computing Education: Research on Computing for Everyone</w:t>
-      </w:r>
-      <w:r>
-        <w:t xml:space="preserve">,</w:t>
-      </w:r>
-      <w:r>
-        <w:t xml:space="preserve"> </w:t>
-      </w:r>
-      <w:r>
-        <w:t xml:space="preserve">Morgan &amp; Claypool,</w:t>
-      </w:r>
-    </w:p>
-    <w:bookmarkStart w:id="134" w:name="fisher2013Better"/>
-    <w:bookmarkEnd w:id="134"/>
-    <w:p>
-      <w:pPr>
-        <w:numPr>
-          <w:ilvl w:val="0"/>
-          <w:numId w:val="1000"/>
-        </w:numPr>
-        <w:pStyle w:val="Compact"/>
-      </w:pPr>
-      <w:r>
-        <w:rPr>
-          <w:b/>
-        </w:rPr>
-        <w:t xml:space="preserve">D. Fisher and N. Frey</w:t>
-      </w:r>
-      <w:r>
-        <w:t xml:space="preserve">.</w:t>
-      </w:r>
-      <w:r>
-        <w:t xml:space="preserve"> </w:t>
-      </w:r>
-      <w:r>
-        <w:rPr>
-          <w:i/>
-        </w:rPr>
-        <w:t xml:space="preserve">Better Learning Through Structured Teaching: A Framework for the Gradual Release of Responsibility</w:t>
-      </w:r>
-      <w:r>
-        <w:t xml:space="preserve">,</w:t>
-      </w:r>
-      <w:r>
-        <w:t xml:space="preserve"> </w:t>
-      </w:r>
-      <w:r>
-        <w:t xml:space="preserve">ASCD,</w:t>
-      </w:r>
-    </w:p>
-    <w:bookmarkStart w:id="135" w:name="nederbragt2020Ten"/>
-    <w:bookmarkEnd w:id="135"/>
-    <w:p>
-      <w:pPr>
-        <w:numPr>
-          <w:ilvl w:val="0"/>
-          <w:numId w:val="1000"/>
-        </w:numPr>
-        <w:pStyle w:val="Compact"/>
-      </w:pPr>
-      <w:r>
-        <w:rPr>
-          <w:b/>
-        </w:rPr>
-        <w:t xml:space="preserve">A. Nederbragt, R. M. Harris, A. P. Hill and G. Wilson</w:t>
-      </w:r>
-      <w:r>
-        <w:t xml:space="preserve">.</w:t>
-      </w:r>
-      <w:r>
-        <w:t xml:space="preserve"> </w:t>
-      </w:r>
-      <w:r>
-        <w:t xml:space="preserve">Ten Quick Tips for Teaching With Participatory Live Coding,</w:t>
-      </w:r>
-      <w:r>
-        <w:t xml:space="preserve"> </w:t>
-      </w:r>
-      <w:r>
-        <w:rPr>
-          <w:i/>
-        </w:rPr>
-        <w:t xml:space="preserve">PLOS Computational Biology</w:t>
-      </w:r>
-      <w:r>
-        <w:t xml:space="preserve">,</w:t>
-      </w:r>
-      <w:r>
-        <w:t xml:space="preserve"> </w:t>
-      </w:r>
-      <w:r>
-        <w:t xml:space="preserve">16(9),</w:t>
-      </w:r>
-      <w:r>
-        <w:t xml:space="preserve"> </w:t>
-      </w:r>
-      <w:r>
-        <w:t xml:space="preserve">pp. e1008090,</w:t>
-      </w:r>
-      <w:r>
-        <w:t xml:space="preserve"> </w:t>
-      </w:r>
-      <w:hyperlink r:id="rId109">
-        <w:r>
-          <w:rPr>
-            <w:rStyle w:val="Hyperlink"/>
-          </w:rPr>
-          <w:t xml:space="preserve">doi: 10.1371/journal.pcbi.1008090</w:t>
-        </w:r>
-      </w:hyperlink>
-      <w:r>
-        <w:t xml:space="preserve">,</w:t>
-      </w:r>
-    </w:p>
-    <w:bookmarkStart w:id="136" w:name="erinalisonbecker2019carpentries"/>
-    <w:bookmarkEnd w:id="136"/>
-    <w:p>
-      <w:pPr>
-        <w:numPr>
-          <w:ilvl w:val="0"/>
-          <w:numId w:val="1000"/>
-        </w:numPr>
-        <w:pStyle w:val="Compact"/>
-      </w:pPr>
-      <w:r>
-        <w:rPr>
-          <w:b/>
-        </w:rPr>
-        <w:t xml:space="preserve">E. A. Becker, C. Koch, K. Word, R. M. Harris, M. Sane, L. Nederbragt, F. Michonneau, K. L. Jordan, A. E. Hodge, C. Erdmann, A. Rokem, T. Laderas, G. Wilson, I. Lee, M. Cadzow, S. Brown, T. Hodges, A. Nenadic, J. Duckles, R. Rampin, T. Teal, K. Leinweber, P. A. Martinez, R. Emonet, A. Konovalov, E. Jankowski, G. Capes, J. Williams, K. Koziar, N. Palopoli, N. Spies, A. Weber, amoskane, A. Sch"urch, AnnaWilliford, Brian Ballsun-Stanton, J. Oliver, M. Black, N. Kindlon, S. Guillou, Y. Yehudi, A. J. Walsh, A. B. Collier, C. Switzer, C. Brueffer, C. Morris, D. Allan, DanielBrett, D. Quinn, D. Vanichkina, D. Jennings, davidbenncsiro, E. P. Williamson, J. M. Gates, J. Atzberger, J. Bradley, J. Pellman, J. Bradley, K. Cranston, Kees den Heijer, Laurence, Marie-Helene Burle, M. Henry, naught101, N. Davis, N. Tierney, Petraea, S. M. Brown, S. Stevens, satya-vinay, Sean, S. A. N. Kiburu, S. Helfrich, S. Moss and T. M. D. Pereira</w:t>
-      </w:r>
-      <w:r>
-        <w:t xml:space="preserve">.</w:t>
-      </w:r>
-      <w:r>
-        <w:t xml:space="preserve"> </w:t>
-      </w:r>
-      <w:r>
-        <w:t xml:space="preserve">Carpentries/Instructor-Training: The Carpentries Instructor Training June 2019,</w:t>
-      </w:r>
-      <w:r>
-        <w:t xml:space="preserve"> </w:t>
-      </w:r>
-      <w:r>
-        <w:t xml:space="preserve">2019,</w:t>
-      </w:r>
-      <w:r>
-        <w:t xml:space="preserve"> </w:t>
-      </w:r>
-      <w:r>
-        <w:t xml:space="preserve">Zenodo.</w:t>
-      </w:r>
-    </w:p>
-    <w:bookmarkStart w:id="137" w:name="haland2019Programmering"/>
-    <w:bookmarkEnd w:id="137"/>
-    <w:p>
-      <w:pPr>
-        <w:numPr>
-          <w:ilvl w:val="0"/>
-          <w:numId w:val="1000"/>
-        </w:numPr>
-        <w:pStyle w:val="Compact"/>
-      </w:pPr>
-      <w:r>
-        <w:rPr>
-          <w:b/>
-        </w:rPr>
-        <w:t xml:space="preserve">L. E. R. Haland</w:t>
-      </w:r>
-      <w:r>
-        <w:t xml:space="preserve">.</w:t>
-      </w:r>
-      <w:r>
-        <w:t xml:space="preserve"> </w:t>
-      </w:r>
-      <w:r>
-        <w:t xml:space="preserve">Programmering I Biovitenskapelige Problemstillinger,</w:t>
-      </w:r>
-      <w:r>
-        <w:t xml:space="preserve"> </w:t>
-      </w:r>
-      <w:r>
-        <w:t xml:space="preserve">Ph.D. Thesis,</w:t>
-      </w:r>
-      <w:r>
-        <w:t xml:space="preserve"> </w:t>
-      </w:r>
-      <w:r>
-        <w:t xml:space="preserve">University of Oslo,</w:t>
-      </w:r>
-    </w:p>
-    <w:bookmarkStart w:id="138" w:name="mazur1997Peer"/>
-    <w:bookmarkEnd w:id="138"/>
-    <w:p>
-      <w:pPr>
-        <w:numPr>
-          <w:ilvl w:val="0"/>
-          <w:numId w:val="1000"/>
-        </w:numPr>
-        <w:pStyle w:val="Compact"/>
-      </w:pPr>
-      <w:r>
-        <w:rPr>
-          <w:b/>
-        </w:rPr>
-        <w:t xml:space="preserve">E. Mazur</w:t>
-      </w:r>
-      <w:r>
-        <w:t xml:space="preserve">.</w:t>
-      </w:r>
-      <w:r>
-        <w:t xml:space="preserve"> </w:t>
-      </w:r>
-      <w:r>
-        <w:rPr>
-          <w:i/>
-        </w:rPr>
-        <w:t xml:space="preserve">Peer Instruction: a User’s Manual</w:t>
-      </w:r>
-      <w:r>
-        <w:t xml:space="preserve">,</w:t>
-      </w:r>
-      <w:r>
-        <w:t xml:space="preserve"> </w:t>
-      </w:r>
-      <w:r>
-        <w:t xml:space="preserve">Prentice Hall,</w:t>
-      </w:r>
-    </w:p>
-    <w:bookmarkStart w:id="139" w:name="crouch2001Peer"/>
-    <w:bookmarkEnd w:id="139"/>
-    <w:p>
-      <w:pPr>
-        <w:numPr>
-          <w:ilvl w:val="0"/>
-          <w:numId w:val="1000"/>
-        </w:numPr>
-        <w:pStyle w:val="Compact"/>
-      </w:pPr>
-      <w:r>
-        <w:rPr>
-          <w:b/>
-        </w:rPr>
-        <w:t xml:space="preserve">C. H. Crouch and E. Mazur</w:t>
-      </w:r>
-      <w:r>
-        <w:t xml:space="preserve">.</w:t>
-      </w:r>
-      <w:r>
-        <w:t xml:space="preserve"> </w:t>
-      </w:r>
-      <w:r>
-        <w:t xml:space="preserve">Peer Instruction: Ten Years of Experience and Results,</w:t>
-      </w:r>
-      <w:r>
-        <w:t xml:space="preserve"> </w:t>
-      </w:r>
-      <w:r>
-        <w:rPr>
-          <w:i/>
-        </w:rPr>
-        <w:t xml:space="preserve">American Journal of Physics</w:t>
-      </w:r>
-      <w:r>
-        <w:t xml:space="preserve">,</w:t>
-      </w:r>
-      <w:r>
-        <w:t xml:space="preserve"> </w:t>
-      </w:r>
-      <w:r>
-        <w:t xml:space="preserve">69(9),</w:t>
-      </w:r>
-      <w:r>
-        <w:t xml:space="preserve"> </w:t>
-      </w:r>
-      <w:r>
-        <w:t xml:space="preserve">pp. 970-977,</w:t>
-      </w:r>
-      <w:r>
-        <w:t xml:space="preserve"> </w:t>
-      </w:r>
-      <w:hyperlink r:id="rId140">
-        <w:r>
-          <w:rPr>
-            <w:rStyle w:val="Hyperlink"/>
-          </w:rPr>
-          <w:t xml:space="preserve">doi: 10.1119/1.1374249</w:t>
-        </w:r>
-      </w:hyperlink>
-      <w:r>
-        <w:t xml:space="preserve">,</w:t>
-      </w:r>
-    </w:p>
-    <w:bookmarkStart w:id="141" w:name="biggs2012What"/>
-    <w:bookmarkEnd w:id="141"/>
-    <w:p>
-      <w:pPr>
-        <w:numPr>
-          <w:ilvl w:val="0"/>
-          <w:numId w:val="1000"/>
-        </w:numPr>
-        <w:pStyle w:val="Compact"/>
-      </w:pPr>
-      <w:r>
-        <w:rPr>
-          <w:b/>
-        </w:rPr>
-        <w:t xml:space="preserve">J. Biggs</w:t>
-      </w:r>
-      <w:r>
-        <w:t xml:space="preserve">.</w:t>
-      </w:r>
-      <w:r>
-        <w:t xml:space="preserve"> </w:t>
-      </w:r>
-      <w:r>
-        <w:t xml:space="preserve">What the Student Does: Teaching for Enhanced Learning,</w:t>
-      </w:r>
-      <w:r>
-        <w:t xml:space="preserve"> </w:t>
-      </w:r>
-      <w:r>
-        <w:rPr>
-          <w:i/>
-        </w:rPr>
-        <w:t xml:space="preserve">Higher Education Research &amp; Development</w:t>
-      </w:r>
-      <w:r>
-        <w:t xml:space="preserve">,</w:t>
-      </w:r>
-      <w:r>
-        <w:t xml:space="preserve"> </w:t>
-      </w:r>
-      <w:r>
-        <w:t xml:space="preserve">31(1),</w:t>
-      </w:r>
-      <w:r>
-        <w:t xml:space="preserve"> </w:t>
-      </w:r>
-      <w:r>
-        <w:t xml:space="preserve">pp. 39-55,</w:t>
-      </w:r>
-      <w:r>
-        <w:t xml:space="preserve"> </w:t>
-      </w:r>
-      <w:hyperlink r:id="rId142">
-        <w:r>
-          <w:rPr>
-            <w:rStyle w:val="Hyperlink"/>
-          </w:rPr>
-          <w:t xml:space="preserve">doi: 10.1080/07294360.2012.642839</w:t>
-        </w:r>
-      </w:hyperlink>
-      <w:r>
-        <w:t xml:space="preserve">,</w:t>
-      </w:r>
-    </w:p>
-    <w:bookmarkStart w:id="143" w:name="biggs2011Teaching"/>
-    <w:bookmarkEnd w:id="143"/>
-    <w:p>
-      <w:pPr>
-        <w:numPr>
-          <w:ilvl w:val="0"/>
-          <w:numId w:val="1000"/>
-        </w:numPr>
-        <w:pStyle w:val="Compact"/>
-      </w:pPr>
-      <w:r>
-        <w:rPr>
-          <w:b/>
-        </w:rPr>
-        <w:t xml:space="preserve">J. B. Biggs and C. S.-k. Tang</w:t>
-      </w:r>
-      <w:r>
-        <w:t xml:space="preserve">.</w:t>
-      </w:r>
-      <w:r>
-        <w:t xml:space="preserve"> </w:t>
-      </w:r>
-      <w:r>
-        <w:rPr>
-          <w:i/>
-        </w:rPr>
-        <w:t xml:space="preserve">Teaching for Quality Learning at University: What the Student Does</w:t>
-      </w:r>
-      <w:r>
-        <w:t xml:space="preserve">,</w:t>
-      </w:r>
-      <w:r>
-        <w:t xml:space="preserve"> </w:t>
-      </w:r>
-      <w:r>
-        <w:t xml:space="preserve">McGraw-Hill/Society for Research into Higher Education ; Open University Press,</w:t>
-      </w:r>
-    </w:p>
-    <w:bookmarkStart w:id="144" w:name="luxton-reilly2016Learning"/>
-    <w:bookmarkEnd w:id="144"/>
-    <w:p>
-      <w:pPr>
-        <w:numPr>
-          <w:ilvl w:val="0"/>
-          <w:numId w:val="1000"/>
-        </w:numPr>
-        <w:pStyle w:val="Compact"/>
-      </w:pPr>
-      <w:r>
-        <w:rPr>
-          <w:b/>
-        </w:rPr>
-        <w:t xml:space="preserve">A. Luxton-Reilly</w:t>
-      </w:r>
-      <w:r>
-        <w:t xml:space="preserve">.</w:t>
-      </w:r>
-      <w:r>
-        <w:t xml:space="preserve"> </w:t>
-      </w:r>
-      <w:r>
-        <w:t xml:space="preserve">Learning to Program Is Easy,</w:t>
-      </w:r>
-      <w:r>
-        <w:t xml:space="preserve"> </w:t>
-      </w:r>
-      <w:r>
-        <w:rPr>
-          <w:i/>
-        </w:rPr>
-        <w:t xml:space="preserve">Proceedings of the 2016 ACM Conference on Innovation and Technology in Computer Science Education</w:t>
-      </w:r>
-      <w:r>
-        <w:t xml:space="preserve">,</w:t>
-      </w:r>
-      <w:r>
-        <w:t xml:space="preserve"> </w:t>
-      </w:r>
-      <w:r>
-        <w:t xml:space="preserve">ACM,</w:t>
-      </w:r>
-    </w:p>
-    <w:bookmarkStart w:id="145" w:name="aldazabalmensa2017Software"/>
-    <w:bookmarkEnd w:id="145"/>
-    <w:p>
-      <w:pPr>
-        <w:numPr>
-          <w:ilvl w:val="0"/>
-          <w:numId w:val="1000"/>
-        </w:numPr>
-        <w:pStyle w:val="Compact"/>
-      </w:pPr>
-      <w:r>
-        <w:rPr>
-          <w:b/>
-        </w:rPr>
-        <w:t xml:space="preserve">I. A. Mensa, H. Alexander, J. Allen, A. Alsheikh-Hussain, D. Attali, D. Baird, A. Baltzell, P. Banaszkiewicz, P. Barmby, R. Beagrie, G. Beane, A. Bedini, T. Bekolay, E. Belikov, J. Bell, B. Bill, K. Blin, J. Blischak, S. Boardman, M. Boissonneault, J. Bonnie, A. Boughton, R. Brase, A. Brown, D. Brunson, J. Bryk, O. Buske, A. C. Mayes, M. Carlise, D. Chen, K. Chung, K. Chung, D. Deveau, G. A. Devenyi, P. Doehle, E. Dolson, M. Doyle, J. Duckles, R. Emonet, D. Eyers, F. Fernandes, H. Fontenelle, F. Gacenga, P. Gardner, M. Gidden, I. Gonzalez, N. Gray, S. Guillou, V. F. Hagh, M. Hansen, E. Harstad, T. Hohenstein, A. Howe, F. Imamoglu, D. Irving, M. Jackson, E. J. McTavish, M. Jennings, D. Jones, M. A. Jones, A. Keener, K. Keipert, T. Kelly, J. T. Kim, W. T. King, C. Koch, B. Konrad, S. Lake, D. Lang, D. Latornell, P. Lijnzaad, E. Ma, A. Mac, J. Madin, T. Magle, M. Mandel, C. Marini, K. Marwaha, S. Mashchenko, D. McCloy, F. Michonneau, R. Middleton, J. Milhans, B. Mills, A. Miotto, S. Mount, L. Nederbragt, D. Nielsen, D. Nielsen, K. Noga, A. O’Leary, R. Olson, A. Orr, N. O. Therkildsen, K. Palamartchouk, A. Perry, M. Peterson, J. Pipitone, T. Poisot, H. Pourreza, T. Povall, A. Richie-Halford, S. Ritchie, C. B. Rocha, N. Ross, H. Rydbeck, M. Sadjadi, S. Sanders, P. Schloss, B. Seyffert, G. Shattow, R. Silva, S. Simpkin, J. Simpson, B. Smith, A. Sobhani, N. Soranzo, A. Srinath, D. Standage, M. Staton, P. Steinbach, M. Stimberg, B. Telenczuk, F. Thoele, T. Timbers, S. Turner, A. van d. Walt, J. van Schyndel, D. Vollmer, J. von d. Linden, A. Walker, J. Waterfall, G. Watson, E. White, E. P. Williamson, C. Willing, G. Wilson, D. Winston, H. Wolff, L. Young and L. Zamparo</w:t>
-      </w:r>
-      <w:r>
-        <w:t xml:space="preserve">.</w:t>
-      </w:r>
-      <w:r>
-        <w:t xml:space="preserve"> </w:t>
-      </w:r>
-      <w:r>
-        <w:t xml:space="preserve">Software Carpentry: The Unix Shell,</w:t>
-      </w:r>
-    </w:p>
-    <w:bookmarkStart w:id="146" w:name="achterberg2017Software"/>
-    <w:bookmarkEnd w:id="146"/>
-    <w:p>
-      <w:pPr>
-        <w:numPr>
-          <w:ilvl w:val="0"/>
-          <w:numId w:val="1000"/>
-        </w:numPr>
-        <w:pStyle w:val="Compact"/>
-      </w:pPr>
-      <w:r>
-        <w:rPr>
-          <w:b/>
-        </w:rPr>
-        <w:t xml:space="preserve">H. Achterberg, J. Adams, J. Adelman, J. Allen, J. Aranda, S. Bae, P. Banaszkiewicz, P. Barmby, E. Barr, D. Beitey, T. Bekolay, J. Berghold, M. Bj</w:t>
-      </w:r>
-      <w:r>
-        <w:rPr>
-          <w:b/>
-        </w:rPr>
-        <w:t xml:space="preserve">, J. Blischak, M. Boissonneault, C. Bosley, A. Bostroem, A. Boughton, R. Brase, A. Brown, K. Brown, A. C. Mayes, I. Carroll, J. Chase, S. Childs, J. Choi, R. Clare, S. Clayton, P. Cock, M. Connell, M. Corvellec, T. Coudrat, R. Dale, M. Davis, N. Davis, A. Davison, R. Demichelis, G. A. Devenyi, E. Dolson, D. Dotson, L. Duchesne, J. Duckles, R. Emonet, K. A. Endsley, N. Fauchereau, T. Ford, K. F"orstner, I. Gonzalez, J. Gosmann, J. Gosset, J. Gray, B. Greshake, S. Guillou, M. Haley, S. Hames, J. B. Hamrick, E. Hannon, M. Hansen, K. Hertweck, K. Hinsen, J. Hjelm, T. Hodges, D. Howard, D. Irving, M. Jackson, B. Jolly, N. Jones, B. Joyce, D. Ketcheson, W. T. King, S. Klerke, L. Ko, A. Kwong, B. Laken, H. Lapp, D. Latornell, J. R. Leeman, J.-C. Leyder, W. Ligtenberg, J. Lin, A. Lonsdale, A. M. Savio, R. May, D. Mazur, F. Michonneau, B. Mills, Z. Mughal, L. Nederbragt, R. Neufeld, A. O’Leary, A. Obeng, J. Ory, N. Osiecka, J. Pipitone, A. Pi'nska, T. Poisot, P. Pomorski, N. Raghupathy, F. Rathgeber, M. Rawls, A. Richie-Halford, J. Riley, T. Robitaille, A. Rokem, M. Roswell, M. Sadjadi, E. Sales d. Andrade, S. Schmeier, L. Sheneman, A. Shiffer, A. Shkurti, R. Silva, N. Soranzo, E. Spence, A. Srinath, V. Staneva, J. Stapleton, B. Stucky, C. Taylor, T. Teal, B. Telenczuk, I. Thomas, B. Thorne, G. Torres, T. Tr"ondle, J. Upani, O. Vahtras, E. van d. Helm, A. Walsh, N. Walter, D. Weitzel, D. Wheeler, E. White, E. P. Williamson, F. Willmore, A. Wilson, G. Wilson, X. Xiao and A. Zonca</w:t>
-      </w:r>
-      <w:r>
-        <w:t xml:space="preserve">.</w:t>
-      </w:r>
-      <w:r>
-        <w:t xml:space="preserve"> </w:t>
-      </w:r>
-      <w:r>
-        <w:t xml:space="preserve">Software Carpentry: Programming With Python,</w:t>
-      </w:r>
-    </w:p>
-    <w:bookmarkStart w:id="147" w:name="ahmadia2017Softwarea"/>
-    <w:bookmarkEnd w:id="147"/>
-    <w:p>
-      <w:pPr>
-        <w:numPr>
-          <w:ilvl w:val="0"/>
-          <w:numId w:val="1000"/>
-        </w:numPr>
-        <w:pStyle w:val="Compact"/>
-      </w:pPr>
-      <w:r>
-        <w:rPr>
-          <w:i/>
-        </w:rPr>
-        <w:t xml:space="preserve">A. Ahmadia, J. Allen, A. Appling, S. Aubin, P. Bachant, D. Baird, P. Banaszkiewicz, P. Barmby, B. Batut, T. Bekolay, M. Belkin, J. Blischak, M. Bonsma, J. Borrelli, A. Boughton, D. Bouquin, R. Brauning, M. Brett, A. Brown, A. C. Mayes, J. Charlesworth, B. Charlton, D. Chen, G. Christensen, R. Collings, M. Corvellec, M. Davis, G. A. Devenyi, E. Dolson, L. Duchesne, J. Duckles, R. Emonet, L. Est`eve, E. Farsarakis, B. Fauber, A. Fouilloux, K. F"orstner, S. Geiger, I. Gonzalez, M. Guarinello, S. Guillou, J. Hadwin, M. Haeni, P. Haessig, N. Hannah, M. Hansen, S. Harihareswara, A. Heilmaier, M. Heroux, K. Hertweck, A. Hilboll, K. Hinsen, D. Huang, Y. Ismiraldi, M. Jackson, C. Jacobs, D. Jarecka, L. W. Johnston, D. Jones, Z. J</w:t>
-      </w:r>
-      <w:r>
-        <w:rPr>
-          <w:i/>
-        </w:rPr>
-        <w:t xml:space="preserve">-Szmek, T. Kelly, W. T. King, T. Kluyver, B. Konrad, M. Kuzak, A. K"uderle, K. Labrie, H. Lapp, D. Latornell, M. Laufersweiler, D. LeBauer, K. Lee, M. Liffers, C. Llebot, C. Loucks, K. Ma, K. Marwaha, R. May, F. Michonneau, B. Mills, A. Mueller, M. Munk, V. Nagraj, L. Nederbragt, J. Nunez-Iglesias, B. O’Brien, A. O’Leary, C. Olsson, M. Panitz, C. Pawsey, S. Pfenninger, J. Pipitone, T. Poisot, P. Preney, T. Rice, K. Riemer, D. R. Deiros, N. Robinson, A. Rockenberger, A. Rohl, A. Rokem, B. Sacks, M. Sarahan, S. Schmeier, H. Schmider, P. Shellito, P. C. Shriwise, R. Silva, B. Smithyman, N. Soranzo, P. Steinbach, S. Stevens, O. Stueker, B. Stuermer, T. Timbers, D. Traphagen, T. Tr"ondle, A. van d. Walt, S. Vandervalk, G. Watson, B. Weaver, M. Wheelhouse, E. White, E. P. Williamson, G. Wilson, S. Wu and Q. Zhang</w:t>
-      </w:r>
-      <w:r>
-        <w:t xml:space="preserve">.</w:t>
-      </w:r>
-      <w:r>
-        <w:t xml:space="preserve"> </w:t>
-      </w:r>
-      <w:r>
-        <w:t xml:space="preserve">Software Carpentry: Version Control With Git,</w:t>
-      </w:r>
-    </w:p>
-    <w:bookmarkStart w:id="148" w:name="allen2017Software"/>
-    <w:bookmarkEnd w:id="148"/>
-    <w:p>
-      <w:pPr>
-        <w:numPr>
-          <w:ilvl w:val="0"/>
-          <w:numId w:val="1000"/>
-        </w:numPr>
-        <w:pStyle w:val="Compact"/>
-      </w:pPr>
-      <w:r>
-        <w:rPr>
-          <w:b/>
-        </w:rPr>
-        <w:t xml:space="preserve">J. Allen, P. Bachant, P. Banaszkiewicz, T. Bekolay, J. Blischak, M. Boissonneault, A. Boughton, A. C. Mayes, G. Capes, G. A. Devenyi, D. Digges, J. Duckles, R. Emonet, A. Fraser, M. Hansen, K. Hertweck, L. Irber, M. Jackson, W. T. King, G. Liu, F. Michonneau, B. Mills, L. Nederbragt, A. O’Leary, J. Pipitone, T. Poisot, A. Richie-Halford, J. Sherman, R. Silva, B. Smith, P.-L. St-Onge, A. Teucher, E. P. Williamson and G. Wilson</w:t>
-      </w:r>
-      <w:r>
-        <w:t xml:space="preserve">.</w:t>
-      </w:r>
-      <w:r>
-        <w:t xml:space="preserve"> </w:t>
-      </w:r>
-      <w:r>
-        <w:t xml:space="preserve">Software Carpentry: Automation and Make,</w:t>
-      </w:r>
-    </w:p>
-    <w:bookmarkStart w:id="149" w:name="wilson2017Data"/>
-    <w:bookmarkEnd w:id="149"/>
-    <w:p>
-      <w:pPr>
-        <w:numPr>
-          <w:ilvl w:val="0"/>
-          <w:numId w:val="1000"/>
-        </w:numPr>
-        <w:pStyle w:val="Compact"/>
-      </w:pPr>
-      <w:r>
-        <w:rPr>
-          <w:b/>
-        </w:rPr>
-        <w:t xml:space="preserve">G. Wilson, E. Becker, S. McKay, F. Michonneau, J. J. Williams, A. C. Mayes, R. Silva, P. (hoytpr), K. Crosby, L. Nederbragt, NielInfante, F. E. Psomopoulos, H. Gourl'e, G. (gaiusjaugustus), dbmarchant, R. Emonet, P. Cock, P. Banaszkiewicz, T. Teal, HLindsay, A. Thomas, C. Hamm, J. Allen, K. L. Jordan, EvanWill, M. Belkin, J. Pipitone, N. Young, M. Tang, D. Paudel, synesthesiam, B. Mills, G. A. Devenyi, I. Carroll, T. W. King and gtehennepe</w:t>
-      </w:r>
-      <w:r>
-        <w:t xml:space="preserve">.</w:t>
-      </w:r>
-      <w:r>
-        <w:t xml:space="preserve"> </w:t>
-      </w:r>
-      <w:r>
-        <w:t xml:space="preserve">Data Carpentry Wrangling Genomics Lesson,</w:t>
-      </w:r>
-    </w:p>
-    <w:bookmarkStart w:id="184" w:name="refs"/>
-    <w:bookmarkStart w:id="151" w:name="ref-miller1956magical"/>
+    <w:bookmarkStart w:id="159" w:name="refs"/>
+    <w:bookmarkStart w:id="126" w:name="ref-miller1956magical"/>
     <w:p>
       <w:pPr>
         <w:pStyle w:val="Bibliography"/>
@@ -11095,7 +10267,7 @@
       <w:r>
         <w:t xml:space="preserve">Miller GA. The magical number seven, plus or minus two: Some limits on our capacity for processing information. Psychological Review. 1956;63: 81–97. doi:</w:t>
       </w:r>
-      <w:hyperlink r:id="rId150">
+      <w:hyperlink r:id="rId125">
         <w:r>
           <w:rPr>
             <w:rStyle w:val="Hyperlink"/>
@@ -11104,8 +10276,8 @@
         </w:r>
       </w:hyperlink>
     </w:p>
-    <w:bookmarkEnd w:id="151"/>
-    <w:bookmarkStart w:id="153" w:name="ref-caspersen2007Instructional"/>
+    <w:bookmarkEnd w:id="126"/>
+    <w:bookmarkStart w:id="128" w:name="ref-caspersen2007Instructional"/>
     <w:p>
       <w:pPr>
         <w:pStyle w:val="Bibliography"/>
@@ -11191,7 +10363,7 @@
       <w:r>
         <w:t xml:space="preserve">; 2007. pp. 111–122. doi:</w:t>
       </w:r>
-      <w:hyperlink r:id="rId152">
+      <w:hyperlink r:id="rId127">
         <w:r>
           <w:rPr>
             <w:rStyle w:val="Hyperlink"/>
@@ -11200,8 +10372,8 @@
         </w:r>
       </w:hyperlink>
     </w:p>
-    <w:bookmarkEnd w:id="153"/>
-    <w:bookmarkStart w:id="155" w:name="ref-sweller2019Cognitive"/>
+    <w:bookmarkEnd w:id="128"/>
+    <w:bookmarkStart w:id="130" w:name="ref-sweller2019Cognitive"/>
     <w:p>
       <w:pPr>
         <w:pStyle w:val="Bibliography"/>
@@ -11245,7 +10417,7 @@
       <w:r>
         <w:t xml:space="preserve">. Educational Psychology Review. 2019. doi:</w:t>
       </w:r>
-      <w:hyperlink r:id="rId154">
+      <w:hyperlink r:id="rId129">
         <w:r>
           <w:rPr>
             <w:rStyle w:val="Hyperlink"/>
@@ -11254,8 +10426,8 @@
         </w:r>
       </w:hyperlink>
     </w:p>
-    <w:bookmarkEnd w:id="155"/>
-    <w:bookmarkStart w:id="156" w:name="ref-jenkins2002difficulty"/>
+    <w:bookmarkEnd w:id="130"/>
+    <w:bookmarkStart w:id="131" w:name="ref-jenkins2002difficulty"/>
     <w:p>
       <w:pPr>
         <w:pStyle w:val="Bibliography"/>
@@ -11330,8 +10502,8 @@
         <w:t xml:space="preserve"> </w:t>
       </w:r>
     </w:p>
-    <w:bookmarkEnd w:id="156"/>
-    <w:bookmarkStart w:id="158" w:name="ref-robins2003Learning"/>
+    <w:bookmarkEnd w:id="131"/>
+    <w:bookmarkStart w:id="133" w:name="ref-robins2003Learning"/>
     <w:p>
       <w:pPr>
         <w:pStyle w:val="Bibliography"/>
@@ -11378,7 +10550,7 @@
       <w:r>
         <w:t xml:space="preserve">. Computer Science Education. 2003;13: 137–172. doi:</w:t>
       </w:r>
-      <w:hyperlink r:id="rId157">
+      <w:hyperlink r:id="rId132">
         <w:r>
           <w:rPr>
             <w:rStyle w:val="Hyperlink"/>
@@ -11387,8 +10559,8 @@
         </w:r>
       </w:hyperlink>
     </w:p>
-    <w:bookmarkEnd w:id="158"/>
-    <w:bookmarkStart w:id="159" w:name="ref-guzdial2015LearnerCentered"/>
+    <w:bookmarkEnd w:id="133"/>
+    <w:bookmarkStart w:id="134" w:name="ref-guzdial2015LearnerCentered"/>
     <w:p>
       <w:pPr>
         <w:pStyle w:val="Bibliography"/>
@@ -11469,8 +10641,8 @@
         <w:t xml:space="preserve"> </w:t>
       </w:r>
     </w:p>
-    <w:bookmarkEnd w:id="159"/>
-    <w:bookmarkStart w:id="160" w:name="ref-fisher2013Better"/>
+    <w:bookmarkEnd w:id="134"/>
+    <w:bookmarkStart w:id="135" w:name="ref-fisher2013Better"/>
     <w:p>
       <w:pPr>
         <w:pStyle w:val="Bibliography"/>
@@ -11542,8 +10714,8 @@
         <w:t xml:space="preserve"> </w:t>
       </w:r>
     </w:p>
-    <w:bookmarkEnd w:id="160"/>
-    <w:bookmarkStart w:id="162" w:name="ref-nederbragt2020Ten"/>
+    <w:bookmarkEnd w:id="135"/>
+    <w:bookmarkStart w:id="137" w:name="ref-nederbragt2020Ten"/>
     <w:p>
       <w:pPr>
         <w:pStyle w:val="Bibliography"/>
@@ -11560,7 +10732,7 @@
       <w:r>
         <w:t xml:space="preserve">Nederbragt A, Harris RM, Hill AP, Wilson G. Ten quick tips for teaching with participatory live coding. PLOS Computational Biology. 2020;16: e1008090. doi:</w:t>
       </w:r>
-      <w:hyperlink r:id="rId161">
+      <w:hyperlink r:id="rId136">
         <w:r>
           <w:rPr>
             <w:rStyle w:val="Hyperlink"/>
@@ -11569,8 +10741,8 @@
         </w:r>
       </w:hyperlink>
     </w:p>
-    <w:bookmarkEnd w:id="162"/>
-    <w:bookmarkStart w:id="164" w:name="ref-erinalisonbecker2019carpentries"/>
+    <w:bookmarkEnd w:id="137"/>
+    <w:bookmarkStart w:id="139" w:name="ref-erinalisonbecker2019carpentries"/>
     <w:p>
       <w:pPr>
         <w:pStyle w:val="Bibliography"/>
@@ -11599,7 +10771,7 @@
       <w:r>
         <w:t xml:space="preserve">2019. Zenodo; 2019. doi:</w:t>
       </w:r>
-      <w:hyperlink r:id="rId163">
+      <w:hyperlink r:id="rId138">
         <w:r>
           <w:rPr>
             <w:rStyle w:val="Hyperlink"/>
@@ -11608,8 +10780,8 @@
         </w:r>
       </w:hyperlink>
     </w:p>
-    <w:bookmarkEnd w:id="164"/>
-    <w:bookmarkStart w:id="165" w:name="ref-haland2019Programmering"/>
+    <w:bookmarkEnd w:id="139"/>
+    <w:bookmarkStart w:id="140" w:name="ref-haland2019Programmering"/>
     <w:p>
       <w:pPr>
         <w:pStyle w:val="Bibliography"/>
@@ -11639,8 +10811,8 @@
         <w:t xml:space="preserve"> </w:t>
       </w:r>
     </w:p>
-    <w:bookmarkEnd w:id="165"/>
-    <w:bookmarkStart w:id="166" w:name="ref-mazur1997Peer"/>
+    <w:bookmarkEnd w:id="140"/>
+    <w:bookmarkStart w:id="141" w:name="ref-mazur1997Peer"/>
     <w:p>
       <w:pPr>
         <w:pStyle w:val="Bibliography"/>
@@ -11679,8 +10851,8 @@
         <w:t xml:space="preserve"> </w:t>
       </w:r>
     </w:p>
-    <w:bookmarkEnd w:id="166"/>
-    <w:bookmarkStart w:id="168" w:name="ref-crouch2001Peer"/>
+    <w:bookmarkEnd w:id="141"/>
+    <w:bookmarkStart w:id="143" w:name="ref-crouch2001Peer"/>
     <w:p>
       <w:pPr>
         <w:pStyle w:val="Bibliography"/>
@@ -11718,7 +10890,7 @@
       <w:r>
         <w:t xml:space="preserve">years of experience and results. American Journal of Physics. 2001;69: 970–977. doi:</w:t>
       </w:r>
-      <w:hyperlink r:id="rId167">
+      <w:hyperlink r:id="rId142">
         <w:r>
           <w:rPr>
             <w:rStyle w:val="Hyperlink"/>
@@ -11727,8 +10899,8 @@
         </w:r>
       </w:hyperlink>
     </w:p>
-    <w:bookmarkEnd w:id="168"/>
-    <w:bookmarkStart w:id="170" w:name="ref-biggs2012What"/>
+    <w:bookmarkEnd w:id="143"/>
+    <w:bookmarkStart w:id="145" w:name="ref-biggs2012What"/>
     <w:p>
       <w:pPr>
         <w:pStyle w:val="Bibliography"/>
@@ -11745,7 +10917,7 @@
       <w:r>
         <w:t xml:space="preserve">Biggs J. What the student does: Teaching for enhanced learning. Higher Education Research &amp; Development. 2012;31: 39–55. doi:</w:t>
       </w:r>
-      <w:hyperlink r:id="rId169">
+      <w:hyperlink r:id="rId144">
         <w:r>
           <w:rPr>
             <w:rStyle w:val="Hyperlink"/>
@@ -11754,8 +10926,8 @@
         </w:r>
       </w:hyperlink>
     </w:p>
-    <w:bookmarkEnd w:id="170"/>
-    <w:bookmarkStart w:id="171" w:name="ref-biggs2011Teaching"/>
+    <w:bookmarkEnd w:id="145"/>
+    <w:bookmarkStart w:id="146" w:name="ref-biggs2011Teaching"/>
     <w:p>
       <w:pPr>
         <w:pStyle w:val="Bibliography"/>
@@ -11794,8 +10966,8 @@
         <w:t xml:space="preserve"> </w:t>
       </w:r>
     </w:p>
-    <w:bookmarkEnd w:id="171"/>
-    <w:bookmarkStart w:id="173" w:name="ref-luxton-reilly2016Learning"/>
+    <w:bookmarkEnd w:id="146"/>
+    <w:bookmarkStart w:id="148" w:name="ref-luxton-reilly2016Learning"/>
     <w:p>
       <w:pPr>
         <w:pStyle w:val="Bibliography"/>
@@ -11896,7 +11068,7 @@
       <w:r>
         <w:t xml:space="preserve">; 2016. pp. 284–289. doi:</w:t>
       </w:r>
-      <w:hyperlink r:id="rId172">
+      <w:hyperlink r:id="rId147">
         <w:r>
           <w:rPr>
             <w:rStyle w:val="Hyperlink"/>
@@ -11905,8 +11077,8 @@
         </w:r>
       </w:hyperlink>
     </w:p>
-    <w:bookmarkEnd w:id="173"/>
-    <w:bookmarkStart w:id="175" w:name="ref-aldazabalmensa2017Software"/>
+    <w:bookmarkEnd w:id="148"/>
+    <w:bookmarkStart w:id="150" w:name="ref-aldazabalmensa2017Software"/>
     <w:p>
       <w:pPr>
         <w:pStyle w:val="Bibliography"/>
@@ -11941,7 +11113,7 @@
       <w:r>
         <w:t xml:space="preserve">. 2017. doi:</w:t>
       </w:r>
-      <w:hyperlink r:id="rId174">
+      <w:hyperlink r:id="rId149">
         <w:r>
           <w:rPr>
             <w:rStyle w:val="Hyperlink"/>
@@ -11950,8 +11122,8 @@
         </w:r>
       </w:hyperlink>
     </w:p>
-    <w:bookmarkEnd w:id="175"/>
-    <w:bookmarkStart w:id="177" w:name="ref-achterberg2017Software"/>
+    <w:bookmarkEnd w:id="150"/>
+    <w:bookmarkStart w:id="152" w:name="ref-achterberg2017Software"/>
     <w:p>
       <w:pPr>
         <w:pStyle w:val="Bibliography"/>
@@ -11998,7 +11170,7 @@
       <w:r>
         <w:t xml:space="preserve">. 2017. doi:</w:t>
       </w:r>
-      <w:hyperlink r:id="rId176">
+      <w:hyperlink r:id="rId151">
         <w:r>
           <w:rPr>
             <w:rStyle w:val="Hyperlink"/>
@@ -12007,8 +11179,8 @@
         </w:r>
       </w:hyperlink>
     </w:p>
-    <w:bookmarkEnd w:id="177"/>
-    <w:bookmarkStart w:id="179" w:name="ref-ahmadia2017Softwarea"/>
+    <w:bookmarkEnd w:id="152"/>
+    <w:bookmarkStart w:id="154" w:name="ref-ahmadia2017Softwarea"/>
     <w:p>
       <w:pPr>
         <w:pStyle w:val="Bibliography"/>
@@ -12055,7 +11227,7 @@
       <w:r>
         <w:t xml:space="preserve">. 2017. doi:</w:t>
       </w:r>
-      <w:hyperlink r:id="rId178">
+      <w:hyperlink r:id="rId153">
         <w:r>
           <w:rPr>
             <w:rStyle w:val="Hyperlink"/>
@@ -12064,8 +11236,8 @@
         </w:r>
       </w:hyperlink>
     </w:p>
-    <w:bookmarkEnd w:id="179"/>
-    <w:bookmarkStart w:id="181" w:name="ref-allen2017Software"/>
+    <w:bookmarkEnd w:id="154"/>
+    <w:bookmarkStart w:id="156" w:name="ref-allen2017Software"/>
     <w:p>
       <w:pPr>
         <w:pStyle w:val="Bibliography"/>
@@ -12112,7 +11284,7 @@
       <w:r>
         <w:t xml:space="preserve">. 2017. doi:</w:t>
       </w:r>
-      <w:hyperlink r:id="rId180">
+      <w:hyperlink r:id="rId155">
         <w:r>
           <w:rPr>
             <w:rStyle w:val="Hyperlink"/>
@@ -12121,8 +11293,8 @@
         </w:r>
       </w:hyperlink>
     </w:p>
-    <w:bookmarkEnd w:id="181"/>
-    <w:bookmarkStart w:id="183" w:name="ref-wilson2017Data"/>
+    <w:bookmarkEnd w:id="156"/>
+    <w:bookmarkStart w:id="158" w:name="ref-wilson2017Data"/>
     <w:p>
       <w:pPr>
         <w:pStyle w:val="Bibliography"/>
@@ -12148,7 +11320,7 @@
       <w:r>
         <w:t xml:space="preserve">. 2017. doi:</w:t>
       </w:r>
-      <w:hyperlink r:id="rId182">
+      <w:hyperlink r:id="rId157">
         <w:r>
           <w:rPr>
             <w:rStyle w:val="Hyperlink"/>
@@ -12157,9 +11329,9 @@
         </w:r>
       </w:hyperlink>
     </w:p>
-    <w:bookmarkEnd w:id="183"/>
-    <w:bookmarkEnd w:id="184"/>
-    <w:bookmarkEnd w:id="185"/>
+    <w:bookmarkEnd w:id="158"/>
+    <w:bookmarkEnd w:id="159"/>
+    <w:bookmarkEnd w:id="160"/>
     <w:sectPr>
       <w:footerReference w:type="even" r:id="rId9"/>
       <w:footerReference w:type="default" r:id="rId10"/>
@@ -12726,1686 +11898,6 @@
       <w:start w:val="1"/>
       <w:numFmt w:val="decimal"/>
       <w:lvlText w:val="%9)"/>
-      <w:lvlJc w:val="left"/>
-      <w:pPr>
-        <w:tabs>
-          <w:tab w:val="num" w:pos="5760"/>
-        </w:tabs>
-        <w:ind w:left="6240" w:hanging="480"/>
-      </w:pPr>
-    </w:lvl>
-  </w:abstractNum>
-  <w:abstractNum w:abstractNumId="99411">
-    <w:nsid w:val="47261bad"/>
-    <w:multiLevelType w:val="multilevel"/>
-    <w:lvl w:ilvl="0">
-      <w:start w:val="1"/>
-      <w:numFmt w:val="decimal"/>
-      <w:lvlText w:val="%1."/>
-      <w:lvlJc w:val="left"/>
-      <w:pPr>
-        <w:tabs>
-          <w:tab w:val="num" w:pos="0"/>
-        </w:tabs>
-        <w:ind w:left="480" w:hanging="480"/>
-      </w:pPr>
-    </w:lvl>
-    <w:lvl w:ilvl="1">
-      <w:start w:val="1"/>
-      <w:numFmt w:val="decimal"/>
-      <w:lvlText w:val="%2."/>
-      <w:lvlJc w:val="left"/>
-      <w:pPr>
-        <w:tabs>
-          <w:tab w:val="num" w:pos="720"/>
-        </w:tabs>
-        <w:ind w:left="1200" w:hanging="480"/>
-      </w:pPr>
-    </w:lvl>
-    <w:lvl w:ilvl="2">
-      <w:start w:val="1"/>
-      <w:numFmt w:val="decimal"/>
-      <w:lvlText w:val="%3."/>
-      <w:lvlJc w:val="left"/>
-      <w:pPr>
-        <w:tabs>
-          <w:tab w:val="num" w:pos="1440"/>
-        </w:tabs>
-        <w:ind w:left="1920" w:hanging="480"/>
-      </w:pPr>
-    </w:lvl>
-    <w:lvl w:ilvl="3">
-      <w:start w:val="1"/>
-      <w:numFmt w:val="decimal"/>
-      <w:lvlText w:val="%4."/>
-      <w:lvlJc w:val="left"/>
-      <w:pPr>
-        <w:tabs>
-          <w:tab w:val="num" w:pos="2160"/>
-        </w:tabs>
-        <w:ind w:left="2640" w:hanging="480"/>
-      </w:pPr>
-    </w:lvl>
-    <w:lvl w:ilvl="4">
-      <w:start w:val="1"/>
-      <w:numFmt w:val="decimal"/>
-      <w:lvlText w:val="%5."/>
-      <w:lvlJc w:val="left"/>
-      <w:pPr>
-        <w:tabs>
-          <w:tab w:val="num" w:pos="2880"/>
-        </w:tabs>
-        <w:ind w:left="3360" w:hanging="480"/>
-      </w:pPr>
-    </w:lvl>
-    <w:lvl w:ilvl="5">
-      <w:start w:val="1"/>
-      <w:numFmt w:val="decimal"/>
-      <w:lvlText w:val="%6."/>
-      <w:lvlJc w:val="left"/>
-      <w:pPr>
-        <w:tabs>
-          <w:tab w:val="num" w:pos="3600"/>
-        </w:tabs>
-        <w:ind w:left="4080" w:hanging="480"/>
-      </w:pPr>
-    </w:lvl>
-    <w:lvl w:ilvl="6">
-      <w:start w:val="1"/>
-      <w:numFmt w:val="decimal"/>
-      <w:lvlText w:val="%7."/>
-      <w:lvlJc w:val="left"/>
-      <w:pPr>
-        <w:tabs>
-          <w:tab w:val="num" w:pos="4320"/>
-        </w:tabs>
-        <w:ind w:left="4800" w:hanging="480"/>
-      </w:pPr>
-    </w:lvl>
-    <w:lvl w:ilvl="7">
-      <w:start w:val="1"/>
-      <w:numFmt w:val="decimal"/>
-      <w:lvlText w:val="%8."/>
-      <w:lvlJc w:val="left"/>
-      <w:pPr>
-        <w:tabs>
-          <w:tab w:val="num" w:pos="5040"/>
-        </w:tabs>
-        <w:ind w:left="5520" w:hanging="480"/>
-      </w:pPr>
-    </w:lvl>
-    <w:lvl w:ilvl="8">
-      <w:start w:val="1"/>
-      <w:numFmt w:val="decimal"/>
-      <w:lvlText w:val="%9."/>
-      <w:lvlJc w:val="left"/>
-      <w:pPr>
-        <w:tabs>
-          <w:tab w:val="num" w:pos="5760"/>
-        </w:tabs>
-        <w:ind w:left="6240" w:hanging="480"/>
-      </w:pPr>
-    </w:lvl>
-  </w:abstractNum>
-  <w:abstractNum w:abstractNumId="99411956">
-    <w:nsid w:val="b3cbbdee"/>
-    <w:multiLevelType w:val="multilevel"/>
-    <w:lvl w:ilvl="0">
-      <w:start w:val="1956"/>
-      <w:numFmt w:val="decimal"/>
-      <w:lvlText w:val="%1."/>
-      <w:lvlJc w:val="left"/>
-      <w:pPr>
-        <w:tabs>
-          <w:tab w:val="num" w:pos="0"/>
-        </w:tabs>
-        <w:ind w:left="480" w:hanging="480"/>
-      </w:pPr>
-    </w:lvl>
-    <w:lvl w:ilvl="1">
-      <w:start w:val="1956"/>
-      <w:numFmt w:val="decimal"/>
-      <w:lvlText w:val="%2."/>
-      <w:lvlJc w:val="left"/>
-      <w:pPr>
-        <w:tabs>
-          <w:tab w:val="num" w:pos="720"/>
-        </w:tabs>
-        <w:ind w:left="1200" w:hanging="480"/>
-      </w:pPr>
-    </w:lvl>
-    <w:lvl w:ilvl="2">
-      <w:start w:val="1956"/>
-      <w:numFmt w:val="decimal"/>
-      <w:lvlText w:val="%3."/>
-      <w:lvlJc w:val="left"/>
-      <w:pPr>
-        <w:tabs>
-          <w:tab w:val="num" w:pos="1440"/>
-        </w:tabs>
-        <w:ind w:left="1920" w:hanging="480"/>
-      </w:pPr>
-    </w:lvl>
-    <w:lvl w:ilvl="3">
-      <w:start w:val="1956"/>
-      <w:numFmt w:val="decimal"/>
-      <w:lvlText w:val="%4."/>
-      <w:lvlJc w:val="left"/>
-      <w:pPr>
-        <w:tabs>
-          <w:tab w:val="num" w:pos="2160"/>
-        </w:tabs>
-        <w:ind w:left="2640" w:hanging="480"/>
-      </w:pPr>
-    </w:lvl>
-    <w:lvl w:ilvl="4">
-      <w:start w:val="1956"/>
-      <w:numFmt w:val="decimal"/>
-      <w:lvlText w:val="%5."/>
-      <w:lvlJc w:val="left"/>
-      <w:pPr>
-        <w:tabs>
-          <w:tab w:val="num" w:pos="2880"/>
-        </w:tabs>
-        <w:ind w:left="3360" w:hanging="480"/>
-      </w:pPr>
-    </w:lvl>
-    <w:lvl w:ilvl="5">
-      <w:start w:val="1956"/>
-      <w:numFmt w:val="decimal"/>
-      <w:lvlText w:val="%6."/>
-      <w:lvlJc w:val="left"/>
-      <w:pPr>
-        <w:tabs>
-          <w:tab w:val="num" w:pos="3600"/>
-        </w:tabs>
-        <w:ind w:left="4080" w:hanging="480"/>
-      </w:pPr>
-    </w:lvl>
-    <w:lvl w:ilvl="6">
-      <w:start w:val="1956"/>
-      <w:numFmt w:val="decimal"/>
-      <w:lvlText w:val="%7."/>
-      <w:lvlJc w:val="left"/>
-      <w:pPr>
-        <w:tabs>
-          <w:tab w:val="num" w:pos="4320"/>
-        </w:tabs>
-        <w:ind w:left="4800" w:hanging="480"/>
-      </w:pPr>
-    </w:lvl>
-    <w:lvl w:ilvl="7">
-      <w:start w:val="1956"/>
-      <w:numFmt w:val="decimal"/>
-      <w:lvlText w:val="%8."/>
-      <w:lvlJc w:val="left"/>
-      <w:pPr>
-        <w:tabs>
-          <w:tab w:val="num" w:pos="5040"/>
-        </w:tabs>
-        <w:ind w:left="5520" w:hanging="480"/>
-      </w:pPr>
-    </w:lvl>
-    <w:lvl w:ilvl="8">
-      <w:start w:val="1956"/>
-      <w:numFmt w:val="decimal"/>
-      <w:lvlText w:val="%9."/>
-      <w:lvlJc w:val="left"/>
-      <w:pPr>
-        <w:tabs>
-          <w:tab w:val="num" w:pos="5760"/>
-        </w:tabs>
-        <w:ind w:left="6240" w:hanging="480"/>
-      </w:pPr>
-    </w:lvl>
-  </w:abstractNum>
-  <w:abstractNum w:abstractNumId="99412007">
-    <w:nsid w:val="4fbe019a"/>
-    <w:multiLevelType w:val="multilevel"/>
-    <w:lvl w:ilvl="0">
-      <w:start w:val="2007"/>
-      <w:numFmt w:val="decimal"/>
-      <w:lvlText w:val="%1."/>
-      <w:lvlJc w:val="left"/>
-      <w:pPr>
-        <w:tabs>
-          <w:tab w:val="num" w:pos="0"/>
-        </w:tabs>
-        <w:ind w:left="480" w:hanging="480"/>
-      </w:pPr>
-    </w:lvl>
-    <w:lvl w:ilvl="1">
-      <w:start w:val="2007"/>
-      <w:numFmt w:val="decimal"/>
-      <w:lvlText w:val="%2."/>
-      <w:lvlJc w:val="left"/>
-      <w:pPr>
-        <w:tabs>
-          <w:tab w:val="num" w:pos="720"/>
-        </w:tabs>
-        <w:ind w:left="1200" w:hanging="480"/>
-      </w:pPr>
-    </w:lvl>
-    <w:lvl w:ilvl="2">
-      <w:start w:val="2007"/>
-      <w:numFmt w:val="decimal"/>
-      <w:lvlText w:val="%3."/>
-      <w:lvlJc w:val="left"/>
-      <w:pPr>
-        <w:tabs>
-          <w:tab w:val="num" w:pos="1440"/>
-        </w:tabs>
-        <w:ind w:left="1920" w:hanging="480"/>
-      </w:pPr>
-    </w:lvl>
-    <w:lvl w:ilvl="3">
-      <w:start w:val="2007"/>
-      <w:numFmt w:val="decimal"/>
-      <w:lvlText w:val="%4."/>
-      <w:lvlJc w:val="left"/>
-      <w:pPr>
-        <w:tabs>
-          <w:tab w:val="num" w:pos="2160"/>
-        </w:tabs>
-        <w:ind w:left="2640" w:hanging="480"/>
-      </w:pPr>
-    </w:lvl>
-    <w:lvl w:ilvl="4">
-      <w:start w:val="2007"/>
-      <w:numFmt w:val="decimal"/>
-      <w:lvlText w:val="%5."/>
-      <w:lvlJc w:val="left"/>
-      <w:pPr>
-        <w:tabs>
-          <w:tab w:val="num" w:pos="2880"/>
-        </w:tabs>
-        <w:ind w:left="3360" w:hanging="480"/>
-      </w:pPr>
-    </w:lvl>
-    <w:lvl w:ilvl="5">
-      <w:start w:val="2007"/>
-      <w:numFmt w:val="decimal"/>
-      <w:lvlText w:val="%6."/>
-      <w:lvlJc w:val="left"/>
-      <w:pPr>
-        <w:tabs>
-          <w:tab w:val="num" w:pos="3600"/>
-        </w:tabs>
-        <w:ind w:left="4080" w:hanging="480"/>
-      </w:pPr>
-    </w:lvl>
-    <w:lvl w:ilvl="6">
-      <w:start w:val="2007"/>
-      <w:numFmt w:val="decimal"/>
-      <w:lvlText w:val="%7."/>
-      <w:lvlJc w:val="left"/>
-      <w:pPr>
-        <w:tabs>
-          <w:tab w:val="num" w:pos="4320"/>
-        </w:tabs>
-        <w:ind w:left="4800" w:hanging="480"/>
-      </w:pPr>
-    </w:lvl>
-    <w:lvl w:ilvl="7">
-      <w:start w:val="2007"/>
-      <w:numFmt w:val="decimal"/>
-      <w:lvlText w:val="%8."/>
-      <w:lvlJc w:val="left"/>
-      <w:pPr>
-        <w:tabs>
-          <w:tab w:val="num" w:pos="5040"/>
-        </w:tabs>
-        <w:ind w:left="5520" w:hanging="480"/>
-      </w:pPr>
-    </w:lvl>
-    <w:lvl w:ilvl="8">
-      <w:start w:val="2007"/>
-      <w:numFmt w:val="decimal"/>
-      <w:lvlText w:val="%9."/>
-      <w:lvlJc w:val="left"/>
-      <w:pPr>
-        <w:tabs>
-          <w:tab w:val="num" w:pos="5760"/>
-        </w:tabs>
-        <w:ind w:left="6240" w:hanging="480"/>
-      </w:pPr>
-    </w:lvl>
-  </w:abstractNum>
-  <w:abstractNum w:abstractNumId="99412019">
-    <w:nsid w:val="91a27d85"/>
-    <w:multiLevelType w:val="multilevel"/>
-    <w:lvl w:ilvl="0">
-      <w:start w:val="2019"/>
-      <w:numFmt w:val="decimal"/>
-      <w:lvlText w:val="%1."/>
-      <w:lvlJc w:val="left"/>
-      <w:pPr>
-        <w:tabs>
-          <w:tab w:val="num" w:pos="0"/>
-        </w:tabs>
-        <w:ind w:left="480" w:hanging="480"/>
-      </w:pPr>
-    </w:lvl>
-    <w:lvl w:ilvl="1">
-      <w:start w:val="2019"/>
-      <w:numFmt w:val="decimal"/>
-      <w:lvlText w:val="%2."/>
-      <w:lvlJc w:val="left"/>
-      <w:pPr>
-        <w:tabs>
-          <w:tab w:val="num" w:pos="720"/>
-        </w:tabs>
-        <w:ind w:left="1200" w:hanging="480"/>
-      </w:pPr>
-    </w:lvl>
-    <w:lvl w:ilvl="2">
-      <w:start w:val="2019"/>
-      <w:numFmt w:val="decimal"/>
-      <w:lvlText w:val="%3."/>
-      <w:lvlJc w:val="left"/>
-      <w:pPr>
-        <w:tabs>
-          <w:tab w:val="num" w:pos="1440"/>
-        </w:tabs>
-        <w:ind w:left="1920" w:hanging="480"/>
-      </w:pPr>
-    </w:lvl>
-    <w:lvl w:ilvl="3">
-      <w:start w:val="2019"/>
-      <w:numFmt w:val="decimal"/>
-      <w:lvlText w:val="%4."/>
-      <w:lvlJc w:val="left"/>
-      <w:pPr>
-        <w:tabs>
-          <w:tab w:val="num" w:pos="2160"/>
-        </w:tabs>
-        <w:ind w:left="2640" w:hanging="480"/>
-      </w:pPr>
-    </w:lvl>
-    <w:lvl w:ilvl="4">
-      <w:start w:val="2019"/>
-      <w:numFmt w:val="decimal"/>
-      <w:lvlText w:val="%5."/>
-      <w:lvlJc w:val="left"/>
-      <w:pPr>
-        <w:tabs>
-          <w:tab w:val="num" w:pos="2880"/>
-        </w:tabs>
-        <w:ind w:left="3360" w:hanging="480"/>
-      </w:pPr>
-    </w:lvl>
-    <w:lvl w:ilvl="5">
-      <w:start w:val="2019"/>
-      <w:numFmt w:val="decimal"/>
-      <w:lvlText w:val="%6."/>
-      <w:lvlJc w:val="left"/>
-      <w:pPr>
-        <w:tabs>
-          <w:tab w:val="num" w:pos="3600"/>
-        </w:tabs>
-        <w:ind w:left="4080" w:hanging="480"/>
-      </w:pPr>
-    </w:lvl>
-    <w:lvl w:ilvl="6">
-      <w:start w:val="2019"/>
-      <w:numFmt w:val="decimal"/>
-      <w:lvlText w:val="%7."/>
-      <w:lvlJc w:val="left"/>
-      <w:pPr>
-        <w:tabs>
-          <w:tab w:val="num" w:pos="4320"/>
-        </w:tabs>
-        <w:ind w:left="4800" w:hanging="480"/>
-      </w:pPr>
-    </w:lvl>
-    <w:lvl w:ilvl="7">
-      <w:start w:val="2019"/>
-      <w:numFmt w:val="decimal"/>
-      <w:lvlText w:val="%8."/>
-      <w:lvlJc w:val="left"/>
-      <w:pPr>
-        <w:tabs>
-          <w:tab w:val="num" w:pos="5040"/>
-        </w:tabs>
-        <w:ind w:left="5520" w:hanging="480"/>
-      </w:pPr>
-    </w:lvl>
-    <w:lvl w:ilvl="8">
-      <w:start w:val="2019"/>
-      <w:numFmt w:val="decimal"/>
-      <w:lvlText w:val="%9."/>
-      <w:lvlJc w:val="left"/>
-      <w:pPr>
-        <w:tabs>
-          <w:tab w:val="num" w:pos="5760"/>
-        </w:tabs>
-        <w:ind w:left="6240" w:hanging="480"/>
-      </w:pPr>
-    </w:lvl>
-  </w:abstractNum>
-  <w:abstractNum w:abstractNumId="99412002">
-    <w:nsid w:val="615f1ed2"/>
-    <w:multiLevelType w:val="multilevel"/>
-    <w:lvl w:ilvl="0">
-      <w:start w:val="2002"/>
-      <w:numFmt w:val="decimal"/>
-      <w:lvlText w:val="%1."/>
-      <w:lvlJc w:val="left"/>
-      <w:pPr>
-        <w:tabs>
-          <w:tab w:val="num" w:pos="0"/>
-        </w:tabs>
-        <w:ind w:left="480" w:hanging="480"/>
-      </w:pPr>
-    </w:lvl>
-    <w:lvl w:ilvl="1">
-      <w:start w:val="2002"/>
-      <w:numFmt w:val="decimal"/>
-      <w:lvlText w:val="%2."/>
-      <w:lvlJc w:val="left"/>
-      <w:pPr>
-        <w:tabs>
-          <w:tab w:val="num" w:pos="720"/>
-        </w:tabs>
-        <w:ind w:left="1200" w:hanging="480"/>
-      </w:pPr>
-    </w:lvl>
-    <w:lvl w:ilvl="2">
-      <w:start w:val="2002"/>
-      <w:numFmt w:val="decimal"/>
-      <w:lvlText w:val="%3."/>
-      <w:lvlJc w:val="left"/>
-      <w:pPr>
-        <w:tabs>
-          <w:tab w:val="num" w:pos="1440"/>
-        </w:tabs>
-        <w:ind w:left="1920" w:hanging="480"/>
-      </w:pPr>
-    </w:lvl>
-    <w:lvl w:ilvl="3">
-      <w:start w:val="2002"/>
-      <w:numFmt w:val="decimal"/>
-      <w:lvlText w:val="%4."/>
-      <w:lvlJc w:val="left"/>
-      <w:pPr>
-        <w:tabs>
-          <w:tab w:val="num" w:pos="2160"/>
-        </w:tabs>
-        <w:ind w:left="2640" w:hanging="480"/>
-      </w:pPr>
-    </w:lvl>
-    <w:lvl w:ilvl="4">
-      <w:start w:val="2002"/>
-      <w:numFmt w:val="decimal"/>
-      <w:lvlText w:val="%5."/>
-      <w:lvlJc w:val="left"/>
-      <w:pPr>
-        <w:tabs>
-          <w:tab w:val="num" w:pos="2880"/>
-        </w:tabs>
-        <w:ind w:left="3360" w:hanging="480"/>
-      </w:pPr>
-    </w:lvl>
-    <w:lvl w:ilvl="5">
-      <w:start w:val="2002"/>
-      <w:numFmt w:val="decimal"/>
-      <w:lvlText w:val="%6."/>
-      <w:lvlJc w:val="left"/>
-      <w:pPr>
-        <w:tabs>
-          <w:tab w:val="num" w:pos="3600"/>
-        </w:tabs>
-        <w:ind w:left="4080" w:hanging="480"/>
-      </w:pPr>
-    </w:lvl>
-    <w:lvl w:ilvl="6">
-      <w:start w:val="2002"/>
-      <w:numFmt w:val="decimal"/>
-      <w:lvlText w:val="%7."/>
-      <w:lvlJc w:val="left"/>
-      <w:pPr>
-        <w:tabs>
-          <w:tab w:val="num" w:pos="4320"/>
-        </w:tabs>
-        <w:ind w:left="4800" w:hanging="480"/>
-      </w:pPr>
-    </w:lvl>
-    <w:lvl w:ilvl="7">
-      <w:start w:val="2002"/>
-      <w:numFmt w:val="decimal"/>
-      <w:lvlText w:val="%8."/>
-      <w:lvlJc w:val="left"/>
-      <w:pPr>
-        <w:tabs>
-          <w:tab w:val="num" w:pos="5040"/>
-        </w:tabs>
-        <w:ind w:left="5520" w:hanging="480"/>
-      </w:pPr>
-    </w:lvl>
-    <w:lvl w:ilvl="8">
-      <w:start w:val="2002"/>
-      <w:numFmt w:val="decimal"/>
-      <w:lvlText w:val="%9."/>
-      <w:lvlJc w:val="left"/>
-      <w:pPr>
-        <w:tabs>
-          <w:tab w:val="num" w:pos="5760"/>
-        </w:tabs>
-        <w:ind w:left="6240" w:hanging="480"/>
-      </w:pPr>
-    </w:lvl>
-  </w:abstractNum>
-  <w:abstractNum w:abstractNumId="99412003">
-    <w:nsid w:val="238d8174"/>
-    <w:multiLevelType w:val="multilevel"/>
-    <w:lvl w:ilvl="0">
-      <w:start w:val="2003"/>
-      <w:numFmt w:val="decimal"/>
-      <w:lvlText w:val="%1."/>
-      <w:lvlJc w:val="left"/>
-      <w:pPr>
-        <w:tabs>
-          <w:tab w:val="num" w:pos="0"/>
-        </w:tabs>
-        <w:ind w:left="480" w:hanging="480"/>
-      </w:pPr>
-    </w:lvl>
-    <w:lvl w:ilvl="1">
-      <w:start w:val="2003"/>
-      <w:numFmt w:val="decimal"/>
-      <w:lvlText w:val="%2."/>
-      <w:lvlJc w:val="left"/>
-      <w:pPr>
-        <w:tabs>
-          <w:tab w:val="num" w:pos="720"/>
-        </w:tabs>
-        <w:ind w:left="1200" w:hanging="480"/>
-      </w:pPr>
-    </w:lvl>
-    <w:lvl w:ilvl="2">
-      <w:start w:val="2003"/>
-      <w:numFmt w:val="decimal"/>
-      <w:lvlText w:val="%3."/>
-      <w:lvlJc w:val="left"/>
-      <w:pPr>
-        <w:tabs>
-          <w:tab w:val="num" w:pos="1440"/>
-        </w:tabs>
-        <w:ind w:left="1920" w:hanging="480"/>
-      </w:pPr>
-    </w:lvl>
-    <w:lvl w:ilvl="3">
-      <w:start w:val="2003"/>
-      <w:numFmt w:val="decimal"/>
-      <w:lvlText w:val="%4."/>
-      <w:lvlJc w:val="left"/>
-      <w:pPr>
-        <w:tabs>
-          <w:tab w:val="num" w:pos="2160"/>
-        </w:tabs>
-        <w:ind w:left="2640" w:hanging="480"/>
-      </w:pPr>
-    </w:lvl>
-    <w:lvl w:ilvl="4">
-      <w:start w:val="2003"/>
-      <w:numFmt w:val="decimal"/>
-      <w:lvlText w:val="%5."/>
-      <w:lvlJc w:val="left"/>
-      <w:pPr>
-        <w:tabs>
-          <w:tab w:val="num" w:pos="2880"/>
-        </w:tabs>
-        <w:ind w:left="3360" w:hanging="480"/>
-      </w:pPr>
-    </w:lvl>
-    <w:lvl w:ilvl="5">
-      <w:start w:val="2003"/>
-      <w:numFmt w:val="decimal"/>
-      <w:lvlText w:val="%6."/>
-      <w:lvlJc w:val="left"/>
-      <w:pPr>
-        <w:tabs>
-          <w:tab w:val="num" w:pos="3600"/>
-        </w:tabs>
-        <w:ind w:left="4080" w:hanging="480"/>
-      </w:pPr>
-    </w:lvl>
-    <w:lvl w:ilvl="6">
-      <w:start w:val="2003"/>
-      <w:numFmt w:val="decimal"/>
-      <w:lvlText w:val="%7."/>
-      <w:lvlJc w:val="left"/>
-      <w:pPr>
-        <w:tabs>
-          <w:tab w:val="num" w:pos="4320"/>
-        </w:tabs>
-        <w:ind w:left="4800" w:hanging="480"/>
-      </w:pPr>
-    </w:lvl>
-    <w:lvl w:ilvl="7">
-      <w:start w:val="2003"/>
-      <w:numFmt w:val="decimal"/>
-      <w:lvlText w:val="%8."/>
-      <w:lvlJc w:val="left"/>
-      <w:pPr>
-        <w:tabs>
-          <w:tab w:val="num" w:pos="5040"/>
-        </w:tabs>
-        <w:ind w:left="5520" w:hanging="480"/>
-      </w:pPr>
-    </w:lvl>
-    <w:lvl w:ilvl="8">
-      <w:start w:val="2003"/>
-      <w:numFmt w:val="decimal"/>
-      <w:lvlText w:val="%9."/>
-      <w:lvlJc w:val="left"/>
-      <w:pPr>
-        <w:tabs>
-          <w:tab w:val="num" w:pos="5760"/>
-        </w:tabs>
-        <w:ind w:left="6240" w:hanging="480"/>
-      </w:pPr>
-    </w:lvl>
-  </w:abstractNum>
-  <w:abstractNum w:abstractNumId="99412015">
-    <w:nsid w:val="41f388d6"/>
-    <w:multiLevelType w:val="multilevel"/>
-    <w:lvl w:ilvl="0">
-      <w:start w:val="2015"/>
-      <w:numFmt w:val="decimal"/>
-      <w:lvlText w:val="%1."/>
-      <w:lvlJc w:val="left"/>
-      <w:pPr>
-        <w:tabs>
-          <w:tab w:val="num" w:pos="0"/>
-        </w:tabs>
-        <w:ind w:left="480" w:hanging="480"/>
-      </w:pPr>
-    </w:lvl>
-    <w:lvl w:ilvl="1">
-      <w:start w:val="2015"/>
-      <w:numFmt w:val="decimal"/>
-      <w:lvlText w:val="%2."/>
-      <w:lvlJc w:val="left"/>
-      <w:pPr>
-        <w:tabs>
-          <w:tab w:val="num" w:pos="720"/>
-        </w:tabs>
-        <w:ind w:left="1200" w:hanging="480"/>
-      </w:pPr>
-    </w:lvl>
-    <w:lvl w:ilvl="2">
-      <w:start w:val="2015"/>
-      <w:numFmt w:val="decimal"/>
-      <w:lvlText w:val="%3."/>
-      <w:lvlJc w:val="left"/>
-      <w:pPr>
-        <w:tabs>
-          <w:tab w:val="num" w:pos="1440"/>
-        </w:tabs>
-        <w:ind w:left="1920" w:hanging="480"/>
-      </w:pPr>
-    </w:lvl>
-    <w:lvl w:ilvl="3">
-      <w:start w:val="2015"/>
-      <w:numFmt w:val="decimal"/>
-      <w:lvlText w:val="%4."/>
-      <w:lvlJc w:val="left"/>
-      <w:pPr>
-        <w:tabs>
-          <w:tab w:val="num" w:pos="2160"/>
-        </w:tabs>
-        <w:ind w:left="2640" w:hanging="480"/>
-      </w:pPr>
-    </w:lvl>
-    <w:lvl w:ilvl="4">
-      <w:start w:val="2015"/>
-      <w:numFmt w:val="decimal"/>
-      <w:lvlText w:val="%5."/>
-      <w:lvlJc w:val="left"/>
-      <w:pPr>
-        <w:tabs>
-          <w:tab w:val="num" w:pos="2880"/>
-        </w:tabs>
-        <w:ind w:left="3360" w:hanging="480"/>
-      </w:pPr>
-    </w:lvl>
-    <w:lvl w:ilvl="5">
-      <w:start w:val="2015"/>
-      <w:numFmt w:val="decimal"/>
-      <w:lvlText w:val="%6."/>
-      <w:lvlJc w:val="left"/>
-      <w:pPr>
-        <w:tabs>
-          <w:tab w:val="num" w:pos="3600"/>
-        </w:tabs>
-        <w:ind w:left="4080" w:hanging="480"/>
-      </w:pPr>
-    </w:lvl>
-    <w:lvl w:ilvl="6">
-      <w:start w:val="2015"/>
-      <w:numFmt w:val="decimal"/>
-      <w:lvlText w:val="%7."/>
-      <w:lvlJc w:val="left"/>
-      <w:pPr>
-        <w:tabs>
-          <w:tab w:val="num" w:pos="4320"/>
-        </w:tabs>
-        <w:ind w:left="4800" w:hanging="480"/>
-      </w:pPr>
-    </w:lvl>
-    <w:lvl w:ilvl="7">
-      <w:start w:val="2015"/>
-      <w:numFmt w:val="decimal"/>
-      <w:lvlText w:val="%8."/>
-      <w:lvlJc w:val="left"/>
-      <w:pPr>
-        <w:tabs>
-          <w:tab w:val="num" w:pos="5040"/>
-        </w:tabs>
-        <w:ind w:left="5520" w:hanging="480"/>
-      </w:pPr>
-    </w:lvl>
-    <w:lvl w:ilvl="8">
-      <w:start w:val="2015"/>
-      <w:numFmt w:val="decimal"/>
-      <w:lvlText w:val="%9."/>
-      <w:lvlJc w:val="left"/>
-      <w:pPr>
-        <w:tabs>
-          <w:tab w:val="num" w:pos="5760"/>
-        </w:tabs>
-        <w:ind w:left="6240" w:hanging="480"/>
-      </w:pPr>
-    </w:lvl>
-  </w:abstractNum>
-  <w:abstractNum w:abstractNumId="99412013">
-    <w:nsid w:val="da4300bd"/>
-    <w:multiLevelType w:val="multilevel"/>
-    <w:lvl w:ilvl="0">
-      <w:start w:val="2013"/>
-      <w:numFmt w:val="decimal"/>
-      <w:lvlText w:val="%1."/>
-      <w:lvlJc w:val="left"/>
-      <w:pPr>
-        <w:tabs>
-          <w:tab w:val="num" w:pos="0"/>
-        </w:tabs>
-        <w:ind w:left="480" w:hanging="480"/>
-      </w:pPr>
-    </w:lvl>
-    <w:lvl w:ilvl="1">
-      <w:start w:val="2013"/>
-      <w:numFmt w:val="decimal"/>
-      <w:lvlText w:val="%2."/>
-      <w:lvlJc w:val="left"/>
-      <w:pPr>
-        <w:tabs>
-          <w:tab w:val="num" w:pos="720"/>
-        </w:tabs>
-        <w:ind w:left="1200" w:hanging="480"/>
-      </w:pPr>
-    </w:lvl>
-    <w:lvl w:ilvl="2">
-      <w:start w:val="2013"/>
-      <w:numFmt w:val="decimal"/>
-      <w:lvlText w:val="%3."/>
-      <w:lvlJc w:val="left"/>
-      <w:pPr>
-        <w:tabs>
-          <w:tab w:val="num" w:pos="1440"/>
-        </w:tabs>
-        <w:ind w:left="1920" w:hanging="480"/>
-      </w:pPr>
-    </w:lvl>
-    <w:lvl w:ilvl="3">
-      <w:start w:val="2013"/>
-      <w:numFmt w:val="decimal"/>
-      <w:lvlText w:val="%4."/>
-      <w:lvlJc w:val="left"/>
-      <w:pPr>
-        <w:tabs>
-          <w:tab w:val="num" w:pos="2160"/>
-        </w:tabs>
-        <w:ind w:left="2640" w:hanging="480"/>
-      </w:pPr>
-    </w:lvl>
-    <w:lvl w:ilvl="4">
-      <w:start w:val="2013"/>
-      <w:numFmt w:val="decimal"/>
-      <w:lvlText w:val="%5."/>
-      <w:lvlJc w:val="left"/>
-      <w:pPr>
-        <w:tabs>
-          <w:tab w:val="num" w:pos="2880"/>
-        </w:tabs>
-        <w:ind w:left="3360" w:hanging="480"/>
-      </w:pPr>
-    </w:lvl>
-    <w:lvl w:ilvl="5">
-      <w:start w:val="2013"/>
-      <w:numFmt w:val="decimal"/>
-      <w:lvlText w:val="%6."/>
-      <w:lvlJc w:val="left"/>
-      <w:pPr>
-        <w:tabs>
-          <w:tab w:val="num" w:pos="3600"/>
-        </w:tabs>
-        <w:ind w:left="4080" w:hanging="480"/>
-      </w:pPr>
-    </w:lvl>
-    <w:lvl w:ilvl="6">
-      <w:start w:val="2013"/>
-      <w:numFmt w:val="decimal"/>
-      <w:lvlText w:val="%7."/>
-      <w:lvlJc w:val="left"/>
-      <w:pPr>
-        <w:tabs>
-          <w:tab w:val="num" w:pos="4320"/>
-        </w:tabs>
-        <w:ind w:left="4800" w:hanging="480"/>
-      </w:pPr>
-    </w:lvl>
-    <w:lvl w:ilvl="7">
-      <w:start w:val="2013"/>
-      <w:numFmt w:val="decimal"/>
-      <w:lvlText w:val="%8."/>
-      <w:lvlJc w:val="left"/>
-      <w:pPr>
-        <w:tabs>
-          <w:tab w:val="num" w:pos="5040"/>
-        </w:tabs>
-        <w:ind w:left="5520" w:hanging="480"/>
-      </w:pPr>
-    </w:lvl>
-    <w:lvl w:ilvl="8">
-      <w:start w:val="2013"/>
-      <w:numFmt w:val="decimal"/>
-      <w:lvlText w:val="%9."/>
-      <w:lvlJc w:val="left"/>
-      <w:pPr>
-        <w:tabs>
-          <w:tab w:val="num" w:pos="5760"/>
-        </w:tabs>
-        <w:ind w:left="6240" w:hanging="480"/>
-      </w:pPr>
-    </w:lvl>
-  </w:abstractNum>
-  <w:abstractNum w:abstractNumId="99412020">
-    <w:nsid w:val="8c1c03f9"/>
-    <w:multiLevelType w:val="multilevel"/>
-    <w:lvl w:ilvl="0">
-      <w:start w:val="2020"/>
-      <w:numFmt w:val="decimal"/>
-      <w:lvlText w:val="%1."/>
-      <w:lvlJc w:val="left"/>
-      <w:pPr>
-        <w:tabs>
-          <w:tab w:val="num" w:pos="0"/>
-        </w:tabs>
-        <w:ind w:left="480" w:hanging="480"/>
-      </w:pPr>
-    </w:lvl>
-    <w:lvl w:ilvl="1">
-      <w:start w:val="2020"/>
-      <w:numFmt w:val="decimal"/>
-      <w:lvlText w:val="%2."/>
-      <w:lvlJc w:val="left"/>
-      <w:pPr>
-        <w:tabs>
-          <w:tab w:val="num" w:pos="720"/>
-        </w:tabs>
-        <w:ind w:left="1200" w:hanging="480"/>
-      </w:pPr>
-    </w:lvl>
-    <w:lvl w:ilvl="2">
-      <w:start w:val="2020"/>
-      <w:numFmt w:val="decimal"/>
-      <w:lvlText w:val="%3."/>
-      <w:lvlJc w:val="left"/>
-      <w:pPr>
-        <w:tabs>
-          <w:tab w:val="num" w:pos="1440"/>
-        </w:tabs>
-        <w:ind w:left="1920" w:hanging="480"/>
-      </w:pPr>
-    </w:lvl>
-    <w:lvl w:ilvl="3">
-      <w:start w:val="2020"/>
-      <w:numFmt w:val="decimal"/>
-      <w:lvlText w:val="%4."/>
-      <w:lvlJc w:val="left"/>
-      <w:pPr>
-        <w:tabs>
-          <w:tab w:val="num" w:pos="2160"/>
-        </w:tabs>
-        <w:ind w:left="2640" w:hanging="480"/>
-      </w:pPr>
-    </w:lvl>
-    <w:lvl w:ilvl="4">
-      <w:start w:val="2020"/>
-      <w:numFmt w:val="decimal"/>
-      <w:lvlText w:val="%5."/>
-      <w:lvlJc w:val="left"/>
-      <w:pPr>
-        <w:tabs>
-          <w:tab w:val="num" w:pos="2880"/>
-        </w:tabs>
-        <w:ind w:left="3360" w:hanging="480"/>
-      </w:pPr>
-    </w:lvl>
-    <w:lvl w:ilvl="5">
-      <w:start w:val="2020"/>
-      <w:numFmt w:val="decimal"/>
-      <w:lvlText w:val="%6."/>
-      <w:lvlJc w:val="left"/>
-      <w:pPr>
-        <w:tabs>
-          <w:tab w:val="num" w:pos="3600"/>
-        </w:tabs>
-        <w:ind w:left="4080" w:hanging="480"/>
-      </w:pPr>
-    </w:lvl>
-    <w:lvl w:ilvl="6">
-      <w:start w:val="2020"/>
-      <w:numFmt w:val="decimal"/>
-      <w:lvlText w:val="%7."/>
-      <w:lvlJc w:val="left"/>
-      <w:pPr>
-        <w:tabs>
-          <w:tab w:val="num" w:pos="4320"/>
-        </w:tabs>
-        <w:ind w:left="4800" w:hanging="480"/>
-      </w:pPr>
-    </w:lvl>
-    <w:lvl w:ilvl="7">
-      <w:start w:val="2020"/>
-      <w:numFmt w:val="decimal"/>
-      <w:lvlText w:val="%8."/>
-      <w:lvlJc w:val="left"/>
-      <w:pPr>
-        <w:tabs>
-          <w:tab w:val="num" w:pos="5040"/>
-        </w:tabs>
-        <w:ind w:left="5520" w:hanging="480"/>
-      </w:pPr>
-    </w:lvl>
-    <w:lvl w:ilvl="8">
-      <w:start w:val="2020"/>
-      <w:numFmt w:val="decimal"/>
-      <w:lvlText w:val="%9."/>
-      <w:lvlJc w:val="left"/>
-      <w:pPr>
-        <w:tabs>
-          <w:tab w:val="num" w:pos="5760"/>
-        </w:tabs>
-        <w:ind w:left="6240" w:hanging="480"/>
-      </w:pPr>
-    </w:lvl>
-  </w:abstractNum>
-  <w:abstractNum w:abstractNumId="99411997">
-    <w:nsid w:val="5504a012"/>
-    <w:multiLevelType w:val="multilevel"/>
-    <w:lvl w:ilvl="0">
-      <w:start w:val="1997"/>
-      <w:numFmt w:val="decimal"/>
-      <w:lvlText w:val="%1."/>
-      <w:lvlJc w:val="left"/>
-      <w:pPr>
-        <w:tabs>
-          <w:tab w:val="num" w:pos="0"/>
-        </w:tabs>
-        <w:ind w:left="480" w:hanging="480"/>
-      </w:pPr>
-    </w:lvl>
-    <w:lvl w:ilvl="1">
-      <w:start w:val="1997"/>
-      <w:numFmt w:val="decimal"/>
-      <w:lvlText w:val="%2."/>
-      <w:lvlJc w:val="left"/>
-      <w:pPr>
-        <w:tabs>
-          <w:tab w:val="num" w:pos="720"/>
-        </w:tabs>
-        <w:ind w:left="1200" w:hanging="480"/>
-      </w:pPr>
-    </w:lvl>
-    <w:lvl w:ilvl="2">
-      <w:start w:val="1997"/>
-      <w:numFmt w:val="decimal"/>
-      <w:lvlText w:val="%3."/>
-      <w:lvlJc w:val="left"/>
-      <w:pPr>
-        <w:tabs>
-          <w:tab w:val="num" w:pos="1440"/>
-        </w:tabs>
-        <w:ind w:left="1920" w:hanging="480"/>
-      </w:pPr>
-    </w:lvl>
-    <w:lvl w:ilvl="3">
-      <w:start w:val="1997"/>
-      <w:numFmt w:val="decimal"/>
-      <w:lvlText w:val="%4."/>
-      <w:lvlJc w:val="left"/>
-      <w:pPr>
-        <w:tabs>
-          <w:tab w:val="num" w:pos="2160"/>
-        </w:tabs>
-        <w:ind w:left="2640" w:hanging="480"/>
-      </w:pPr>
-    </w:lvl>
-    <w:lvl w:ilvl="4">
-      <w:start w:val="1997"/>
-      <w:numFmt w:val="decimal"/>
-      <w:lvlText w:val="%5."/>
-      <w:lvlJc w:val="left"/>
-      <w:pPr>
-        <w:tabs>
-          <w:tab w:val="num" w:pos="2880"/>
-        </w:tabs>
-        <w:ind w:left="3360" w:hanging="480"/>
-      </w:pPr>
-    </w:lvl>
-    <w:lvl w:ilvl="5">
-      <w:start w:val="1997"/>
-      <w:numFmt w:val="decimal"/>
-      <w:lvlText w:val="%6."/>
-      <w:lvlJc w:val="left"/>
-      <w:pPr>
-        <w:tabs>
-          <w:tab w:val="num" w:pos="3600"/>
-        </w:tabs>
-        <w:ind w:left="4080" w:hanging="480"/>
-      </w:pPr>
-    </w:lvl>
-    <w:lvl w:ilvl="6">
-      <w:start w:val="1997"/>
-      <w:numFmt w:val="decimal"/>
-      <w:lvlText w:val="%7."/>
-      <w:lvlJc w:val="left"/>
-      <w:pPr>
-        <w:tabs>
-          <w:tab w:val="num" w:pos="4320"/>
-        </w:tabs>
-        <w:ind w:left="4800" w:hanging="480"/>
-      </w:pPr>
-    </w:lvl>
-    <w:lvl w:ilvl="7">
-      <w:start w:val="1997"/>
-      <w:numFmt w:val="decimal"/>
-      <w:lvlText w:val="%8."/>
-      <w:lvlJc w:val="left"/>
-      <w:pPr>
-        <w:tabs>
-          <w:tab w:val="num" w:pos="5040"/>
-        </w:tabs>
-        <w:ind w:left="5520" w:hanging="480"/>
-      </w:pPr>
-    </w:lvl>
-    <w:lvl w:ilvl="8">
-      <w:start w:val="1997"/>
-      <w:numFmt w:val="decimal"/>
-      <w:lvlText w:val="%9."/>
-      <w:lvlJc w:val="left"/>
-      <w:pPr>
-        <w:tabs>
-          <w:tab w:val="num" w:pos="5760"/>
-        </w:tabs>
-        <w:ind w:left="6240" w:hanging="480"/>
-      </w:pPr>
-    </w:lvl>
-  </w:abstractNum>
-  <w:abstractNum w:abstractNumId="99412001">
-    <w:nsid w:val="5a538d88"/>
-    <w:multiLevelType w:val="multilevel"/>
-    <w:lvl w:ilvl="0">
-      <w:start w:val="2001"/>
-      <w:numFmt w:val="decimal"/>
-      <w:lvlText w:val="%1."/>
-      <w:lvlJc w:val="left"/>
-      <w:pPr>
-        <w:tabs>
-          <w:tab w:val="num" w:pos="0"/>
-        </w:tabs>
-        <w:ind w:left="480" w:hanging="480"/>
-      </w:pPr>
-    </w:lvl>
-    <w:lvl w:ilvl="1">
-      <w:start w:val="2001"/>
-      <w:numFmt w:val="decimal"/>
-      <w:lvlText w:val="%2."/>
-      <w:lvlJc w:val="left"/>
-      <w:pPr>
-        <w:tabs>
-          <w:tab w:val="num" w:pos="720"/>
-        </w:tabs>
-        <w:ind w:left="1200" w:hanging="480"/>
-      </w:pPr>
-    </w:lvl>
-    <w:lvl w:ilvl="2">
-      <w:start w:val="2001"/>
-      <w:numFmt w:val="decimal"/>
-      <w:lvlText w:val="%3."/>
-      <w:lvlJc w:val="left"/>
-      <w:pPr>
-        <w:tabs>
-          <w:tab w:val="num" w:pos="1440"/>
-        </w:tabs>
-        <w:ind w:left="1920" w:hanging="480"/>
-      </w:pPr>
-    </w:lvl>
-    <w:lvl w:ilvl="3">
-      <w:start w:val="2001"/>
-      <w:numFmt w:val="decimal"/>
-      <w:lvlText w:val="%4."/>
-      <w:lvlJc w:val="left"/>
-      <w:pPr>
-        <w:tabs>
-          <w:tab w:val="num" w:pos="2160"/>
-        </w:tabs>
-        <w:ind w:left="2640" w:hanging="480"/>
-      </w:pPr>
-    </w:lvl>
-    <w:lvl w:ilvl="4">
-      <w:start w:val="2001"/>
-      <w:numFmt w:val="decimal"/>
-      <w:lvlText w:val="%5."/>
-      <w:lvlJc w:val="left"/>
-      <w:pPr>
-        <w:tabs>
-          <w:tab w:val="num" w:pos="2880"/>
-        </w:tabs>
-        <w:ind w:left="3360" w:hanging="480"/>
-      </w:pPr>
-    </w:lvl>
-    <w:lvl w:ilvl="5">
-      <w:start w:val="2001"/>
-      <w:numFmt w:val="decimal"/>
-      <w:lvlText w:val="%6."/>
-      <w:lvlJc w:val="left"/>
-      <w:pPr>
-        <w:tabs>
-          <w:tab w:val="num" w:pos="3600"/>
-        </w:tabs>
-        <w:ind w:left="4080" w:hanging="480"/>
-      </w:pPr>
-    </w:lvl>
-    <w:lvl w:ilvl="6">
-      <w:start w:val="2001"/>
-      <w:numFmt w:val="decimal"/>
-      <w:lvlText w:val="%7."/>
-      <w:lvlJc w:val="left"/>
-      <w:pPr>
-        <w:tabs>
-          <w:tab w:val="num" w:pos="4320"/>
-        </w:tabs>
-        <w:ind w:left="4800" w:hanging="480"/>
-      </w:pPr>
-    </w:lvl>
-    <w:lvl w:ilvl="7">
-      <w:start w:val="2001"/>
-      <w:numFmt w:val="decimal"/>
-      <w:lvlText w:val="%8."/>
-      <w:lvlJc w:val="left"/>
-      <w:pPr>
-        <w:tabs>
-          <w:tab w:val="num" w:pos="5040"/>
-        </w:tabs>
-        <w:ind w:left="5520" w:hanging="480"/>
-      </w:pPr>
-    </w:lvl>
-    <w:lvl w:ilvl="8">
-      <w:start w:val="2001"/>
-      <w:numFmt w:val="decimal"/>
-      <w:lvlText w:val="%9."/>
-      <w:lvlJc w:val="left"/>
-      <w:pPr>
-        <w:tabs>
-          <w:tab w:val="num" w:pos="5760"/>
-        </w:tabs>
-        <w:ind w:left="6240" w:hanging="480"/>
-      </w:pPr>
-    </w:lvl>
-  </w:abstractNum>
-  <w:abstractNum w:abstractNumId="99412012">
-    <w:nsid w:val="8a296d99"/>
-    <w:multiLevelType w:val="multilevel"/>
-    <w:lvl w:ilvl="0">
-      <w:start w:val="2012"/>
-      <w:numFmt w:val="decimal"/>
-      <w:lvlText w:val="%1."/>
-      <w:lvlJc w:val="left"/>
-      <w:pPr>
-        <w:tabs>
-          <w:tab w:val="num" w:pos="0"/>
-        </w:tabs>
-        <w:ind w:left="480" w:hanging="480"/>
-      </w:pPr>
-    </w:lvl>
-    <w:lvl w:ilvl="1">
-      <w:start w:val="2012"/>
-      <w:numFmt w:val="decimal"/>
-      <w:lvlText w:val="%2."/>
-      <w:lvlJc w:val="left"/>
-      <w:pPr>
-        <w:tabs>
-          <w:tab w:val="num" w:pos="720"/>
-        </w:tabs>
-        <w:ind w:left="1200" w:hanging="480"/>
-      </w:pPr>
-    </w:lvl>
-    <w:lvl w:ilvl="2">
-      <w:start w:val="2012"/>
-      <w:numFmt w:val="decimal"/>
-      <w:lvlText w:val="%3."/>
-      <w:lvlJc w:val="left"/>
-      <w:pPr>
-        <w:tabs>
-          <w:tab w:val="num" w:pos="1440"/>
-        </w:tabs>
-        <w:ind w:left="1920" w:hanging="480"/>
-      </w:pPr>
-    </w:lvl>
-    <w:lvl w:ilvl="3">
-      <w:start w:val="2012"/>
-      <w:numFmt w:val="decimal"/>
-      <w:lvlText w:val="%4."/>
-      <w:lvlJc w:val="left"/>
-      <w:pPr>
-        <w:tabs>
-          <w:tab w:val="num" w:pos="2160"/>
-        </w:tabs>
-        <w:ind w:left="2640" w:hanging="480"/>
-      </w:pPr>
-    </w:lvl>
-    <w:lvl w:ilvl="4">
-      <w:start w:val="2012"/>
-      <w:numFmt w:val="decimal"/>
-      <w:lvlText w:val="%5."/>
-      <w:lvlJc w:val="left"/>
-      <w:pPr>
-        <w:tabs>
-          <w:tab w:val="num" w:pos="2880"/>
-        </w:tabs>
-        <w:ind w:left="3360" w:hanging="480"/>
-      </w:pPr>
-    </w:lvl>
-    <w:lvl w:ilvl="5">
-      <w:start w:val="2012"/>
-      <w:numFmt w:val="decimal"/>
-      <w:lvlText w:val="%6."/>
-      <w:lvlJc w:val="left"/>
-      <w:pPr>
-        <w:tabs>
-          <w:tab w:val="num" w:pos="3600"/>
-        </w:tabs>
-        <w:ind w:left="4080" w:hanging="480"/>
-      </w:pPr>
-    </w:lvl>
-    <w:lvl w:ilvl="6">
-      <w:start w:val="2012"/>
-      <w:numFmt w:val="decimal"/>
-      <w:lvlText w:val="%7."/>
-      <w:lvlJc w:val="left"/>
-      <w:pPr>
-        <w:tabs>
-          <w:tab w:val="num" w:pos="4320"/>
-        </w:tabs>
-        <w:ind w:left="4800" w:hanging="480"/>
-      </w:pPr>
-    </w:lvl>
-    <w:lvl w:ilvl="7">
-      <w:start w:val="2012"/>
-      <w:numFmt w:val="decimal"/>
-      <w:lvlText w:val="%8."/>
-      <w:lvlJc w:val="left"/>
-      <w:pPr>
-        <w:tabs>
-          <w:tab w:val="num" w:pos="5040"/>
-        </w:tabs>
-        <w:ind w:left="5520" w:hanging="480"/>
-      </w:pPr>
-    </w:lvl>
-    <w:lvl w:ilvl="8">
-      <w:start w:val="2012"/>
-      <w:numFmt w:val="decimal"/>
-      <w:lvlText w:val="%9."/>
-      <w:lvlJc w:val="left"/>
-      <w:pPr>
-        <w:tabs>
-          <w:tab w:val="num" w:pos="5760"/>
-        </w:tabs>
-        <w:ind w:left="6240" w:hanging="480"/>
-      </w:pPr>
-    </w:lvl>
-  </w:abstractNum>
-  <w:abstractNum w:abstractNumId="99412011">
-    <w:nsid w:val="87b17300"/>
-    <w:multiLevelType w:val="multilevel"/>
-    <w:lvl w:ilvl="0">
-      <w:start w:val="2011"/>
-      <w:numFmt w:val="decimal"/>
-      <w:lvlText w:val="%1."/>
-      <w:lvlJc w:val="left"/>
-      <w:pPr>
-        <w:tabs>
-          <w:tab w:val="num" w:pos="0"/>
-        </w:tabs>
-        <w:ind w:left="480" w:hanging="480"/>
-      </w:pPr>
-    </w:lvl>
-    <w:lvl w:ilvl="1">
-      <w:start w:val="2011"/>
-      <w:numFmt w:val="decimal"/>
-      <w:lvlText w:val="%2."/>
-      <w:lvlJc w:val="left"/>
-      <w:pPr>
-        <w:tabs>
-          <w:tab w:val="num" w:pos="720"/>
-        </w:tabs>
-        <w:ind w:left="1200" w:hanging="480"/>
-      </w:pPr>
-    </w:lvl>
-    <w:lvl w:ilvl="2">
-      <w:start w:val="2011"/>
-      <w:numFmt w:val="decimal"/>
-      <w:lvlText w:val="%3."/>
-      <w:lvlJc w:val="left"/>
-      <w:pPr>
-        <w:tabs>
-          <w:tab w:val="num" w:pos="1440"/>
-        </w:tabs>
-        <w:ind w:left="1920" w:hanging="480"/>
-      </w:pPr>
-    </w:lvl>
-    <w:lvl w:ilvl="3">
-      <w:start w:val="2011"/>
-      <w:numFmt w:val="decimal"/>
-      <w:lvlText w:val="%4."/>
-      <w:lvlJc w:val="left"/>
-      <w:pPr>
-        <w:tabs>
-          <w:tab w:val="num" w:pos="2160"/>
-        </w:tabs>
-        <w:ind w:left="2640" w:hanging="480"/>
-      </w:pPr>
-    </w:lvl>
-    <w:lvl w:ilvl="4">
-      <w:start w:val="2011"/>
-      <w:numFmt w:val="decimal"/>
-      <w:lvlText w:val="%5."/>
-      <w:lvlJc w:val="left"/>
-      <w:pPr>
-        <w:tabs>
-          <w:tab w:val="num" w:pos="2880"/>
-        </w:tabs>
-        <w:ind w:left="3360" w:hanging="480"/>
-      </w:pPr>
-    </w:lvl>
-    <w:lvl w:ilvl="5">
-      <w:start w:val="2011"/>
-      <w:numFmt w:val="decimal"/>
-      <w:lvlText w:val="%6."/>
-      <w:lvlJc w:val="left"/>
-      <w:pPr>
-        <w:tabs>
-          <w:tab w:val="num" w:pos="3600"/>
-        </w:tabs>
-        <w:ind w:left="4080" w:hanging="480"/>
-      </w:pPr>
-    </w:lvl>
-    <w:lvl w:ilvl="6">
-      <w:start w:val="2011"/>
-      <w:numFmt w:val="decimal"/>
-      <w:lvlText w:val="%7."/>
-      <w:lvlJc w:val="left"/>
-      <w:pPr>
-        <w:tabs>
-          <w:tab w:val="num" w:pos="4320"/>
-        </w:tabs>
-        <w:ind w:left="4800" w:hanging="480"/>
-      </w:pPr>
-    </w:lvl>
-    <w:lvl w:ilvl="7">
-      <w:start w:val="2011"/>
-      <w:numFmt w:val="decimal"/>
-      <w:lvlText w:val="%8."/>
-      <w:lvlJc w:val="left"/>
-      <w:pPr>
-        <w:tabs>
-          <w:tab w:val="num" w:pos="5040"/>
-        </w:tabs>
-        <w:ind w:left="5520" w:hanging="480"/>
-      </w:pPr>
-    </w:lvl>
-    <w:lvl w:ilvl="8">
-      <w:start w:val="2011"/>
-      <w:numFmt w:val="decimal"/>
-      <w:lvlText w:val="%9."/>
-      <w:lvlJc w:val="left"/>
-      <w:pPr>
-        <w:tabs>
-          <w:tab w:val="num" w:pos="5760"/>
-        </w:tabs>
-        <w:ind w:left="6240" w:hanging="480"/>
-      </w:pPr>
-    </w:lvl>
-  </w:abstractNum>
-  <w:abstractNum w:abstractNumId="99412016">
-    <w:nsid w:val="7b86e438"/>
-    <w:multiLevelType w:val="multilevel"/>
-    <w:lvl w:ilvl="0">
-      <w:start w:val="2016"/>
-      <w:numFmt w:val="decimal"/>
-      <w:lvlText w:val="%1."/>
-      <w:lvlJc w:val="left"/>
-      <w:pPr>
-        <w:tabs>
-          <w:tab w:val="num" w:pos="0"/>
-        </w:tabs>
-        <w:ind w:left="480" w:hanging="480"/>
-      </w:pPr>
-    </w:lvl>
-    <w:lvl w:ilvl="1">
-      <w:start w:val="2016"/>
-      <w:numFmt w:val="decimal"/>
-      <w:lvlText w:val="%2."/>
-      <w:lvlJc w:val="left"/>
-      <w:pPr>
-        <w:tabs>
-          <w:tab w:val="num" w:pos="720"/>
-        </w:tabs>
-        <w:ind w:left="1200" w:hanging="480"/>
-      </w:pPr>
-    </w:lvl>
-    <w:lvl w:ilvl="2">
-      <w:start w:val="2016"/>
-      <w:numFmt w:val="decimal"/>
-      <w:lvlText w:val="%3."/>
-      <w:lvlJc w:val="left"/>
-      <w:pPr>
-        <w:tabs>
-          <w:tab w:val="num" w:pos="1440"/>
-        </w:tabs>
-        <w:ind w:left="1920" w:hanging="480"/>
-      </w:pPr>
-    </w:lvl>
-    <w:lvl w:ilvl="3">
-      <w:start w:val="2016"/>
-      <w:numFmt w:val="decimal"/>
-      <w:lvlText w:val="%4."/>
-      <w:lvlJc w:val="left"/>
-      <w:pPr>
-        <w:tabs>
-          <w:tab w:val="num" w:pos="2160"/>
-        </w:tabs>
-        <w:ind w:left="2640" w:hanging="480"/>
-      </w:pPr>
-    </w:lvl>
-    <w:lvl w:ilvl="4">
-      <w:start w:val="2016"/>
-      <w:numFmt w:val="decimal"/>
-      <w:lvlText w:val="%5."/>
-      <w:lvlJc w:val="left"/>
-      <w:pPr>
-        <w:tabs>
-          <w:tab w:val="num" w:pos="2880"/>
-        </w:tabs>
-        <w:ind w:left="3360" w:hanging="480"/>
-      </w:pPr>
-    </w:lvl>
-    <w:lvl w:ilvl="5">
-      <w:start w:val="2016"/>
-      <w:numFmt w:val="decimal"/>
-      <w:lvlText w:val="%6."/>
-      <w:lvlJc w:val="left"/>
-      <w:pPr>
-        <w:tabs>
-          <w:tab w:val="num" w:pos="3600"/>
-        </w:tabs>
-        <w:ind w:left="4080" w:hanging="480"/>
-      </w:pPr>
-    </w:lvl>
-    <w:lvl w:ilvl="6">
-      <w:start w:val="2016"/>
-      <w:numFmt w:val="decimal"/>
-      <w:lvlText w:val="%7."/>
-      <w:lvlJc w:val="left"/>
-      <w:pPr>
-        <w:tabs>
-          <w:tab w:val="num" w:pos="4320"/>
-        </w:tabs>
-        <w:ind w:left="4800" w:hanging="480"/>
-      </w:pPr>
-    </w:lvl>
-    <w:lvl w:ilvl="7">
-      <w:start w:val="2016"/>
-      <w:numFmt w:val="decimal"/>
-      <w:lvlText w:val="%8."/>
-      <w:lvlJc w:val="left"/>
-      <w:pPr>
-        <w:tabs>
-          <w:tab w:val="num" w:pos="5040"/>
-        </w:tabs>
-        <w:ind w:left="5520" w:hanging="480"/>
-      </w:pPr>
-    </w:lvl>
-    <w:lvl w:ilvl="8">
-      <w:start w:val="2016"/>
-      <w:numFmt w:val="decimal"/>
-      <w:lvlText w:val="%9."/>
-      <w:lvlJc w:val="left"/>
-      <w:pPr>
-        <w:tabs>
-          <w:tab w:val="num" w:pos="5760"/>
-        </w:tabs>
-        <w:ind w:left="6240" w:hanging="480"/>
-      </w:pPr>
-    </w:lvl>
-  </w:abstractNum>
-  <w:abstractNum w:abstractNumId="99412017">
-    <w:nsid w:val="387f082c"/>
-    <w:multiLevelType w:val="multilevel"/>
-    <w:lvl w:ilvl="0">
-      <w:start w:val="2017"/>
-      <w:numFmt w:val="decimal"/>
-      <w:lvlText w:val="%1."/>
-      <w:lvlJc w:val="left"/>
-      <w:pPr>
-        <w:tabs>
-          <w:tab w:val="num" w:pos="0"/>
-        </w:tabs>
-        <w:ind w:left="480" w:hanging="480"/>
-      </w:pPr>
-    </w:lvl>
-    <w:lvl w:ilvl="1">
-      <w:start w:val="2017"/>
-      <w:numFmt w:val="decimal"/>
-      <w:lvlText w:val="%2."/>
-      <w:lvlJc w:val="left"/>
-      <w:pPr>
-        <w:tabs>
-          <w:tab w:val="num" w:pos="720"/>
-        </w:tabs>
-        <w:ind w:left="1200" w:hanging="480"/>
-      </w:pPr>
-    </w:lvl>
-    <w:lvl w:ilvl="2">
-      <w:start w:val="2017"/>
-      <w:numFmt w:val="decimal"/>
-      <w:lvlText w:val="%3."/>
-      <w:lvlJc w:val="left"/>
-      <w:pPr>
-        <w:tabs>
-          <w:tab w:val="num" w:pos="1440"/>
-        </w:tabs>
-        <w:ind w:left="1920" w:hanging="480"/>
-      </w:pPr>
-    </w:lvl>
-    <w:lvl w:ilvl="3">
-      <w:start w:val="2017"/>
-      <w:numFmt w:val="decimal"/>
-      <w:lvlText w:val="%4."/>
-      <w:lvlJc w:val="left"/>
-      <w:pPr>
-        <w:tabs>
-          <w:tab w:val="num" w:pos="2160"/>
-        </w:tabs>
-        <w:ind w:left="2640" w:hanging="480"/>
-      </w:pPr>
-    </w:lvl>
-    <w:lvl w:ilvl="4">
-      <w:start w:val="2017"/>
-      <w:numFmt w:val="decimal"/>
-      <w:lvlText w:val="%5."/>
-      <w:lvlJc w:val="left"/>
-      <w:pPr>
-        <w:tabs>
-          <w:tab w:val="num" w:pos="2880"/>
-        </w:tabs>
-        <w:ind w:left="3360" w:hanging="480"/>
-      </w:pPr>
-    </w:lvl>
-    <w:lvl w:ilvl="5">
-      <w:start w:val="2017"/>
-      <w:numFmt w:val="decimal"/>
-      <w:lvlText w:val="%6."/>
-      <w:lvlJc w:val="left"/>
-      <w:pPr>
-        <w:tabs>
-          <w:tab w:val="num" w:pos="3600"/>
-        </w:tabs>
-        <w:ind w:left="4080" w:hanging="480"/>
-      </w:pPr>
-    </w:lvl>
-    <w:lvl w:ilvl="6">
-      <w:start w:val="2017"/>
-      <w:numFmt w:val="decimal"/>
-      <w:lvlText w:val="%7."/>
-      <w:lvlJc w:val="left"/>
-      <w:pPr>
-        <w:tabs>
-          <w:tab w:val="num" w:pos="4320"/>
-        </w:tabs>
-        <w:ind w:left="4800" w:hanging="480"/>
-      </w:pPr>
-    </w:lvl>
-    <w:lvl w:ilvl="7">
-      <w:start w:val="2017"/>
-      <w:numFmt w:val="decimal"/>
-      <w:lvlText w:val="%8."/>
-      <w:lvlJc w:val="left"/>
-      <w:pPr>
-        <w:tabs>
-          <w:tab w:val="num" w:pos="5040"/>
-        </w:tabs>
-        <w:ind w:left="5520" w:hanging="480"/>
-      </w:pPr>
-    </w:lvl>
-    <w:lvl w:ilvl="8">
-      <w:start w:val="2017"/>
-      <w:numFmt w:val="decimal"/>
-      <w:lvlText w:val="%9."/>
       <w:lvlJc w:val="left"/>
       <w:pPr>
         <w:tabs>
@@ -14627,606 +12119,6 @@
   </w:num>
   <w:num w:numId="1060">
     <w:abstractNumId w:val="991"/>
-  </w:num>
-  <w:num w:numId="1061">
-    <w:abstractNumId w:val="99411"/>
-    <w:lvlOverride w:ilvl="0">
-      <w:startOverride w:val="1"/>
-    </w:lvlOverride>
-    <w:lvlOverride w:ilvl="1">
-      <w:startOverride w:val="1"/>
-    </w:lvlOverride>
-    <w:lvlOverride w:ilvl="2">
-      <w:startOverride w:val="1"/>
-    </w:lvlOverride>
-    <w:lvlOverride w:ilvl="3">
-      <w:startOverride w:val="1"/>
-    </w:lvlOverride>
-    <w:lvlOverride w:ilvl="4">
-      <w:startOverride w:val="1"/>
-    </w:lvlOverride>
-    <w:lvlOverride w:ilvl="5">
-      <w:startOverride w:val="1"/>
-    </w:lvlOverride>
-    <w:lvlOverride w:ilvl="6">
-      <w:startOverride w:val="1"/>
-    </w:lvlOverride>
-    <w:lvlOverride w:ilvl="7">
-      <w:startOverride w:val="1"/>
-    </w:lvlOverride>
-    <w:lvlOverride w:ilvl="8">
-      <w:startOverride w:val="1"/>
-    </w:lvlOverride>
-  </w:num>
-  <w:num w:numId="1062">
-    <w:abstractNumId w:val="99411956"/>
-    <w:lvlOverride w:ilvl="0">
-      <w:startOverride w:val="1956"/>
-    </w:lvlOverride>
-    <w:lvlOverride w:ilvl="1">
-      <w:startOverride w:val="1956"/>
-    </w:lvlOverride>
-    <w:lvlOverride w:ilvl="2">
-      <w:startOverride w:val="1956"/>
-    </w:lvlOverride>
-    <w:lvlOverride w:ilvl="3">
-      <w:startOverride w:val="1956"/>
-    </w:lvlOverride>
-    <w:lvlOverride w:ilvl="4">
-      <w:startOverride w:val="1956"/>
-    </w:lvlOverride>
-    <w:lvlOverride w:ilvl="5">
-      <w:startOverride w:val="1956"/>
-    </w:lvlOverride>
-    <w:lvlOverride w:ilvl="6">
-      <w:startOverride w:val="1956"/>
-    </w:lvlOverride>
-    <w:lvlOverride w:ilvl="7">
-      <w:startOverride w:val="1956"/>
-    </w:lvlOverride>
-    <w:lvlOverride w:ilvl="8">
-      <w:startOverride w:val="1956"/>
-    </w:lvlOverride>
-  </w:num>
-  <w:num w:numId="1063">
-    <w:abstractNumId w:val="99412007"/>
-    <w:lvlOverride w:ilvl="0">
-      <w:startOverride w:val="2007"/>
-    </w:lvlOverride>
-    <w:lvlOverride w:ilvl="1">
-      <w:startOverride w:val="2007"/>
-    </w:lvlOverride>
-    <w:lvlOverride w:ilvl="2">
-      <w:startOverride w:val="2007"/>
-    </w:lvlOverride>
-    <w:lvlOverride w:ilvl="3">
-      <w:startOverride w:val="2007"/>
-    </w:lvlOverride>
-    <w:lvlOverride w:ilvl="4">
-      <w:startOverride w:val="2007"/>
-    </w:lvlOverride>
-    <w:lvlOverride w:ilvl="5">
-      <w:startOverride w:val="2007"/>
-    </w:lvlOverride>
-    <w:lvlOverride w:ilvl="6">
-      <w:startOverride w:val="2007"/>
-    </w:lvlOverride>
-    <w:lvlOverride w:ilvl="7">
-      <w:startOverride w:val="2007"/>
-    </w:lvlOverride>
-    <w:lvlOverride w:ilvl="8">
-      <w:startOverride w:val="2007"/>
-    </w:lvlOverride>
-  </w:num>
-  <w:num w:numId="1064">
-    <w:abstractNumId w:val="99412019"/>
-    <w:lvlOverride w:ilvl="0">
-      <w:startOverride w:val="2019"/>
-    </w:lvlOverride>
-    <w:lvlOverride w:ilvl="1">
-      <w:startOverride w:val="2019"/>
-    </w:lvlOverride>
-    <w:lvlOverride w:ilvl="2">
-      <w:startOverride w:val="2019"/>
-    </w:lvlOverride>
-    <w:lvlOverride w:ilvl="3">
-      <w:startOverride w:val="2019"/>
-    </w:lvlOverride>
-    <w:lvlOverride w:ilvl="4">
-      <w:startOverride w:val="2019"/>
-    </w:lvlOverride>
-    <w:lvlOverride w:ilvl="5">
-      <w:startOverride w:val="2019"/>
-    </w:lvlOverride>
-    <w:lvlOverride w:ilvl="6">
-      <w:startOverride w:val="2019"/>
-    </w:lvlOverride>
-    <w:lvlOverride w:ilvl="7">
-      <w:startOverride w:val="2019"/>
-    </w:lvlOverride>
-    <w:lvlOverride w:ilvl="8">
-      <w:startOverride w:val="2019"/>
-    </w:lvlOverride>
-  </w:num>
-  <w:num w:numId="1065">
-    <w:abstractNumId w:val="99412002"/>
-    <w:lvlOverride w:ilvl="0">
-      <w:startOverride w:val="2002"/>
-    </w:lvlOverride>
-    <w:lvlOverride w:ilvl="1">
-      <w:startOverride w:val="2002"/>
-    </w:lvlOverride>
-    <w:lvlOverride w:ilvl="2">
-      <w:startOverride w:val="2002"/>
-    </w:lvlOverride>
-    <w:lvlOverride w:ilvl="3">
-      <w:startOverride w:val="2002"/>
-    </w:lvlOverride>
-    <w:lvlOverride w:ilvl="4">
-      <w:startOverride w:val="2002"/>
-    </w:lvlOverride>
-    <w:lvlOverride w:ilvl="5">
-      <w:startOverride w:val="2002"/>
-    </w:lvlOverride>
-    <w:lvlOverride w:ilvl="6">
-      <w:startOverride w:val="2002"/>
-    </w:lvlOverride>
-    <w:lvlOverride w:ilvl="7">
-      <w:startOverride w:val="2002"/>
-    </w:lvlOverride>
-    <w:lvlOverride w:ilvl="8">
-      <w:startOverride w:val="2002"/>
-    </w:lvlOverride>
-  </w:num>
-  <w:num w:numId="1066">
-    <w:abstractNumId w:val="99412003"/>
-    <w:lvlOverride w:ilvl="0">
-      <w:startOverride w:val="2003"/>
-    </w:lvlOverride>
-    <w:lvlOverride w:ilvl="1">
-      <w:startOverride w:val="2003"/>
-    </w:lvlOverride>
-    <w:lvlOverride w:ilvl="2">
-      <w:startOverride w:val="2003"/>
-    </w:lvlOverride>
-    <w:lvlOverride w:ilvl="3">
-      <w:startOverride w:val="2003"/>
-    </w:lvlOverride>
-    <w:lvlOverride w:ilvl="4">
-      <w:startOverride w:val="2003"/>
-    </w:lvlOverride>
-    <w:lvlOverride w:ilvl="5">
-      <w:startOverride w:val="2003"/>
-    </w:lvlOverride>
-    <w:lvlOverride w:ilvl="6">
-      <w:startOverride w:val="2003"/>
-    </w:lvlOverride>
-    <w:lvlOverride w:ilvl="7">
-      <w:startOverride w:val="2003"/>
-    </w:lvlOverride>
-    <w:lvlOverride w:ilvl="8">
-      <w:startOverride w:val="2003"/>
-    </w:lvlOverride>
-  </w:num>
-  <w:num w:numId="1067">
-    <w:abstractNumId w:val="99412015"/>
-    <w:lvlOverride w:ilvl="0">
-      <w:startOverride w:val="2015"/>
-    </w:lvlOverride>
-    <w:lvlOverride w:ilvl="1">
-      <w:startOverride w:val="2015"/>
-    </w:lvlOverride>
-    <w:lvlOverride w:ilvl="2">
-      <w:startOverride w:val="2015"/>
-    </w:lvlOverride>
-    <w:lvlOverride w:ilvl="3">
-      <w:startOverride w:val="2015"/>
-    </w:lvlOverride>
-    <w:lvlOverride w:ilvl="4">
-      <w:startOverride w:val="2015"/>
-    </w:lvlOverride>
-    <w:lvlOverride w:ilvl="5">
-      <w:startOverride w:val="2015"/>
-    </w:lvlOverride>
-    <w:lvlOverride w:ilvl="6">
-      <w:startOverride w:val="2015"/>
-    </w:lvlOverride>
-    <w:lvlOverride w:ilvl="7">
-      <w:startOverride w:val="2015"/>
-    </w:lvlOverride>
-    <w:lvlOverride w:ilvl="8">
-      <w:startOverride w:val="2015"/>
-    </w:lvlOverride>
-  </w:num>
-  <w:num w:numId="1068">
-    <w:abstractNumId w:val="99412013"/>
-    <w:lvlOverride w:ilvl="0">
-      <w:startOverride w:val="2013"/>
-    </w:lvlOverride>
-    <w:lvlOverride w:ilvl="1">
-      <w:startOverride w:val="2013"/>
-    </w:lvlOverride>
-    <w:lvlOverride w:ilvl="2">
-      <w:startOverride w:val="2013"/>
-    </w:lvlOverride>
-    <w:lvlOverride w:ilvl="3">
-      <w:startOverride w:val="2013"/>
-    </w:lvlOverride>
-    <w:lvlOverride w:ilvl="4">
-      <w:startOverride w:val="2013"/>
-    </w:lvlOverride>
-    <w:lvlOverride w:ilvl="5">
-      <w:startOverride w:val="2013"/>
-    </w:lvlOverride>
-    <w:lvlOverride w:ilvl="6">
-      <w:startOverride w:val="2013"/>
-    </w:lvlOverride>
-    <w:lvlOverride w:ilvl="7">
-      <w:startOverride w:val="2013"/>
-    </w:lvlOverride>
-    <w:lvlOverride w:ilvl="8">
-      <w:startOverride w:val="2013"/>
-    </w:lvlOverride>
-  </w:num>
-  <w:num w:numId="1069">
-    <w:abstractNumId w:val="99412020"/>
-    <w:lvlOverride w:ilvl="0">
-      <w:startOverride w:val="2020"/>
-    </w:lvlOverride>
-    <w:lvlOverride w:ilvl="1">
-      <w:startOverride w:val="2020"/>
-    </w:lvlOverride>
-    <w:lvlOverride w:ilvl="2">
-      <w:startOverride w:val="2020"/>
-    </w:lvlOverride>
-    <w:lvlOverride w:ilvl="3">
-      <w:startOverride w:val="2020"/>
-    </w:lvlOverride>
-    <w:lvlOverride w:ilvl="4">
-      <w:startOverride w:val="2020"/>
-    </w:lvlOverride>
-    <w:lvlOverride w:ilvl="5">
-      <w:startOverride w:val="2020"/>
-    </w:lvlOverride>
-    <w:lvlOverride w:ilvl="6">
-      <w:startOverride w:val="2020"/>
-    </w:lvlOverride>
-    <w:lvlOverride w:ilvl="7">
-      <w:startOverride w:val="2020"/>
-    </w:lvlOverride>
-    <w:lvlOverride w:ilvl="8">
-      <w:startOverride w:val="2020"/>
-    </w:lvlOverride>
-  </w:num>
-  <w:num w:numId="1070">
-    <w:abstractNumId w:val="99412019"/>
-    <w:lvlOverride w:ilvl="0">
-      <w:startOverride w:val="2019"/>
-    </w:lvlOverride>
-    <w:lvlOverride w:ilvl="1">
-      <w:startOverride w:val="2019"/>
-    </w:lvlOverride>
-    <w:lvlOverride w:ilvl="2">
-      <w:startOverride w:val="2019"/>
-    </w:lvlOverride>
-    <w:lvlOverride w:ilvl="3">
-      <w:startOverride w:val="2019"/>
-    </w:lvlOverride>
-    <w:lvlOverride w:ilvl="4">
-      <w:startOverride w:val="2019"/>
-    </w:lvlOverride>
-    <w:lvlOverride w:ilvl="5">
-      <w:startOverride w:val="2019"/>
-    </w:lvlOverride>
-    <w:lvlOverride w:ilvl="6">
-      <w:startOverride w:val="2019"/>
-    </w:lvlOverride>
-    <w:lvlOverride w:ilvl="7">
-      <w:startOverride w:val="2019"/>
-    </w:lvlOverride>
-    <w:lvlOverride w:ilvl="8">
-      <w:startOverride w:val="2019"/>
-    </w:lvlOverride>
-  </w:num>
-  <w:num w:numId="1071">
-    <w:abstractNumId w:val="99411997"/>
-    <w:lvlOverride w:ilvl="0">
-      <w:startOverride w:val="1997"/>
-    </w:lvlOverride>
-    <w:lvlOverride w:ilvl="1">
-      <w:startOverride w:val="1997"/>
-    </w:lvlOverride>
-    <w:lvlOverride w:ilvl="2">
-      <w:startOverride w:val="1997"/>
-    </w:lvlOverride>
-    <w:lvlOverride w:ilvl="3">
-      <w:startOverride w:val="1997"/>
-    </w:lvlOverride>
-    <w:lvlOverride w:ilvl="4">
-      <w:startOverride w:val="1997"/>
-    </w:lvlOverride>
-    <w:lvlOverride w:ilvl="5">
-      <w:startOverride w:val="1997"/>
-    </w:lvlOverride>
-    <w:lvlOverride w:ilvl="6">
-      <w:startOverride w:val="1997"/>
-    </w:lvlOverride>
-    <w:lvlOverride w:ilvl="7">
-      <w:startOverride w:val="1997"/>
-    </w:lvlOverride>
-    <w:lvlOverride w:ilvl="8">
-      <w:startOverride w:val="1997"/>
-    </w:lvlOverride>
-  </w:num>
-  <w:num w:numId="1072">
-    <w:abstractNumId w:val="99412001"/>
-    <w:lvlOverride w:ilvl="0">
-      <w:startOverride w:val="2001"/>
-    </w:lvlOverride>
-    <w:lvlOverride w:ilvl="1">
-      <w:startOverride w:val="2001"/>
-    </w:lvlOverride>
-    <w:lvlOverride w:ilvl="2">
-      <w:startOverride w:val="2001"/>
-    </w:lvlOverride>
-    <w:lvlOverride w:ilvl="3">
-      <w:startOverride w:val="2001"/>
-    </w:lvlOverride>
-    <w:lvlOverride w:ilvl="4">
-      <w:startOverride w:val="2001"/>
-    </w:lvlOverride>
-    <w:lvlOverride w:ilvl="5">
-      <w:startOverride w:val="2001"/>
-    </w:lvlOverride>
-    <w:lvlOverride w:ilvl="6">
-      <w:startOverride w:val="2001"/>
-    </w:lvlOverride>
-    <w:lvlOverride w:ilvl="7">
-      <w:startOverride w:val="2001"/>
-    </w:lvlOverride>
-    <w:lvlOverride w:ilvl="8">
-      <w:startOverride w:val="2001"/>
-    </w:lvlOverride>
-  </w:num>
-  <w:num w:numId="1073">
-    <w:abstractNumId w:val="99412012"/>
-    <w:lvlOverride w:ilvl="0">
-      <w:startOverride w:val="2012"/>
-    </w:lvlOverride>
-    <w:lvlOverride w:ilvl="1">
-      <w:startOverride w:val="2012"/>
-    </w:lvlOverride>
-    <w:lvlOverride w:ilvl="2">
-      <w:startOverride w:val="2012"/>
-    </w:lvlOverride>
-    <w:lvlOverride w:ilvl="3">
-      <w:startOverride w:val="2012"/>
-    </w:lvlOverride>
-    <w:lvlOverride w:ilvl="4">
-      <w:startOverride w:val="2012"/>
-    </w:lvlOverride>
-    <w:lvlOverride w:ilvl="5">
-      <w:startOverride w:val="2012"/>
-    </w:lvlOverride>
-    <w:lvlOverride w:ilvl="6">
-      <w:startOverride w:val="2012"/>
-    </w:lvlOverride>
-    <w:lvlOverride w:ilvl="7">
-      <w:startOverride w:val="2012"/>
-    </w:lvlOverride>
-    <w:lvlOverride w:ilvl="8">
-      <w:startOverride w:val="2012"/>
-    </w:lvlOverride>
-  </w:num>
-  <w:num w:numId="1074">
-    <w:abstractNumId w:val="99412011"/>
-    <w:lvlOverride w:ilvl="0">
-      <w:startOverride w:val="2011"/>
-    </w:lvlOverride>
-    <w:lvlOverride w:ilvl="1">
-      <w:startOverride w:val="2011"/>
-    </w:lvlOverride>
-    <w:lvlOverride w:ilvl="2">
-      <w:startOverride w:val="2011"/>
-    </w:lvlOverride>
-    <w:lvlOverride w:ilvl="3">
-      <w:startOverride w:val="2011"/>
-    </w:lvlOverride>
-    <w:lvlOverride w:ilvl="4">
-      <w:startOverride w:val="2011"/>
-    </w:lvlOverride>
-    <w:lvlOverride w:ilvl="5">
-      <w:startOverride w:val="2011"/>
-    </w:lvlOverride>
-    <w:lvlOverride w:ilvl="6">
-      <w:startOverride w:val="2011"/>
-    </w:lvlOverride>
-    <w:lvlOverride w:ilvl="7">
-      <w:startOverride w:val="2011"/>
-    </w:lvlOverride>
-    <w:lvlOverride w:ilvl="8">
-      <w:startOverride w:val="2011"/>
-    </w:lvlOverride>
-  </w:num>
-  <w:num w:numId="1075">
-    <w:abstractNumId w:val="99412016"/>
-    <w:lvlOverride w:ilvl="0">
-      <w:startOverride w:val="2016"/>
-    </w:lvlOverride>
-    <w:lvlOverride w:ilvl="1">
-      <w:startOverride w:val="2016"/>
-    </w:lvlOverride>
-    <w:lvlOverride w:ilvl="2">
-      <w:startOverride w:val="2016"/>
-    </w:lvlOverride>
-    <w:lvlOverride w:ilvl="3">
-      <w:startOverride w:val="2016"/>
-    </w:lvlOverride>
-    <w:lvlOverride w:ilvl="4">
-      <w:startOverride w:val="2016"/>
-    </w:lvlOverride>
-    <w:lvlOverride w:ilvl="5">
-      <w:startOverride w:val="2016"/>
-    </w:lvlOverride>
-    <w:lvlOverride w:ilvl="6">
-      <w:startOverride w:val="2016"/>
-    </w:lvlOverride>
-    <w:lvlOverride w:ilvl="7">
-      <w:startOverride w:val="2016"/>
-    </w:lvlOverride>
-    <w:lvlOverride w:ilvl="8">
-      <w:startOverride w:val="2016"/>
-    </w:lvlOverride>
-  </w:num>
-  <w:num w:numId="1076">
-    <w:abstractNumId w:val="99412017"/>
-    <w:lvlOverride w:ilvl="0">
-      <w:startOverride w:val="2017"/>
-    </w:lvlOverride>
-    <w:lvlOverride w:ilvl="1">
-      <w:startOverride w:val="2017"/>
-    </w:lvlOverride>
-    <w:lvlOverride w:ilvl="2">
-      <w:startOverride w:val="2017"/>
-    </w:lvlOverride>
-    <w:lvlOverride w:ilvl="3">
-      <w:startOverride w:val="2017"/>
-    </w:lvlOverride>
-    <w:lvlOverride w:ilvl="4">
-      <w:startOverride w:val="2017"/>
-    </w:lvlOverride>
-    <w:lvlOverride w:ilvl="5">
-      <w:startOverride w:val="2017"/>
-    </w:lvlOverride>
-    <w:lvlOverride w:ilvl="6">
-      <w:startOverride w:val="2017"/>
-    </w:lvlOverride>
-    <w:lvlOverride w:ilvl="7">
-      <w:startOverride w:val="2017"/>
-    </w:lvlOverride>
-    <w:lvlOverride w:ilvl="8">
-      <w:startOverride w:val="2017"/>
-    </w:lvlOverride>
-  </w:num>
-  <w:num w:numId="1077">
-    <w:abstractNumId w:val="99412017"/>
-    <w:lvlOverride w:ilvl="0">
-      <w:startOverride w:val="2017"/>
-    </w:lvlOverride>
-    <w:lvlOverride w:ilvl="1">
-      <w:startOverride w:val="2017"/>
-    </w:lvlOverride>
-    <w:lvlOverride w:ilvl="2">
-      <w:startOverride w:val="2017"/>
-    </w:lvlOverride>
-    <w:lvlOverride w:ilvl="3">
-      <w:startOverride w:val="2017"/>
-    </w:lvlOverride>
-    <w:lvlOverride w:ilvl="4">
-      <w:startOverride w:val="2017"/>
-    </w:lvlOverride>
-    <w:lvlOverride w:ilvl="5">
-      <w:startOverride w:val="2017"/>
-    </w:lvlOverride>
-    <w:lvlOverride w:ilvl="6">
-      <w:startOverride w:val="2017"/>
-    </w:lvlOverride>
-    <w:lvlOverride w:ilvl="7">
-      <w:startOverride w:val="2017"/>
-    </w:lvlOverride>
-    <w:lvlOverride w:ilvl="8">
-      <w:startOverride w:val="2017"/>
-    </w:lvlOverride>
-  </w:num>
-  <w:num w:numId="1078">
-    <w:abstractNumId w:val="99412017"/>
-    <w:lvlOverride w:ilvl="0">
-      <w:startOverride w:val="2017"/>
-    </w:lvlOverride>
-    <w:lvlOverride w:ilvl="1">
-      <w:startOverride w:val="2017"/>
-    </w:lvlOverride>
-    <w:lvlOverride w:ilvl="2">
-      <w:startOverride w:val="2017"/>
-    </w:lvlOverride>
-    <w:lvlOverride w:ilvl="3">
-      <w:startOverride w:val="2017"/>
-    </w:lvlOverride>
-    <w:lvlOverride w:ilvl="4">
-      <w:startOverride w:val="2017"/>
-    </w:lvlOverride>
-    <w:lvlOverride w:ilvl="5">
-      <w:startOverride w:val="2017"/>
-    </w:lvlOverride>
-    <w:lvlOverride w:ilvl="6">
-      <w:startOverride w:val="2017"/>
-    </w:lvlOverride>
-    <w:lvlOverride w:ilvl="7">
-      <w:startOverride w:val="2017"/>
-    </w:lvlOverride>
-    <w:lvlOverride w:ilvl="8">
-      <w:startOverride w:val="2017"/>
-    </w:lvlOverride>
-  </w:num>
-  <w:num w:numId="1079">
-    <w:abstractNumId w:val="99412017"/>
-    <w:lvlOverride w:ilvl="0">
-      <w:startOverride w:val="2017"/>
-    </w:lvlOverride>
-    <w:lvlOverride w:ilvl="1">
-      <w:startOverride w:val="2017"/>
-    </w:lvlOverride>
-    <w:lvlOverride w:ilvl="2">
-      <w:startOverride w:val="2017"/>
-    </w:lvlOverride>
-    <w:lvlOverride w:ilvl="3">
-      <w:startOverride w:val="2017"/>
-    </w:lvlOverride>
-    <w:lvlOverride w:ilvl="4">
-      <w:startOverride w:val="2017"/>
-    </w:lvlOverride>
-    <w:lvlOverride w:ilvl="5">
-      <w:startOverride w:val="2017"/>
-    </w:lvlOverride>
-    <w:lvlOverride w:ilvl="6">
-      <w:startOverride w:val="2017"/>
-    </w:lvlOverride>
-    <w:lvlOverride w:ilvl="7">
-      <w:startOverride w:val="2017"/>
-    </w:lvlOverride>
-    <w:lvlOverride w:ilvl="8">
-      <w:startOverride w:val="2017"/>
-    </w:lvlOverride>
-  </w:num>
-  <w:num w:numId="1080">
-    <w:abstractNumId w:val="99412017"/>
-    <w:lvlOverride w:ilvl="0">
-      <w:startOverride w:val="2017"/>
-    </w:lvlOverride>
-    <w:lvlOverride w:ilvl="1">
-      <w:startOverride w:val="2017"/>
-    </w:lvlOverride>
-    <w:lvlOverride w:ilvl="2">
-      <w:startOverride w:val="2017"/>
-    </w:lvlOverride>
-    <w:lvlOverride w:ilvl="3">
-      <w:startOverride w:val="2017"/>
-    </w:lvlOverride>
-    <w:lvlOverride w:ilvl="4">
-      <w:startOverride w:val="2017"/>
-    </w:lvlOverride>
-    <w:lvlOverride w:ilvl="5">
-      <w:startOverride w:val="2017"/>
-    </w:lvlOverride>
-    <w:lvlOverride w:ilvl="6">
-      <w:startOverride w:val="2017"/>
-    </w:lvlOverride>
-    <w:lvlOverride w:ilvl="7">
-      <w:startOverride w:val="2017"/>
-    </w:lvlOverride>
-    <w:lvlOverride w:ilvl="8">
-      <w:startOverride w:val="2017"/>
-    </w:lvlOverride>
   </w:num>
 </w:numbering>
 </file>

</xml_diff>